<commit_message>
Doc : Use case presque terminé, encore fonctionnalité 3 a faire. Dossier de conception presque terminé, a relire. Risque techniques redigé. Stratégie de tests redigée, a améliorer.
</commit_message>
<xml_diff>
--- a/docs/2019 - TPI Niels/Niels Germann TPI - Application Joutes v0.2.docx
+++ b/docs/2019 - TPI Niels/Niels Germann TPI - Application Joutes v0.2.docx
@@ -218,7 +218,7 @@
       <w:r>
         <w:fldChar w:fldCharType="separate"/>
       </w:r>
-      <w:hyperlink w:anchor="_Toc8306367" w:history="1">
+      <w:hyperlink w:anchor="_Toc8392172" w:history="1">
         <w:r>
           <w:rPr>
             <w:rStyle w:val="Lienhypertexte"/>
@@ -256,7 +256,7 @@
           <w:rPr>
             <w:webHidden/>
           </w:rPr>
-          <w:instrText xml:space="preserve"> PAGEREF _Toc8306367 \h </w:instrText>
+          <w:instrText xml:space="preserve"> PAGEREF _Toc8392172 \h </w:instrText>
         </w:r>
         <w:r>
           <w:rPr>
@@ -298,7 +298,7 @@
           <w:lang w:val="fr-CH" w:eastAsia="fr-CH"/>
         </w:rPr>
       </w:pPr>
-      <w:hyperlink w:anchor="_Toc8306368" w:history="1">
+      <w:hyperlink w:anchor="_Toc8392173" w:history="1">
         <w:r>
           <w:rPr>
             <w:rStyle w:val="Lienhypertexte"/>
@@ -344,7 +344,7 @@
             <w:noProof/>
             <w:webHidden/>
           </w:rPr>
-          <w:instrText xml:space="preserve"> PAGEREF _Toc8306368 \h </w:instrText>
+          <w:instrText xml:space="preserve"> PAGEREF _Toc8392173 \h </w:instrText>
         </w:r>
         <w:r>
           <w:rPr>
@@ -390,7 +390,7 @@
           <w:lang w:val="fr-CH" w:eastAsia="fr-CH"/>
         </w:rPr>
       </w:pPr>
-      <w:hyperlink w:anchor="_Toc8306369" w:history="1">
+      <w:hyperlink w:anchor="_Toc8392174" w:history="1">
         <w:r>
           <w:rPr>
             <w:rStyle w:val="Lienhypertexte"/>
@@ -434,7 +434,7 @@
             <w:noProof/>
             <w:webHidden/>
           </w:rPr>
-          <w:instrText xml:space="preserve"> PAGEREF _Toc8306369 \h </w:instrText>
+          <w:instrText xml:space="preserve"> PAGEREF _Toc8392174 \h </w:instrText>
         </w:r>
         <w:r>
           <w:rPr>
@@ -480,7 +480,7 @@
           <w:lang w:val="fr-CH" w:eastAsia="fr-CH"/>
         </w:rPr>
       </w:pPr>
-      <w:hyperlink w:anchor="_Toc8306370" w:history="1">
+      <w:hyperlink w:anchor="_Toc8392175" w:history="1">
         <w:r>
           <w:rPr>
             <w:rStyle w:val="Lienhypertexte"/>
@@ -526,7 +526,7 @@
             <w:noProof/>
             <w:webHidden/>
           </w:rPr>
-          <w:instrText xml:space="preserve"> PAGEREF _Toc8306370 \h </w:instrText>
+          <w:instrText xml:space="preserve"> PAGEREF _Toc8392175 \h </w:instrText>
         </w:r>
         <w:r>
           <w:rPr>
@@ -572,7 +572,7 @@
           <w:lang w:val="fr-CH" w:eastAsia="fr-CH"/>
         </w:rPr>
       </w:pPr>
-      <w:hyperlink w:anchor="_Toc8306371" w:history="1">
+      <w:hyperlink w:anchor="_Toc8392176" w:history="1">
         <w:r>
           <w:rPr>
             <w:rStyle w:val="Lienhypertexte"/>
@@ -618,7 +618,7 @@
             <w:noProof/>
             <w:webHidden/>
           </w:rPr>
-          <w:instrText xml:space="preserve"> PAGEREF _Toc8306371 \h </w:instrText>
+          <w:instrText xml:space="preserve"> PAGEREF _Toc8392176 \h </w:instrText>
         </w:r>
         <w:r>
           <w:rPr>
@@ -659,7 +659,7 @@
           <w:lang w:val="fr-CH" w:eastAsia="fr-CH"/>
         </w:rPr>
       </w:pPr>
-      <w:hyperlink w:anchor="_Toc8306372" w:history="1">
+      <w:hyperlink w:anchor="_Toc8392177" w:history="1">
         <w:r>
           <w:rPr>
             <w:rStyle w:val="Lienhypertexte"/>
@@ -697,7 +697,7 @@
           <w:rPr>
             <w:webHidden/>
           </w:rPr>
-          <w:instrText xml:space="preserve"> PAGEREF _Toc8306372 \h </w:instrText>
+          <w:instrText xml:space="preserve"> PAGEREF _Toc8392177 \h </w:instrText>
         </w:r>
         <w:r>
           <w:rPr>
@@ -739,7 +739,7 @@
           <w:lang w:val="fr-CH" w:eastAsia="fr-CH"/>
         </w:rPr>
       </w:pPr>
-      <w:hyperlink w:anchor="_Toc8306373" w:history="1">
+      <w:hyperlink w:anchor="_Toc8392178" w:history="1">
         <w:r>
           <w:rPr>
             <w:rStyle w:val="Lienhypertexte"/>
@@ -785,7 +785,7 @@
             <w:noProof/>
             <w:webHidden/>
           </w:rPr>
-          <w:instrText xml:space="preserve"> PAGEREF _Toc8306373 \h </w:instrText>
+          <w:instrText xml:space="preserve"> PAGEREF _Toc8392178 \h </w:instrText>
         </w:r>
         <w:r>
           <w:rPr>
@@ -831,7 +831,7 @@
           <w:lang w:val="fr-CH" w:eastAsia="fr-CH"/>
         </w:rPr>
       </w:pPr>
-      <w:hyperlink w:anchor="_Toc8306374" w:history="1">
+      <w:hyperlink w:anchor="_Toc8392179" w:history="1">
         <w:r>
           <w:rPr>
             <w:rStyle w:val="Lienhypertexte"/>
@@ -877,7 +877,7 @@
             <w:noProof/>
             <w:webHidden/>
           </w:rPr>
-          <w:instrText xml:space="preserve"> PAGEREF _Toc8306374 \h </w:instrText>
+          <w:instrText xml:space="preserve"> PAGEREF _Toc8392179 \h </w:instrText>
         </w:r>
         <w:r>
           <w:rPr>
@@ -923,7 +923,7 @@
           <w:lang w:val="fr-CH" w:eastAsia="fr-CH"/>
         </w:rPr>
       </w:pPr>
-      <w:hyperlink w:anchor="_Toc8306375" w:history="1">
+      <w:hyperlink w:anchor="_Toc8392180" w:history="1">
         <w:r>
           <w:rPr>
             <w:rStyle w:val="Lienhypertexte"/>
@@ -969,7 +969,7 @@
             <w:noProof/>
             <w:webHidden/>
           </w:rPr>
-          <w:instrText xml:space="preserve"> PAGEREF _Toc8306375 \h </w:instrText>
+          <w:instrText xml:space="preserve"> PAGEREF _Toc8392180 \h </w:instrText>
         </w:r>
         <w:r>
           <w:rPr>
@@ -1015,7 +1015,7 @@
           <w:lang w:val="fr-CH" w:eastAsia="fr-CH"/>
         </w:rPr>
       </w:pPr>
-      <w:hyperlink w:anchor="_Toc8306376" w:history="1">
+      <w:hyperlink w:anchor="_Toc8392181" w:history="1">
         <w:r>
           <w:rPr>
             <w:rStyle w:val="Lienhypertexte"/>
@@ -1061,7 +1061,7 @@
             <w:noProof/>
             <w:webHidden/>
           </w:rPr>
-          <w:instrText xml:space="preserve"> PAGEREF _Toc8306376 \h </w:instrText>
+          <w:instrText xml:space="preserve"> PAGEREF _Toc8392181 \h </w:instrText>
         </w:r>
         <w:r>
           <w:rPr>
@@ -1107,7 +1107,7 @@
           <w:lang w:val="fr-CH" w:eastAsia="fr-CH"/>
         </w:rPr>
       </w:pPr>
-      <w:hyperlink w:anchor="_Toc8306377" w:history="1">
+      <w:hyperlink w:anchor="_Toc8392182" w:history="1">
         <w:r>
           <w:rPr>
             <w:rStyle w:val="Lienhypertexte"/>
@@ -1153,7 +1153,7 @@
             <w:noProof/>
             <w:webHidden/>
           </w:rPr>
-          <w:instrText xml:space="preserve"> PAGEREF _Toc8306377 \h </w:instrText>
+          <w:instrText xml:space="preserve"> PAGEREF _Toc8392182 \h </w:instrText>
         </w:r>
         <w:r>
           <w:rPr>
@@ -1173,7 +1173,7 @@
             <w:noProof/>
             <w:webHidden/>
           </w:rPr>
-          <w:t>15</w:t>
+          <w:t>16</w:t>
         </w:r>
         <w:r>
           <w:rPr>
@@ -1199,7 +1199,7 @@
           <w:lang w:val="fr-CH" w:eastAsia="fr-CH"/>
         </w:rPr>
       </w:pPr>
-      <w:hyperlink w:anchor="_Toc8306378" w:history="1">
+      <w:hyperlink w:anchor="_Toc8392183" w:history="1">
         <w:r>
           <w:rPr>
             <w:rStyle w:val="Lienhypertexte"/>
@@ -1222,7 +1222,7 @@
             <w:rStyle w:val="Lienhypertexte"/>
             <w:noProof/>
           </w:rPr>
-          <w:t>Maquettes / Use cases / Scénarios</w:t>
+          <w:t>Scénarios</w:t>
         </w:r>
         <w:r>
           <w:rPr>
@@ -1243,7 +1243,7 @@
             <w:noProof/>
             <w:webHidden/>
           </w:rPr>
-          <w:instrText xml:space="preserve"> PAGEREF _Toc8306378 \h </w:instrText>
+          <w:instrText xml:space="preserve"> PAGEREF _Toc8392183 \h </w:instrText>
         </w:r>
         <w:r>
           <w:rPr>
@@ -1263,7 +1263,7 @@
             <w:noProof/>
             <w:webHidden/>
           </w:rPr>
-          <w:t>15</w:t>
+          <w:t>16</w:t>
         </w:r>
         <w:r>
           <w:rPr>
@@ -1289,7 +1289,7 @@
           <w:lang w:val="fr-CH" w:eastAsia="fr-CH"/>
         </w:rPr>
       </w:pPr>
-      <w:hyperlink w:anchor="_Toc8306379" w:history="1">
+      <w:hyperlink w:anchor="_Toc8392184" w:history="1">
         <w:r>
           <w:rPr>
             <w:rStyle w:val="Lienhypertexte"/>
@@ -1312,7 +1312,7 @@
             <w:rStyle w:val="Lienhypertexte"/>
             <w:noProof/>
           </w:rPr>
-          <w:t>Base de données</w:t>
+          <w:t>Maquettes</w:t>
         </w:r>
         <w:r>
           <w:rPr>
@@ -1333,7 +1333,7 @@
             <w:noProof/>
             <w:webHidden/>
           </w:rPr>
-          <w:instrText xml:space="preserve"> PAGEREF _Toc8306379 \h </w:instrText>
+          <w:instrText xml:space="preserve"> PAGEREF _Toc8392184 \h </w:instrText>
         </w:r>
         <w:r>
           <w:rPr>
@@ -1379,7 +1379,7 @@
           <w:lang w:val="fr-CH" w:eastAsia="fr-CH"/>
         </w:rPr>
       </w:pPr>
-      <w:hyperlink w:anchor="_Toc8306380" w:history="1">
+      <w:hyperlink w:anchor="_Toc8392185" w:history="1">
         <w:r>
           <w:rPr>
             <w:rStyle w:val="Lienhypertexte"/>
@@ -1402,7 +1402,7 @@
             <w:rStyle w:val="Lienhypertexte"/>
             <w:noProof/>
           </w:rPr>
-          <w:t>(Particularité 1) Routes</w:t>
+          <w:t>Use Cases</w:t>
         </w:r>
         <w:r>
           <w:rPr>
@@ -1423,7 +1423,7 @@
             <w:noProof/>
             <w:webHidden/>
           </w:rPr>
-          <w:instrText xml:space="preserve"> PAGEREF _Toc8306380 \h </w:instrText>
+          <w:instrText xml:space="preserve"> PAGEREF _Toc8392185 \h </w:instrText>
         </w:r>
         <w:r>
           <w:rPr>
@@ -1469,7 +1469,7 @@
           <w:lang w:val="fr-CH" w:eastAsia="fr-CH"/>
         </w:rPr>
       </w:pPr>
-      <w:hyperlink w:anchor="_Toc8306381" w:history="1">
+      <w:hyperlink w:anchor="_Toc8392186" w:history="1">
         <w:r>
           <w:rPr>
             <w:rStyle w:val="Lienhypertexte"/>
@@ -1492,7 +1492,7 @@
             <w:rStyle w:val="Lienhypertexte"/>
             <w:noProof/>
           </w:rPr>
-          <w:t>(Particularité 2) Connexions utilisateurs avec SAML</w:t>
+          <w:t>Base de données</w:t>
         </w:r>
         <w:r>
           <w:rPr>
@@ -1513,7 +1513,7 @@
             <w:noProof/>
             <w:webHidden/>
           </w:rPr>
-          <w:instrText xml:space="preserve"> PAGEREF _Toc8306381 \h </w:instrText>
+          <w:instrText xml:space="preserve"> PAGEREF _Toc8392186 \h </w:instrText>
         </w:r>
         <w:r>
           <w:rPr>
@@ -1533,7 +1533,7 @@
             <w:noProof/>
             <w:webHidden/>
           </w:rPr>
-          <w:t>17</w:t>
+          <w:t>19</w:t>
         </w:r>
         <w:r>
           <w:rPr>
@@ -1546,84 +1546,9 @@
     </w:p>
     <w:p>
       <w:pPr>
-        <w:pStyle w:val="TM1"/>
-        <w:rPr>
-          <w:rFonts w:asciiTheme="minorHAnsi" w:eastAsiaTheme="minorEastAsia" w:hAnsiTheme="minorHAnsi" w:cstheme="minorBidi"/>
-          <w:sz w:val="22"/>
-          <w:szCs w:val="22"/>
-          <w:lang w:val="fr-CH" w:eastAsia="fr-CH"/>
-        </w:rPr>
-      </w:pPr>
-      <w:hyperlink w:anchor="_Toc8306382" w:history="1">
-        <w:r>
-          <w:rPr>
-            <w:rStyle w:val="Lienhypertexte"/>
-          </w:rPr>
-          <w:t>3</w:t>
-        </w:r>
-        <w:r>
-          <w:rPr>
-            <w:rFonts w:asciiTheme="minorHAnsi" w:eastAsiaTheme="minorEastAsia" w:hAnsiTheme="minorHAnsi" w:cstheme="minorBidi"/>
-            <w:sz w:val="22"/>
-            <w:szCs w:val="22"/>
-            <w:lang w:val="fr-CH" w:eastAsia="fr-CH"/>
-          </w:rPr>
-          <w:tab/>
-        </w:r>
-        <w:r>
-          <w:rPr>
-            <w:rStyle w:val="Lienhypertexte"/>
-          </w:rPr>
-          <w:t>Réalisation</w:t>
-        </w:r>
-        <w:r>
-          <w:rPr>
-            <w:webHidden/>
-          </w:rPr>
-          <w:tab/>
-        </w:r>
-        <w:r>
-          <w:rPr>
-            <w:webHidden/>
-          </w:rPr>
-          <w:fldChar w:fldCharType="begin"/>
-        </w:r>
-        <w:r>
-          <w:rPr>
-            <w:webHidden/>
-          </w:rPr>
-          <w:instrText xml:space="preserve"> PAGEREF _Toc8306382 \h </w:instrText>
-        </w:r>
-        <w:r>
-          <w:rPr>
-            <w:webHidden/>
-          </w:rPr>
-        </w:r>
-        <w:r>
-          <w:rPr>
-            <w:webHidden/>
-          </w:rPr>
-          <w:fldChar w:fldCharType="separate"/>
-        </w:r>
-        <w:r>
-          <w:rPr>
-            <w:webHidden/>
-          </w:rPr>
-          <w:t>17</w:t>
-        </w:r>
-        <w:r>
-          <w:rPr>
-            <w:webHidden/>
-          </w:rPr>
-          <w:fldChar w:fldCharType="end"/>
-        </w:r>
-      </w:hyperlink>
-    </w:p>
-    <w:p>
-      <w:pPr>
-        <w:pStyle w:val="TM2"/>
-        <w:tabs>
-          <w:tab w:val="left" w:pos="800"/>
+        <w:pStyle w:val="TM3"/>
+        <w:tabs>
+          <w:tab w:val="left" w:pos="1200"/>
           <w:tab w:val="right" w:leader="dot" w:pos="9060"/>
         </w:tabs>
         <w:rPr>
@@ -1634,14 +1559,13 @@
           <w:lang w:val="fr-CH" w:eastAsia="fr-CH"/>
         </w:rPr>
       </w:pPr>
-      <w:hyperlink w:anchor="_Toc8306383" w:history="1">
+      <w:hyperlink w:anchor="_Toc8392187" w:history="1">
         <w:r>
           <w:rPr>
             <w:rStyle w:val="Lienhypertexte"/>
-            <w:iCs/>
-            <w:noProof/>
-          </w:rPr>
-          <w:t>3.1</w:t>
+            <w:noProof/>
+          </w:rPr>
+          <w:t>2.5.5</w:t>
         </w:r>
         <w:r>
           <w:rPr>
@@ -1656,10 +1580,9 @@
         <w:r>
           <w:rPr>
             <w:rStyle w:val="Lienhypertexte"/>
-            <w:iCs/>
-            <w:noProof/>
-          </w:rPr>
-          <w:t>Dossier de réalisation</w:t>
+            <w:noProof/>
+          </w:rPr>
+          <w:t>(Particularité 1) Routes</w:t>
         </w:r>
         <w:r>
           <w:rPr>
@@ -1680,7 +1603,7 @@
             <w:noProof/>
             <w:webHidden/>
           </w:rPr>
-          <w:instrText xml:space="preserve"> PAGEREF _Toc8306383 \h </w:instrText>
+          <w:instrText xml:space="preserve"> PAGEREF _Toc8392187 \h </w:instrText>
         </w:r>
         <w:r>
           <w:rPr>
@@ -1700,7 +1623,7 @@
             <w:noProof/>
             <w:webHidden/>
           </w:rPr>
-          <w:t>17</w:t>
+          <w:t>20</w:t>
         </w:r>
         <w:r>
           <w:rPr>
@@ -1713,9 +1636,9 @@
     </w:p>
     <w:p>
       <w:pPr>
-        <w:pStyle w:val="TM2"/>
-        <w:tabs>
-          <w:tab w:val="left" w:pos="800"/>
+        <w:pStyle w:val="TM3"/>
+        <w:tabs>
+          <w:tab w:val="left" w:pos="1200"/>
           <w:tab w:val="right" w:leader="dot" w:pos="9060"/>
         </w:tabs>
         <w:rPr>
@@ -1726,14 +1649,13 @@
           <w:lang w:val="fr-CH" w:eastAsia="fr-CH"/>
         </w:rPr>
       </w:pPr>
-      <w:hyperlink w:anchor="_Toc8306384" w:history="1">
+      <w:hyperlink w:anchor="_Toc8392188" w:history="1">
         <w:r>
           <w:rPr>
             <w:rStyle w:val="Lienhypertexte"/>
-            <w:iCs/>
-            <w:noProof/>
-          </w:rPr>
-          <w:t>3.2</w:t>
+            <w:noProof/>
+          </w:rPr>
+          <w:t>2.5.6</w:t>
         </w:r>
         <w:r>
           <w:rPr>
@@ -1748,10 +1670,9 @@
         <w:r>
           <w:rPr>
             <w:rStyle w:val="Lienhypertexte"/>
-            <w:iCs/>
-            <w:noProof/>
-          </w:rPr>
-          <w:t>Description des tests effectués</w:t>
+            <w:noProof/>
+          </w:rPr>
+          <w:t>(Particularité 2) Connexions utilisateurs avec SAML</w:t>
         </w:r>
         <w:r>
           <w:rPr>
@@ -1772,7 +1693,7 @@
             <w:noProof/>
             <w:webHidden/>
           </w:rPr>
-          <w:instrText xml:space="preserve"> PAGEREF _Toc8306384 \h </w:instrText>
+          <w:instrText xml:space="preserve"> PAGEREF _Toc8392188 \h </w:instrText>
         </w:r>
         <w:r>
           <w:rPr>
@@ -1792,11 +1713,86 @@
             <w:noProof/>
             <w:webHidden/>
           </w:rPr>
-          <w:t>17</w:t>
-        </w:r>
-        <w:r>
-          <w:rPr>
-            <w:noProof/>
+          <w:t>20</w:t>
+        </w:r>
+        <w:r>
+          <w:rPr>
+            <w:noProof/>
+            <w:webHidden/>
+          </w:rPr>
+          <w:fldChar w:fldCharType="end"/>
+        </w:r>
+      </w:hyperlink>
+    </w:p>
+    <w:p>
+      <w:pPr>
+        <w:pStyle w:val="TM1"/>
+        <w:rPr>
+          <w:rFonts w:asciiTheme="minorHAnsi" w:eastAsiaTheme="minorEastAsia" w:hAnsiTheme="minorHAnsi" w:cstheme="minorBidi"/>
+          <w:sz w:val="22"/>
+          <w:szCs w:val="22"/>
+          <w:lang w:val="fr-CH" w:eastAsia="fr-CH"/>
+        </w:rPr>
+      </w:pPr>
+      <w:hyperlink w:anchor="_Toc8392189" w:history="1">
+        <w:r>
+          <w:rPr>
+            <w:rStyle w:val="Lienhypertexte"/>
+          </w:rPr>
+          <w:t>3</w:t>
+        </w:r>
+        <w:r>
+          <w:rPr>
+            <w:rFonts w:asciiTheme="minorHAnsi" w:eastAsiaTheme="minorEastAsia" w:hAnsiTheme="minorHAnsi" w:cstheme="minorBidi"/>
+            <w:sz w:val="22"/>
+            <w:szCs w:val="22"/>
+            <w:lang w:val="fr-CH" w:eastAsia="fr-CH"/>
+          </w:rPr>
+          <w:tab/>
+        </w:r>
+        <w:r>
+          <w:rPr>
+            <w:rStyle w:val="Lienhypertexte"/>
+          </w:rPr>
+          <w:t>Réalisation</w:t>
+        </w:r>
+        <w:r>
+          <w:rPr>
+            <w:webHidden/>
+          </w:rPr>
+          <w:tab/>
+        </w:r>
+        <w:r>
+          <w:rPr>
+            <w:webHidden/>
+          </w:rPr>
+          <w:fldChar w:fldCharType="begin"/>
+        </w:r>
+        <w:r>
+          <w:rPr>
+            <w:webHidden/>
+          </w:rPr>
+          <w:instrText xml:space="preserve"> PAGEREF _Toc8392189 \h </w:instrText>
+        </w:r>
+        <w:r>
+          <w:rPr>
+            <w:webHidden/>
+          </w:rPr>
+        </w:r>
+        <w:r>
+          <w:rPr>
+            <w:webHidden/>
+          </w:rPr>
+          <w:fldChar w:fldCharType="separate"/>
+        </w:r>
+        <w:r>
+          <w:rPr>
+            <w:webHidden/>
+          </w:rPr>
+          <w:t>20</w:t>
+        </w:r>
+        <w:r>
+          <w:rPr>
             <w:webHidden/>
           </w:rPr>
           <w:fldChar w:fldCharType="end"/>
@@ -1818,14 +1814,14 @@
           <w:lang w:val="fr-CH" w:eastAsia="fr-CH"/>
         </w:rPr>
       </w:pPr>
-      <w:hyperlink w:anchor="_Toc8306385" w:history="1">
+      <w:hyperlink w:anchor="_Toc8392190" w:history="1">
         <w:r>
           <w:rPr>
             <w:rStyle w:val="Lienhypertexte"/>
             <w:iCs/>
             <w:noProof/>
           </w:rPr>
-          <w:t>3.3</w:t>
+          <w:t>3.1</w:t>
         </w:r>
         <w:r>
           <w:rPr>
@@ -1843,7 +1839,7 @@
             <w:iCs/>
             <w:noProof/>
           </w:rPr>
-          <w:t>Erreurs restantes</w:t>
+          <w:t>Dossier de réalisation</w:t>
         </w:r>
         <w:r>
           <w:rPr>
@@ -1864,7 +1860,7 @@
             <w:noProof/>
             <w:webHidden/>
           </w:rPr>
-          <w:instrText xml:space="preserve"> PAGEREF _Toc8306385 \h </w:instrText>
+          <w:instrText xml:space="preserve"> PAGEREF _Toc8392190 \h </w:instrText>
         </w:r>
         <w:r>
           <w:rPr>
@@ -1884,7 +1880,7 @@
             <w:noProof/>
             <w:webHidden/>
           </w:rPr>
-          <w:t>17</w:t>
+          <w:t>20</w:t>
         </w:r>
         <w:r>
           <w:rPr>
@@ -1910,14 +1906,14 @@
           <w:lang w:val="fr-CH" w:eastAsia="fr-CH"/>
         </w:rPr>
       </w:pPr>
-      <w:hyperlink w:anchor="_Toc8306386" w:history="1">
+      <w:hyperlink w:anchor="_Toc8392191" w:history="1">
         <w:r>
           <w:rPr>
             <w:rStyle w:val="Lienhypertexte"/>
             <w:iCs/>
             <w:noProof/>
           </w:rPr>
-          <w:t>3.4</w:t>
+          <w:t>3.2</w:t>
         </w:r>
         <w:r>
           <w:rPr>
@@ -1935,7 +1931,7 @@
             <w:iCs/>
             <w:noProof/>
           </w:rPr>
-          <w:t>Liste des documents fournis</w:t>
+          <w:t>Description des tests effectués</w:t>
         </w:r>
         <w:r>
           <w:rPr>
@@ -1956,7 +1952,7 @@
             <w:noProof/>
             <w:webHidden/>
           </w:rPr>
-          <w:instrText xml:space="preserve"> PAGEREF _Toc8306386 \h </w:instrText>
+          <w:instrText xml:space="preserve"> PAGEREF _Toc8392191 \h </w:instrText>
         </w:r>
         <w:r>
           <w:rPr>
@@ -1976,161 +1972,11 @@
             <w:noProof/>
             <w:webHidden/>
           </w:rPr>
-          <w:t>17</w:t>
-        </w:r>
-        <w:r>
-          <w:rPr>
-            <w:noProof/>
-            <w:webHidden/>
-          </w:rPr>
-          <w:fldChar w:fldCharType="end"/>
-        </w:r>
-      </w:hyperlink>
-    </w:p>
-    <w:p>
-      <w:pPr>
-        <w:pStyle w:val="TM1"/>
-        <w:rPr>
-          <w:rFonts w:asciiTheme="minorHAnsi" w:eastAsiaTheme="minorEastAsia" w:hAnsiTheme="minorHAnsi" w:cstheme="minorBidi"/>
-          <w:sz w:val="22"/>
-          <w:szCs w:val="22"/>
-          <w:lang w:val="fr-CH" w:eastAsia="fr-CH"/>
-        </w:rPr>
-      </w:pPr>
-      <w:hyperlink w:anchor="_Toc8306387" w:history="1">
-        <w:r>
-          <w:rPr>
-            <w:rStyle w:val="Lienhypertexte"/>
-          </w:rPr>
-          <w:t>4</w:t>
-        </w:r>
-        <w:r>
-          <w:rPr>
-            <w:rFonts w:asciiTheme="minorHAnsi" w:eastAsiaTheme="minorEastAsia" w:hAnsiTheme="minorHAnsi" w:cstheme="minorBidi"/>
-            <w:sz w:val="22"/>
-            <w:szCs w:val="22"/>
-            <w:lang w:val="fr-CH" w:eastAsia="fr-CH"/>
-          </w:rPr>
-          <w:tab/>
-        </w:r>
-        <w:r>
-          <w:rPr>
-            <w:rStyle w:val="Lienhypertexte"/>
-          </w:rPr>
-          <w:t>Conclusions</w:t>
-        </w:r>
-        <w:r>
-          <w:rPr>
-            <w:webHidden/>
-          </w:rPr>
-          <w:tab/>
-        </w:r>
-        <w:r>
-          <w:rPr>
-            <w:webHidden/>
-          </w:rPr>
-          <w:fldChar w:fldCharType="begin"/>
-        </w:r>
-        <w:r>
-          <w:rPr>
-            <w:webHidden/>
-          </w:rPr>
-          <w:instrText xml:space="preserve"> PAGEREF _Toc8306387 \h </w:instrText>
-        </w:r>
-        <w:r>
-          <w:rPr>
-            <w:webHidden/>
-          </w:rPr>
-        </w:r>
-        <w:r>
-          <w:rPr>
-            <w:webHidden/>
-          </w:rPr>
-          <w:fldChar w:fldCharType="separate"/>
-        </w:r>
-        <w:r>
-          <w:rPr>
-            <w:webHidden/>
-          </w:rPr>
-          <w:t>17</w:t>
-        </w:r>
-        <w:r>
-          <w:rPr>
-            <w:webHidden/>
-          </w:rPr>
-          <w:fldChar w:fldCharType="end"/>
-        </w:r>
-      </w:hyperlink>
-    </w:p>
-    <w:p>
-      <w:pPr>
-        <w:pStyle w:val="TM1"/>
-        <w:rPr>
-          <w:rFonts w:asciiTheme="minorHAnsi" w:eastAsiaTheme="minorEastAsia" w:hAnsiTheme="minorHAnsi" w:cstheme="minorBidi"/>
-          <w:sz w:val="22"/>
-          <w:szCs w:val="22"/>
-          <w:lang w:val="fr-CH" w:eastAsia="fr-CH"/>
-        </w:rPr>
-      </w:pPr>
-      <w:hyperlink w:anchor="_Toc8306388" w:history="1">
-        <w:r>
-          <w:rPr>
-            <w:rStyle w:val="Lienhypertexte"/>
-          </w:rPr>
-          <w:t>5</w:t>
-        </w:r>
-        <w:r>
-          <w:rPr>
-            <w:rFonts w:asciiTheme="minorHAnsi" w:eastAsiaTheme="minorEastAsia" w:hAnsiTheme="minorHAnsi" w:cstheme="minorBidi"/>
-            <w:sz w:val="22"/>
-            <w:szCs w:val="22"/>
-            <w:lang w:val="fr-CH" w:eastAsia="fr-CH"/>
-          </w:rPr>
-          <w:tab/>
-        </w:r>
-        <w:r>
-          <w:rPr>
-            <w:rStyle w:val="Lienhypertexte"/>
-          </w:rPr>
-          <w:t>Annexes</w:t>
-        </w:r>
-        <w:r>
-          <w:rPr>
-            <w:webHidden/>
-          </w:rPr>
-          <w:tab/>
-        </w:r>
-        <w:r>
-          <w:rPr>
-            <w:webHidden/>
-          </w:rPr>
-          <w:fldChar w:fldCharType="begin"/>
-        </w:r>
-        <w:r>
-          <w:rPr>
-            <w:webHidden/>
-          </w:rPr>
-          <w:instrText xml:space="preserve"> PAGEREF _Toc8306388 \h </w:instrText>
-        </w:r>
-        <w:r>
-          <w:rPr>
-            <w:webHidden/>
-          </w:rPr>
-        </w:r>
-        <w:r>
-          <w:rPr>
-            <w:webHidden/>
-          </w:rPr>
-          <w:fldChar w:fldCharType="separate"/>
-        </w:r>
-        <w:r>
-          <w:rPr>
-            <w:webHidden/>
-          </w:rPr>
-          <w:t>17</w:t>
-        </w:r>
-        <w:r>
-          <w:rPr>
+          <w:t>20</w:t>
+        </w:r>
+        <w:r>
+          <w:rPr>
+            <w:noProof/>
             <w:webHidden/>
           </w:rPr>
           <w:fldChar w:fldCharType="end"/>
@@ -2152,14 +1998,14 @@
           <w:lang w:val="fr-CH" w:eastAsia="fr-CH"/>
         </w:rPr>
       </w:pPr>
-      <w:hyperlink w:anchor="_Toc8306389" w:history="1">
+      <w:hyperlink w:anchor="_Toc8392192" w:history="1">
         <w:r>
           <w:rPr>
             <w:rStyle w:val="Lienhypertexte"/>
             <w:iCs/>
             <w:noProof/>
           </w:rPr>
-          <w:t>5.1</w:t>
+          <w:t>3.3</w:t>
         </w:r>
         <w:r>
           <w:rPr>
@@ -2177,7 +2023,7 @@
             <w:iCs/>
             <w:noProof/>
           </w:rPr>
-          <w:t>Résumé du rapport du TPI / version succincte de la documentation</w:t>
+          <w:t>Erreurs restantes</w:t>
         </w:r>
         <w:r>
           <w:rPr>
@@ -2198,7 +2044,7 @@
             <w:noProof/>
             <w:webHidden/>
           </w:rPr>
-          <w:instrText xml:space="preserve"> PAGEREF _Toc8306389 \h </w:instrText>
+          <w:instrText xml:space="preserve"> PAGEREF _Toc8392192 \h </w:instrText>
         </w:r>
         <w:r>
           <w:rPr>
@@ -2218,7 +2064,7 @@
             <w:noProof/>
             <w:webHidden/>
           </w:rPr>
-          <w:t>17</w:t>
+          <w:t>20</w:t>
         </w:r>
         <w:r>
           <w:rPr>
@@ -2244,14 +2090,14 @@
           <w:lang w:val="fr-CH" w:eastAsia="fr-CH"/>
         </w:rPr>
       </w:pPr>
-      <w:hyperlink w:anchor="_Toc8306390" w:history="1">
+      <w:hyperlink w:anchor="_Toc8392193" w:history="1">
         <w:r>
           <w:rPr>
             <w:rStyle w:val="Lienhypertexte"/>
             <w:iCs/>
             <w:noProof/>
           </w:rPr>
-          <w:t>5.2</w:t>
+          <w:t>3.4</w:t>
         </w:r>
         <w:r>
           <w:rPr>
@@ -2269,7 +2115,7 @@
             <w:iCs/>
             <w:noProof/>
           </w:rPr>
-          <w:t>Sources – Bibliographie</w:t>
+          <w:t>Liste des documents fournis</w:t>
         </w:r>
         <w:r>
           <w:rPr>
@@ -2290,7 +2136,7 @@
             <w:noProof/>
             <w:webHidden/>
           </w:rPr>
-          <w:instrText xml:space="preserve"> PAGEREF _Toc8306390 \h </w:instrText>
+          <w:instrText xml:space="preserve"> PAGEREF _Toc8392193 \h </w:instrText>
         </w:r>
         <w:r>
           <w:rPr>
@@ -2310,11 +2156,161 @@
             <w:noProof/>
             <w:webHidden/>
           </w:rPr>
-          <w:t>17</w:t>
-        </w:r>
-        <w:r>
-          <w:rPr>
-            <w:noProof/>
+          <w:t>20</w:t>
+        </w:r>
+        <w:r>
+          <w:rPr>
+            <w:noProof/>
+            <w:webHidden/>
+          </w:rPr>
+          <w:fldChar w:fldCharType="end"/>
+        </w:r>
+      </w:hyperlink>
+    </w:p>
+    <w:p>
+      <w:pPr>
+        <w:pStyle w:val="TM1"/>
+        <w:rPr>
+          <w:rFonts w:asciiTheme="minorHAnsi" w:eastAsiaTheme="minorEastAsia" w:hAnsiTheme="minorHAnsi" w:cstheme="minorBidi"/>
+          <w:sz w:val="22"/>
+          <w:szCs w:val="22"/>
+          <w:lang w:val="fr-CH" w:eastAsia="fr-CH"/>
+        </w:rPr>
+      </w:pPr>
+      <w:hyperlink w:anchor="_Toc8392194" w:history="1">
+        <w:r>
+          <w:rPr>
+            <w:rStyle w:val="Lienhypertexte"/>
+          </w:rPr>
+          <w:t>4</w:t>
+        </w:r>
+        <w:r>
+          <w:rPr>
+            <w:rFonts w:asciiTheme="minorHAnsi" w:eastAsiaTheme="minorEastAsia" w:hAnsiTheme="minorHAnsi" w:cstheme="minorBidi"/>
+            <w:sz w:val="22"/>
+            <w:szCs w:val="22"/>
+            <w:lang w:val="fr-CH" w:eastAsia="fr-CH"/>
+          </w:rPr>
+          <w:tab/>
+        </w:r>
+        <w:r>
+          <w:rPr>
+            <w:rStyle w:val="Lienhypertexte"/>
+          </w:rPr>
+          <w:t>Conclusions</w:t>
+        </w:r>
+        <w:r>
+          <w:rPr>
+            <w:webHidden/>
+          </w:rPr>
+          <w:tab/>
+        </w:r>
+        <w:r>
+          <w:rPr>
+            <w:webHidden/>
+          </w:rPr>
+          <w:fldChar w:fldCharType="begin"/>
+        </w:r>
+        <w:r>
+          <w:rPr>
+            <w:webHidden/>
+          </w:rPr>
+          <w:instrText xml:space="preserve"> PAGEREF _Toc8392194 \h </w:instrText>
+        </w:r>
+        <w:r>
+          <w:rPr>
+            <w:webHidden/>
+          </w:rPr>
+        </w:r>
+        <w:r>
+          <w:rPr>
+            <w:webHidden/>
+          </w:rPr>
+          <w:fldChar w:fldCharType="separate"/>
+        </w:r>
+        <w:r>
+          <w:rPr>
+            <w:webHidden/>
+          </w:rPr>
+          <w:t>20</w:t>
+        </w:r>
+        <w:r>
+          <w:rPr>
+            <w:webHidden/>
+          </w:rPr>
+          <w:fldChar w:fldCharType="end"/>
+        </w:r>
+      </w:hyperlink>
+    </w:p>
+    <w:p>
+      <w:pPr>
+        <w:pStyle w:val="TM1"/>
+        <w:rPr>
+          <w:rFonts w:asciiTheme="minorHAnsi" w:eastAsiaTheme="minorEastAsia" w:hAnsiTheme="minorHAnsi" w:cstheme="minorBidi"/>
+          <w:sz w:val="22"/>
+          <w:szCs w:val="22"/>
+          <w:lang w:val="fr-CH" w:eastAsia="fr-CH"/>
+        </w:rPr>
+      </w:pPr>
+      <w:hyperlink w:anchor="_Toc8392195" w:history="1">
+        <w:r>
+          <w:rPr>
+            <w:rStyle w:val="Lienhypertexte"/>
+          </w:rPr>
+          <w:t>5</w:t>
+        </w:r>
+        <w:r>
+          <w:rPr>
+            <w:rFonts w:asciiTheme="minorHAnsi" w:eastAsiaTheme="minorEastAsia" w:hAnsiTheme="minorHAnsi" w:cstheme="minorBidi"/>
+            <w:sz w:val="22"/>
+            <w:szCs w:val="22"/>
+            <w:lang w:val="fr-CH" w:eastAsia="fr-CH"/>
+          </w:rPr>
+          <w:tab/>
+        </w:r>
+        <w:r>
+          <w:rPr>
+            <w:rStyle w:val="Lienhypertexte"/>
+          </w:rPr>
+          <w:t>Annexes</w:t>
+        </w:r>
+        <w:r>
+          <w:rPr>
+            <w:webHidden/>
+          </w:rPr>
+          <w:tab/>
+        </w:r>
+        <w:r>
+          <w:rPr>
+            <w:webHidden/>
+          </w:rPr>
+          <w:fldChar w:fldCharType="begin"/>
+        </w:r>
+        <w:r>
+          <w:rPr>
+            <w:webHidden/>
+          </w:rPr>
+          <w:instrText xml:space="preserve"> PAGEREF _Toc8392195 \h </w:instrText>
+        </w:r>
+        <w:r>
+          <w:rPr>
+            <w:webHidden/>
+          </w:rPr>
+        </w:r>
+        <w:r>
+          <w:rPr>
+            <w:webHidden/>
+          </w:rPr>
+          <w:fldChar w:fldCharType="separate"/>
+        </w:r>
+        <w:r>
+          <w:rPr>
+            <w:webHidden/>
+          </w:rPr>
+          <w:t>20</w:t>
+        </w:r>
+        <w:r>
+          <w:rPr>
             <w:webHidden/>
           </w:rPr>
           <w:fldChar w:fldCharType="end"/>
@@ -2336,14 +2332,14 @@
           <w:lang w:val="fr-CH" w:eastAsia="fr-CH"/>
         </w:rPr>
       </w:pPr>
-      <w:hyperlink w:anchor="_Toc8306391" w:history="1">
+      <w:hyperlink w:anchor="_Toc8392196" w:history="1">
         <w:r>
           <w:rPr>
             <w:rStyle w:val="Lienhypertexte"/>
             <w:iCs/>
             <w:noProof/>
           </w:rPr>
-          <w:t>5.3</w:t>
+          <w:t>5.1</w:t>
         </w:r>
         <w:r>
           <w:rPr>
@@ -2361,7 +2357,7 @@
             <w:iCs/>
             <w:noProof/>
           </w:rPr>
-          <w:t>Journal de bord</w:t>
+          <w:t>Résumé du rapport du TPI / version succincte de la documentation</w:t>
         </w:r>
         <w:r>
           <w:rPr>
@@ -2382,7 +2378,7 @@
             <w:noProof/>
             <w:webHidden/>
           </w:rPr>
-          <w:instrText xml:space="preserve"> PAGEREF _Toc8306391 \h </w:instrText>
+          <w:instrText xml:space="preserve"> PAGEREF _Toc8392196 \h </w:instrText>
         </w:r>
         <w:r>
           <w:rPr>
@@ -2402,7 +2398,7 @@
             <w:noProof/>
             <w:webHidden/>
           </w:rPr>
-          <w:t>17</w:t>
+          <w:t>20</w:t>
         </w:r>
         <w:r>
           <w:rPr>
@@ -2428,14 +2424,14 @@
           <w:lang w:val="fr-CH" w:eastAsia="fr-CH"/>
         </w:rPr>
       </w:pPr>
-      <w:hyperlink w:anchor="_Toc8306392" w:history="1">
+      <w:hyperlink w:anchor="_Toc8392197" w:history="1">
         <w:r>
           <w:rPr>
             <w:rStyle w:val="Lienhypertexte"/>
             <w:iCs/>
             <w:noProof/>
           </w:rPr>
-          <w:t>5.4</w:t>
+          <w:t>5.2</w:t>
         </w:r>
         <w:r>
           <w:rPr>
@@ -2453,7 +2449,7 @@
             <w:iCs/>
             <w:noProof/>
           </w:rPr>
-          <w:t>Manuel d'Installation</w:t>
+          <w:t>Sources – Bibliographie</w:t>
         </w:r>
         <w:r>
           <w:rPr>
@@ -2474,7 +2470,7 @@
             <w:noProof/>
             <w:webHidden/>
           </w:rPr>
-          <w:instrText xml:space="preserve"> PAGEREF _Toc8306392 \h </w:instrText>
+          <w:instrText xml:space="preserve"> PAGEREF _Toc8392197 \h </w:instrText>
         </w:r>
         <w:r>
           <w:rPr>
@@ -2494,7 +2490,7 @@
             <w:noProof/>
             <w:webHidden/>
           </w:rPr>
-          <w:t>17</w:t>
+          <w:t>20</w:t>
         </w:r>
         <w:r>
           <w:rPr>
@@ -2520,14 +2516,14 @@
           <w:lang w:val="fr-CH" w:eastAsia="fr-CH"/>
         </w:rPr>
       </w:pPr>
-      <w:hyperlink w:anchor="_Toc8306393" w:history="1">
+      <w:hyperlink w:anchor="_Toc8392198" w:history="1">
         <w:r>
           <w:rPr>
             <w:rStyle w:val="Lienhypertexte"/>
             <w:iCs/>
             <w:noProof/>
           </w:rPr>
-          <w:t>5.5</w:t>
+          <w:t>5.3</w:t>
         </w:r>
         <w:r>
           <w:rPr>
@@ -2545,7 +2541,7 @@
             <w:iCs/>
             <w:noProof/>
           </w:rPr>
-          <w:t>Manuel d'Utilisation</w:t>
+          <w:t>Journal de bord</w:t>
         </w:r>
         <w:r>
           <w:rPr>
@@ -2566,7 +2562,7 @@
             <w:noProof/>
             <w:webHidden/>
           </w:rPr>
-          <w:instrText xml:space="preserve"> PAGEREF _Toc8306393 \h </w:instrText>
+          <w:instrText xml:space="preserve"> PAGEREF _Toc8392198 \h </w:instrText>
         </w:r>
         <w:r>
           <w:rPr>
@@ -2586,7 +2582,7 @@
             <w:noProof/>
             <w:webHidden/>
           </w:rPr>
-          <w:t>17</w:t>
+          <w:t>20</w:t>
         </w:r>
         <w:r>
           <w:rPr>
@@ -2612,14 +2608,14 @@
           <w:lang w:val="fr-CH" w:eastAsia="fr-CH"/>
         </w:rPr>
       </w:pPr>
-      <w:hyperlink w:anchor="_Toc8306394" w:history="1">
+      <w:hyperlink w:anchor="_Toc8392199" w:history="1">
         <w:r>
           <w:rPr>
             <w:rStyle w:val="Lienhypertexte"/>
             <w:iCs/>
             <w:noProof/>
           </w:rPr>
-          <w:t>5.6</w:t>
+          <w:t>5.4</w:t>
         </w:r>
         <w:r>
           <w:rPr>
@@ -2637,6 +2633,190 @@
             <w:iCs/>
             <w:noProof/>
           </w:rPr>
+          <w:t>Manuel d'Installation</w:t>
+        </w:r>
+        <w:r>
+          <w:rPr>
+            <w:noProof/>
+            <w:webHidden/>
+          </w:rPr>
+          <w:tab/>
+        </w:r>
+        <w:r>
+          <w:rPr>
+            <w:noProof/>
+            <w:webHidden/>
+          </w:rPr>
+          <w:fldChar w:fldCharType="begin"/>
+        </w:r>
+        <w:r>
+          <w:rPr>
+            <w:noProof/>
+            <w:webHidden/>
+          </w:rPr>
+          <w:instrText xml:space="preserve"> PAGEREF _Toc8392199 \h </w:instrText>
+        </w:r>
+        <w:r>
+          <w:rPr>
+            <w:noProof/>
+            <w:webHidden/>
+          </w:rPr>
+        </w:r>
+        <w:r>
+          <w:rPr>
+            <w:noProof/>
+            <w:webHidden/>
+          </w:rPr>
+          <w:fldChar w:fldCharType="separate"/>
+        </w:r>
+        <w:r>
+          <w:rPr>
+            <w:noProof/>
+            <w:webHidden/>
+          </w:rPr>
+          <w:t>20</w:t>
+        </w:r>
+        <w:r>
+          <w:rPr>
+            <w:noProof/>
+            <w:webHidden/>
+          </w:rPr>
+          <w:fldChar w:fldCharType="end"/>
+        </w:r>
+      </w:hyperlink>
+    </w:p>
+    <w:p>
+      <w:pPr>
+        <w:pStyle w:val="TM2"/>
+        <w:tabs>
+          <w:tab w:val="left" w:pos="800"/>
+          <w:tab w:val="right" w:leader="dot" w:pos="9060"/>
+        </w:tabs>
+        <w:rPr>
+          <w:rFonts w:asciiTheme="minorHAnsi" w:eastAsiaTheme="minorEastAsia" w:hAnsiTheme="minorHAnsi" w:cstheme="minorBidi"/>
+          <w:noProof/>
+          <w:sz w:val="22"/>
+          <w:szCs w:val="22"/>
+          <w:lang w:val="fr-CH" w:eastAsia="fr-CH"/>
+        </w:rPr>
+      </w:pPr>
+      <w:hyperlink w:anchor="_Toc8392200" w:history="1">
+        <w:r>
+          <w:rPr>
+            <w:rStyle w:val="Lienhypertexte"/>
+            <w:iCs/>
+            <w:noProof/>
+          </w:rPr>
+          <w:t>5.5</w:t>
+        </w:r>
+        <w:r>
+          <w:rPr>
+            <w:rFonts w:asciiTheme="minorHAnsi" w:eastAsiaTheme="minorEastAsia" w:hAnsiTheme="minorHAnsi" w:cstheme="minorBidi"/>
+            <w:noProof/>
+            <w:sz w:val="22"/>
+            <w:szCs w:val="22"/>
+            <w:lang w:val="fr-CH" w:eastAsia="fr-CH"/>
+          </w:rPr>
+          <w:tab/>
+        </w:r>
+        <w:r>
+          <w:rPr>
+            <w:rStyle w:val="Lienhypertexte"/>
+            <w:iCs/>
+            <w:noProof/>
+          </w:rPr>
+          <w:t>Manuel d'Utilisation</w:t>
+        </w:r>
+        <w:r>
+          <w:rPr>
+            <w:noProof/>
+            <w:webHidden/>
+          </w:rPr>
+          <w:tab/>
+        </w:r>
+        <w:r>
+          <w:rPr>
+            <w:noProof/>
+            <w:webHidden/>
+          </w:rPr>
+          <w:fldChar w:fldCharType="begin"/>
+        </w:r>
+        <w:r>
+          <w:rPr>
+            <w:noProof/>
+            <w:webHidden/>
+          </w:rPr>
+          <w:instrText xml:space="preserve"> PAGEREF _Toc8392200 \h </w:instrText>
+        </w:r>
+        <w:r>
+          <w:rPr>
+            <w:noProof/>
+            <w:webHidden/>
+          </w:rPr>
+        </w:r>
+        <w:r>
+          <w:rPr>
+            <w:noProof/>
+            <w:webHidden/>
+          </w:rPr>
+          <w:fldChar w:fldCharType="separate"/>
+        </w:r>
+        <w:r>
+          <w:rPr>
+            <w:noProof/>
+            <w:webHidden/>
+          </w:rPr>
+          <w:t>20</w:t>
+        </w:r>
+        <w:r>
+          <w:rPr>
+            <w:noProof/>
+            <w:webHidden/>
+          </w:rPr>
+          <w:fldChar w:fldCharType="end"/>
+        </w:r>
+      </w:hyperlink>
+    </w:p>
+    <w:p>
+      <w:pPr>
+        <w:pStyle w:val="TM2"/>
+        <w:tabs>
+          <w:tab w:val="left" w:pos="800"/>
+          <w:tab w:val="right" w:leader="dot" w:pos="9060"/>
+        </w:tabs>
+        <w:rPr>
+          <w:rFonts w:asciiTheme="minorHAnsi" w:eastAsiaTheme="minorEastAsia" w:hAnsiTheme="minorHAnsi" w:cstheme="minorBidi"/>
+          <w:noProof/>
+          <w:sz w:val="22"/>
+          <w:szCs w:val="22"/>
+          <w:lang w:val="fr-CH" w:eastAsia="fr-CH"/>
+        </w:rPr>
+      </w:pPr>
+      <w:hyperlink w:anchor="_Toc8392201" w:history="1">
+        <w:r>
+          <w:rPr>
+            <w:rStyle w:val="Lienhypertexte"/>
+            <w:iCs/>
+            <w:noProof/>
+          </w:rPr>
+          <w:t>5.6</w:t>
+        </w:r>
+        <w:r>
+          <w:rPr>
+            <w:rFonts w:asciiTheme="minorHAnsi" w:eastAsiaTheme="minorEastAsia" w:hAnsiTheme="minorHAnsi" w:cstheme="minorBidi"/>
+            <w:noProof/>
+            <w:sz w:val="22"/>
+            <w:szCs w:val="22"/>
+            <w:lang w:val="fr-CH" w:eastAsia="fr-CH"/>
+          </w:rPr>
+          <w:tab/>
+        </w:r>
+        <w:r>
+          <w:rPr>
+            <w:rStyle w:val="Lienhypertexte"/>
+            <w:iCs/>
+            <w:noProof/>
+          </w:rPr>
           <w:t>Archives du projet</w:t>
         </w:r>
         <w:r>
@@ -2658,7 +2838,7 @@
             <w:noProof/>
             <w:webHidden/>
           </w:rPr>
-          <w:instrText xml:space="preserve"> PAGEREF _Toc8306394 \h </w:instrText>
+          <w:instrText xml:space="preserve"> PAGEREF _Toc8392201 \h </w:instrText>
         </w:r>
         <w:r>
           <w:rPr>
@@ -2678,7 +2858,7 @@
             <w:noProof/>
             <w:webHidden/>
           </w:rPr>
-          <w:t>17</w:t>
+          <w:t>20</w:t>
         </w:r>
         <w:r>
           <w:rPr>
@@ -2693,8 +2873,6 @@
       <w:r>
         <w:fldChar w:fldCharType="end"/>
       </w:r>
-      <w:bookmarkStart w:id="0" w:name="_GoBack"/>
-      <w:bookmarkEnd w:id="0"/>
     </w:p>
     <w:p>
       <w:pPr>
@@ -2710,12 +2888,15 @@
       <w:r>
         <w:br w:type="page"/>
       </w:r>
+      <w:bookmarkStart w:id="0" w:name="_GoBack"/>
+      <w:bookmarkEnd w:id="0"/>
     </w:p>
     <w:p>
       <w:pPr>
         <w:pStyle w:val="Titre1"/>
-      </w:pPr>
-      <w:bookmarkStart w:id="1" w:name="_Toc8306367"/>
+        <w:ind w:left="0" w:firstLine="0"/>
+      </w:pPr>
+      <w:bookmarkStart w:id="1" w:name="_Toc8392172"/>
       <w:r>
         <w:lastRenderedPageBreak/>
         <w:t>Analyse prél</w:t>
@@ -2731,12 +2912,13 @@
     <w:p>
       <w:pPr>
         <w:pStyle w:val="Titre2"/>
+        <w:ind w:left="0" w:firstLine="0"/>
         <w:rPr>
           <w:i w:val="0"/>
           <w:iCs/>
         </w:rPr>
       </w:pPr>
-      <w:bookmarkStart w:id="2" w:name="_Toc8306368"/>
+      <w:bookmarkStart w:id="2" w:name="_Toc8392173"/>
       <w:r>
         <w:rPr>
           <w:i w:val="0"/>
@@ -2943,11 +3125,12 @@
     <w:p>
       <w:pPr>
         <w:pStyle w:val="Titre2"/>
+        <w:ind w:left="0" w:firstLine="0"/>
         <w:rPr>
           <w:i w:val="0"/>
         </w:rPr>
       </w:pPr>
-      <w:bookmarkStart w:id="3" w:name="_Toc8306369"/>
+      <w:bookmarkStart w:id="3" w:name="_Toc8392174"/>
       <w:r>
         <w:rPr>
           <w:i w:val="0"/>
@@ -3302,12 +3485,13 @@
     <w:p>
       <w:pPr>
         <w:pStyle w:val="Titre2"/>
+        <w:ind w:left="0" w:firstLine="0"/>
         <w:rPr>
           <w:i w:val="0"/>
           <w:iCs/>
         </w:rPr>
       </w:pPr>
-      <w:bookmarkStart w:id="4" w:name="_Toc8306370"/>
+      <w:bookmarkStart w:id="4" w:name="_Toc8392175"/>
       <w:r>
         <w:rPr>
           <w:i w:val="0"/>
@@ -3567,12 +3751,13 @@
     <w:p>
       <w:pPr>
         <w:pStyle w:val="Titre2"/>
+        <w:ind w:left="0" w:firstLine="0"/>
         <w:rPr>
           <w:i w:val="0"/>
           <w:iCs/>
         </w:rPr>
       </w:pPr>
-      <w:bookmarkStart w:id="5" w:name="_Toc8306371"/>
+      <w:bookmarkStart w:id="5" w:name="_Toc8392176"/>
       <w:r>
         <w:rPr>
           <w:i w:val="0"/>
@@ -3717,8 +3902,9 @@
     <w:p>
       <w:pPr>
         <w:pStyle w:val="Titre1"/>
-      </w:pPr>
-      <w:bookmarkStart w:id="6" w:name="_Toc8306372"/>
+        <w:ind w:left="0" w:firstLine="0"/>
+      </w:pPr>
+      <w:bookmarkStart w:id="6" w:name="_Toc8392177"/>
       <w:r>
         <w:lastRenderedPageBreak/>
         <w:t>Analyse</w:t>
@@ -3731,12 +3917,13 @@
     <w:p>
       <w:pPr>
         <w:pStyle w:val="Titre2"/>
+        <w:ind w:left="0" w:firstLine="0"/>
         <w:rPr>
           <w:i w:val="0"/>
           <w:iCs/>
         </w:rPr>
       </w:pPr>
-      <w:bookmarkStart w:id="7" w:name="_Toc8306373"/>
+      <w:bookmarkStart w:id="7" w:name="_Toc8392178"/>
       <w:r>
         <w:rPr>
           <w:i w:val="0"/>
@@ -3753,7 +3940,6 @@
           <w:ilvl w:val="0"/>
           <w:numId w:val="0"/>
         </w:numPr>
-        <w:ind w:left="720"/>
         <w:rPr>
           <w:rFonts w:ascii="Arial" w:hAnsi="Arial"/>
           <w:sz w:val="24"/>
@@ -3769,7 +3955,6 @@
           <w:ilvl w:val="0"/>
           <w:numId w:val="0"/>
         </w:numPr>
-        <w:ind w:left="720"/>
         <w:rPr>
           <w:rFonts w:ascii="Arial" w:hAnsi="Arial"/>
           <w:sz w:val="24"/>
@@ -3801,7 +3986,7 @@
             <v:path o:extrusionok="f" gradientshapeok="t" o:connecttype="rect"/>
             <o:lock v:ext="edit" aspectratio="t"/>
           </v:shapetype>
-          <v:shape id="_x0000_s1028" type="#_x0000_t75" style="position:absolute;left:0;text-align:left;margin-left:0;margin-top:62.75pt;width:730.9pt;height:363.25pt;z-index:251661312;mso-position-horizontal:center;mso-position-horizontal-relative:margin;mso-position-vertical-relative:text">
+          <v:shape id="_x0000_s1028" type="#_x0000_t75" style="position:absolute;margin-left:0;margin-top:62.75pt;width:730.9pt;height:363.25pt;z-index:251661312;mso-position-horizontal:center;mso-position-horizontal-relative:margin;mso-position-vertical-relative:text">
             <v:imagedata r:id="rId16" o:title="zoning_page_classement_general_tournoi" croptop="7643f" cropbottom="6853f" cropleft="1537f" cropright="7369f"/>
             <w10:wrap type="square" anchorx="margin"/>
           </v:shape>
@@ -3851,7 +4036,6 @@
           <w:ilvl w:val="0"/>
           <w:numId w:val="0"/>
         </w:numPr>
-        <w:ind w:left="720"/>
         <w:rPr>
           <w:rFonts w:ascii="Arial" w:hAnsi="Arial"/>
           <w:sz w:val="24"/>
@@ -3881,16 +4065,7 @@
           <w:szCs w:val="14"/>
           <w:lang w:eastAsia="fr-FR"/>
         </w:rPr>
-        <w:t>Fonctionnalité 1 : Page classement général</w:t>
-      </w:r>
-      <w:r>
-        <w:rPr>
-          <w:rFonts w:ascii="Arial" w:hAnsi="Arial"/>
-          <w:sz w:val="24"/>
-          <w:szCs w:val="14"/>
-          <w:lang w:eastAsia="fr-FR"/>
-        </w:rPr>
-        <w:t xml:space="preserve"> - </w:t>
+        <w:t xml:space="preserve">Fonctionnalité 1 : Page classement général - </w:t>
       </w:r>
       <w:proofErr w:type="spellStart"/>
       <w:r>
@@ -3911,7 +4086,6 @@
           <w:ilvl w:val="0"/>
           <w:numId w:val="0"/>
         </w:numPr>
-        <w:ind w:left="720"/>
         <w:rPr>
           <w:rFonts w:ascii="Arial" w:hAnsi="Arial"/>
           <w:sz w:val="24"/>
@@ -4098,7 +4272,6 @@
           <w:ilvl w:val="0"/>
           <w:numId w:val="0"/>
         </w:numPr>
-        <w:ind w:left="720"/>
         <w:rPr>
           <w:rFonts w:ascii="Arial" w:hAnsi="Arial"/>
           <w:sz w:val="24"/>
@@ -4114,14 +4287,13 @@
           <w:ilvl w:val="0"/>
           <w:numId w:val="0"/>
         </w:numPr>
-        <w:ind w:left="360" w:hanging="360"/>
       </w:pPr>
       <w:r>
         <w:rPr>
           <w:noProof/>
         </w:rPr>
         <w:pict w14:anchorId="7ABA0A0E">
-          <v:shape id="_x0000_s1033" type="#_x0000_t75" style="position:absolute;left:0;text-align:left;margin-left:0;margin-top:2pt;width:728.9pt;height:368.5pt;z-index:251666432;mso-position-horizontal:center;mso-position-horizontal-relative:margin;mso-position-vertical-relative:text;mso-width-relative:page;mso-height-relative:page">
+          <v:shape id="_x0000_s1033" type="#_x0000_t75" style="position:absolute;margin-left:0;margin-top:2pt;width:728.9pt;height:368.5pt;z-index:251666432;mso-position-horizontal:center;mso-position-horizontal-relative:margin;mso-position-vertical-relative:text;mso-width-relative:page;mso-height-relative:page">
             <v:imagedata r:id="rId19" o:title="wireframe_page_historique_tournois_par_sport_vue_participant" croptop="7395f" cropbottom="5993f" cropleft="1336f" cropright="7305f"/>
             <w10:wrap type="square" anchorx="margin"/>
           </v:shape>
@@ -4139,19 +4311,7 @@
           <w:szCs w:val="14"/>
         </w:rPr>
         <w:lastRenderedPageBreak/>
-        <w:t xml:space="preserve">Fonctionnalité 2 : Page d’historique de tournois par sport - vue </w:t>
-      </w:r>
-      <w:r>
-        <w:rPr>
-          <w:szCs w:val="14"/>
-        </w:rPr>
-        <w:t>admin</w:t>
-      </w:r>
-      <w:r>
-        <w:rPr>
-          <w:szCs w:val="14"/>
-        </w:rPr>
-        <w:t xml:space="preserve"> - zoning</w:t>
+        <w:t>Fonctionnalité 2 : Page d’historique de tournois par sport - vue admin - zoning</w:t>
       </w:r>
     </w:p>
     <w:p>
@@ -4225,7 +4385,7 @@
         </w:rPr>
         <w:lastRenderedPageBreak/>
         <w:pict w14:anchorId="3D579F95">
-          <v:shape id="_x0000_s1038" type="#_x0000_t75" style="position:absolute;margin-left:0;margin-top:13.85pt;width:732pt;height:369pt;z-index:251677696;mso-position-horizontal:center;mso-position-horizontal-relative:margin;mso-position-vertical:absolute;mso-position-vertical-relative:text;mso-width-relative:page;mso-height-relative:page">
+          <v:shape id="_x0000_s1038" type="#_x0000_t75" style="position:absolute;margin-left:-15.95pt;margin-top:15.35pt;width:732pt;height:369pt;z-index:251677696;mso-position-horizontal-relative:margin;mso-position-vertical-relative:text;mso-width-relative:page;mso-height-relative:page">
             <v:imagedata r:id="rId22" o:title="zoning_page_palmares_individuel" croptop="7268f" cropbottom="5865f" cropleft="1193f" cropright="7165f"/>
             <w10:wrap type="square" anchorx="margin"/>
           </v:shape>
@@ -4235,13 +4395,7 @@
         <w:rPr>
           <w:szCs w:val="14"/>
         </w:rPr>
-        <w:t xml:space="preserve">Fonctionnalité </w:t>
-      </w:r>
-      <w:r>
-        <w:rPr>
-          <w:szCs w:val="14"/>
-        </w:rPr>
-        <w:t xml:space="preserve">3 : </w:t>
+        <w:t xml:space="preserve">Fonctionnalité 3 : </w:t>
       </w:r>
       <w:r>
         <w:rPr>
@@ -4280,19 +4434,7 @@
           <w:szCs w:val="14"/>
         </w:rPr>
         <w:lastRenderedPageBreak/>
-        <w:t xml:space="preserve">Fonctionnalité 3 : Page palmarès individuel </w:t>
-      </w:r>
-      <w:r>
-        <w:rPr>
-          <w:szCs w:val="14"/>
-        </w:rPr>
-        <w:t>–</w:t>
-      </w:r>
-      <w:r>
-        <w:rPr>
-          <w:szCs w:val="14"/>
-        </w:rPr>
-        <w:t xml:space="preserve"> </w:t>
+        <w:t xml:space="preserve">Fonctionnalité 3 : Page palmarès individuel – </w:t>
       </w:r>
       <w:proofErr w:type="spellStart"/>
       <w:r>
@@ -4384,19 +4526,7 @@
           <w:szCs w:val="14"/>
         </w:rPr>
         <w:lastRenderedPageBreak/>
-        <w:t xml:space="preserve">Fonctionnalité 3 : </w:t>
-      </w:r>
-      <w:r>
-        <w:rPr>
-          <w:szCs w:val="14"/>
-        </w:rPr>
-        <w:t>Page du score de l’équipe d’un participant à un tournoi</w:t>
-      </w:r>
-      <w:r>
-        <w:rPr>
-          <w:szCs w:val="14"/>
-        </w:rPr>
-        <w:t xml:space="preserve"> - zoning</w:t>
+        <w:t>Fonctionnalité 3 : Page du score de l’équipe d’un participant à un tournoi - zoning</w:t>
       </w:r>
     </w:p>
     <w:p>
@@ -4454,13 +4584,14 @@
     <w:p>
       <w:pPr>
         <w:pStyle w:val="Titre2"/>
+        <w:ind w:left="0" w:firstLine="0"/>
         <w:rPr>
           <w:i w:val="0"/>
           <w:iCs/>
         </w:rPr>
       </w:pPr>
       <w:bookmarkStart w:id="8" w:name="_Toc71691012"/>
-      <w:bookmarkStart w:id="9" w:name="_Toc8306374"/>
+      <w:bookmarkStart w:id="9" w:name="_Toc8392179"/>
       <w:r>
         <w:rPr>
           <w:i w:val="0"/>
@@ -4473,7 +4604,22 @@
       <w:bookmarkEnd w:id="9"/>
     </w:p>
     <w:p/>
-    <w:p/>
+    <w:p>
+      <w:pPr>
+        <w:jc w:val="both"/>
+      </w:pPr>
+      <w:r>
+        <w:t>Je vais effectuer des tests unitaires pour toutes mes fonctionnalités</w:t>
+      </w:r>
+      <w:r>
+        <w:t>. Je remplirais un tableau avec le résultat de chaque étape, pour chaque fonctionnalité.</w:t>
+      </w:r>
+    </w:p>
+    <w:p>
+      <w:pPr>
+        <w:jc w:val="both"/>
+      </w:pPr>
+    </w:p>
     <w:p>
       <w:pPr>
         <w:pStyle w:val="Retraitnormal1"/>
@@ -4481,7 +4627,6 @@
           <w:ilvl w:val="0"/>
           <w:numId w:val="0"/>
         </w:numPr>
-        <w:ind w:left="360"/>
         <w:rPr>
           <w:rFonts w:ascii="Arial" w:hAnsi="Arial"/>
           <w:sz w:val="24"/>
@@ -4493,6 +4638,7 @@
     <w:p>
       <w:pPr>
         <w:pStyle w:val="Titre2"/>
+        <w:ind w:left="0" w:firstLine="0"/>
         <w:rPr>
           <w:i w:val="0"/>
           <w:iCs/>
@@ -4500,7 +4646,7 @@
       </w:pPr>
       <w:bookmarkStart w:id="10" w:name="_Toc25553310"/>
       <w:bookmarkStart w:id="11" w:name="_Toc71691015"/>
-      <w:bookmarkStart w:id="12" w:name="_Toc8306375"/>
+      <w:bookmarkStart w:id="12" w:name="_Toc8392180"/>
       <w:r>
         <w:rPr>
           <w:rFonts w:cs="Arial"/>
@@ -4519,7 +4665,6 @@
           <w:ilvl w:val="0"/>
           <w:numId w:val="0"/>
         </w:numPr>
-        <w:ind w:left="360"/>
         <w:rPr>
           <w:rFonts w:ascii="Arial" w:hAnsi="Arial" w:cs="Arial"/>
           <w:iCs/>
@@ -4527,25 +4672,6 @@
         </w:rPr>
       </w:pPr>
     </w:p>
-    <w:p>
-      <w:pPr>
-        <w:pStyle w:val="Titre2"/>
-        <w:rPr>
-          <w:i w:val="0"/>
-          <w:iCs/>
-        </w:rPr>
-      </w:pPr>
-      <w:bookmarkStart w:id="13" w:name="_Toc8306376"/>
-      <w:r>
-        <w:rPr>
-          <w:i w:val="0"/>
-          <w:iCs/>
-        </w:rPr>
-        <w:t>Planification</w:t>
-      </w:r>
-      <w:bookmarkEnd w:id="13"/>
-    </w:p>
-    <w:p/>
     <w:p>
       <w:pPr>
         <w:pStyle w:val="Retraitnormal1"/>
@@ -4553,7 +4679,412 @@
           <w:ilvl w:val="0"/>
           <w:numId w:val="0"/>
         </w:numPr>
-        <w:ind w:left="360"/>
+        <w:jc w:val="both"/>
+        <w:rPr>
+          <w:rFonts w:ascii="Arial" w:hAnsi="Arial" w:cs="Arial"/>
+          <w:iCs/>
+          <w:sz w:val="24"/>
+        </w:rPr>
+      </w:pPr>
+      <w:r>
+        <w:rPr>
+          <w:rFonts w:ascii="Arial" w:hAnsi="Arial" w:cs="Arial"/>
+          <w:iCs/>
+          <w:sz w:val="24"/>
+        </w:rPr>
+        <w:t>Pour commencer, je suis relativement peu à l’aise avec mon projet, même si j’</w:t>
+      </w:r>
+      <w:r>
+        <w:rPr>
+          <w:rFonts w:ascii="Arial" w:hAnsi="Arial" w:cs="Arial"/>
+          <w:iCs/>
+          <w:sz w:val="24"/>
+        </w:rPr>
+        <w:t xml:space="preserve">ai </w:t>
+      </w:r>
+      <w:r>
+        <w:rPr>
+          <w:rFonts w:ascii="Arial" w:hAnsi="Arial" w:cs="Arial"/>
+          <w:iCs/>
+          <w:sz w:val="24"/>
+        </w:rPr>
+        <w:t>réalisé un pré-TPI. En particulier car le langage de programmation est différent, car je vais devoir utilisé Laravel.</w:t>
+      </w:r>
+    </w:p>
+    <w:p>
+      <w:pPr>
+        <w:pStyle w:val="Retraitnormal1"/>
+        <w:numPr>
+          <w:ilvl w:val="0"/>
+          <w:numId w:val="0"/>
+        </w:numPr>
+        <w:jc w:val="both"/>
+        <w:rPr>
+          <w:rFonts w:ascii="Arial" w:hAnsi="Arial" w:cs="Arial"/>
+          <w:iCs/>
+          <w:sz w:val="24"/>
+        </w:rPr>
+      </w:pPr>
+      <w:r>
+        <w:rPr>
+          <w:rFonts w:ascii="Arial" w:hAnsi="Arial" w:cs="Arial"/>
+          <w:iCs/>
+          <w:sz w:val="24"/>
+        </w:rPr>
+        <w:t>Lors de mon Pré-TPI, je n’avais pas bien configuré les routes du projet. Il va falloir que je me renseigne pour les configurer correctement.</w:t>
+      </w:r>
+    </w:p>
+    <w:p>
+      <w:pPr>
+        <w:pStyle w:val="Retraitnormal1"/>
+        <w:numPr>
+          <w:ilvl w:val="0"/>
+          <w:numId w:val="0"/>
+        </w:numPr>
+        <w:jc w:val="both"/>
+        <w:rPr>
+          <w:rFonts w:ascii="Arial" w:hAnsi="Arial" w:cs="Arial"/>
+          <w:iCs/>
+          <w:sz w:val="24"/>
+        </w:rPr>
+      </w:pPr>
+      <w:r>
+        <w:rPr>
+          <w:rFonts w:ascii="Arial" w:hAnsi="Arial" w:cs="Arial"/>
+          <w:iCs/>
+          <w:sz w:val="24"/>
+        </w:rPr>
+        <w:t>M. Carrel ma également dit que je devrais utiliser un « </w:t>
+      </w:r>
+      <w:proofErr w:type="spellStart"/>
+      <w:r>
+        <w:rPr>
+          <w:rFonts w:ascii="Arial" w:hAnsi="Arial" w:cs="Arial"/>
+          <w:iCs/>
+          <w:sz w:val="24"/>
+        </w:rPr>
+        <w:t>helper</w:t>
+      </w:r>
+      <w:proofErr w:type="spellEnd"/>
+      <w:r>
+        <w:rPr>
+          <w:rFonts w:ascii="Arial" w:hAnsi="Arial" w:cs="Arial"/>
+          <w:iCs/>
+          <w:sz w:val="24"/>
+        </w:rPr>
+        <w:t> » pour créer les formulaires, chose que je n’ai pas utilisé lors de mon Pré-TPI.</w:t>
+      </w:r>
+    </w:p>
+    <w:p>
+      <w:pPr>
+        <w:pStyle w:val="Retraitnormal1"/>
+        <w:numPr>
+          <w:ilvl w:val="0"/>
+          <w:numId w:val="0"/>
+        </w:numPr>
+        <w:jc w:val="both"/>
+        <w:rPr>
+          <w:rFonts w:ascii="Arial" w:hAnsi="Arial" w:cs="Arial"/>
+          <w:iCs/>
+          <w:sz w:val="24"/>
+        </w:rPr>
+      </w:pPr>
+      <w:r>
+        <w:rPr>
+          <w:rFonts w:ascii="Arial" w:hAnsi="Arial" w:cs="Arial"/>
+          <w:iCs/>
+          <w:sz w:val="24"/>
+        </w:rPr>
+        <w:t>Même si les fonctionnalités que je dois implémenter on l’air compliquées, le fait que je n’ai pas de modification</w:t>
+      </w:r>
+      <w:r>
+        <w:rPr>
+          <w:rFonts w:ascii="Arial" w:hAnsi="Arial" w:cs="Arial"/>
+          <w:iCs/>
+          <w:sz w:val="24"/>
+        </w:rPr>
+        <w:t>s</w:t>
+      </w:r>
+      <w:r>
+        <w:rPr>
+          <w:rFonts w:ascii="Arial" w:hAnsi="Arial" w:cs="Arial"/>
+          <w:iCs/>
+          <w:sz w:val="24"/>
+        </w:rPr>
+        <w:t xml:space="preserve"> à faire sur la base de données me fait dire que je devrais avoir le temps de finir</w:t>
+      </w:r>
+      <w:r>
+        <w:rPr>
+          <w:rFonts w:ascii="Arial" w:hAnsi="Arial" w:cs="Arial"/>
+          <w:iCs/>
+          <w:sz w:val="24"/>
+        </w:rPr>
+        <w:t xml:space="preserve"> correctement mon projet</w:t>
+      </w:r>
+      <w:r>
+        <w:rPr>
+          <w:rFonts w:ascii="Arial" w:hAnsi="Arial" w:cs="Arial"/>
+          <w:iCs/>
+          <w:sz w:val="24"/>
+        </w:rPr>
+        <w:t>.</w:t>
+      </w:r>
+    </w:p>
+    <w:p>
+      <w:pPr>
+        <w:pStyle w:val="Retraitnormal1"/>
+        <w:numPr>
+          <w:ilvl w:val="0"/>
+          <w:numId w:val="0"/>
+        </w:numPr>
+        <w:jc w:val="both"/>
+        <w:rPr>
+          <w:rFonts w:ascii="Arial" w:hAnsi="Arial" w:cs="Arial"/>
+          <w:iCs/>
+          <w:sz w:val="24"/>
+        </w:rPr>
+      </w:pPr>
+      <w:r>
+        <w:rPr>
+          <w:rFonts w:ascii="Arial" w:hAnsi="Arial" w:cs="Arial"/>
+          <w:iCs/>
+          <w:sz w:val="24"/>
+        </w:rPr>
+        <w:t xml:space="preserve">La première fonctionnalité est, je pense, celle </w:t>
+      </w:r>
+      <w:r>
+        <w:rPr>
+          <w:rFonts w:ascii="Arial" w:hAnsi="Arial" w:cs="Arial"/>
+          <w:iCs/>
+          <w:sz w:val="24"/>
+        </w:rPr>
+        <w:t>qui va me prendre</w:t>
+      </w:r>
+      <w:r>
+        <w:rPr>
+          <w:rFonts w:ascii="Arial" w:hAnsi="Arial" w:cs="Arial"/>
+          <w:iCs/>
+          <w:sz w:val="24"/>
+        </w:rPr>
+        <w:t xml:space="preserve"> le plus de temps. Il m’est difficile pour l’instant d’imaginer une solution qui permettrait </w:t>
+      </w:r>
+      <w:r>
+        <w:rPr>
+          <w:rFonts w:ascii="Arial" w:hAnsi="Arial" w:cs="Arial"/>
+          <w:iCs/>
+          <w:sz w:val="24"/>
+        </w:rPr>
+        <w:t>de créer un classement général et qui prendrait en comptes toutes les situations particulières (pools différentes).</w:t>
+      </w:r>
+    </w:p>
+    <w:p>
+      <w:pPr>
+        <w:pStyle w:val="Retraitnormal1"/>
+        <w:numPr>
+          <w:ilvl w:val="0"/>
+          <w:numId w:val="0"/>
+        </w:numPr>
+        <w:rPr>
+          <w:rFonts w:ascii="Arial" w:hAnsi="Arial" w:cs="Arial"/>
+          <w:iCs/>
+          <w:sz w:val="24"/>
+        </w:rPr>
+      </w:pPr>
+    </w:p>
+    <w:p>
+      <w:pPr>
+        <w:pStyle w:val="Titre2"/>
+        <w:ind w:left="0" w:firstLine="0"/>
+        <w:rPr>
+          <w:i w:val="0"/>
+          <w:iCs/>
+        </w:rPr>
+      </w:pPr>
+      <w:bookmarkStart w:id="13" w:name="_Toc8392181"/>
+      <w:r>
+        <w:rPr>
+          <w:i w:val="0"/>
+          <w:iCs/>
+        </w:rPr>
+        <w:t>Planification</w:t>
+      </w:r>
+      <w:bookmarkEnd w:id="13"/>
+    </w:p>
+    <w:p>
+      <w:pPr>
+        <w:pStyle w:val="Retraitnormal1"/>
+        <w:numPr>
+          <w:ilvl w:val="0"/>
+          <w:numId w:val="0"/>
+        </w:numPr>
+        <w:rPr>
+          <w:rFonts w:ascii="Arial" w:hAnsi="Arial"/>
+          <w:sz w:val="24"/>
+          <w:szCs w:val="20"/>
+          <w:lang w:eastAsia="fr-FR"/>
+        </w:rPr>
+      </w:pPr>
+      <w:r>
+        <w:rPr>
+          <w:rFonts w:ascii="Arial" w:hAnsi="Arial"/>
+          <w:sz w:val="24"/>
+          <w:szCs w:val="20"/>
+          <w:lang w:eastAsia="fr-FR"/>
+        </w:rPr>
+        <w:t>J’utilise Trello</w:t>
+      </w:r>
+      <w:r>
+        <w:rPr>
+          <w:rFonts w:ascii="Arial" w:hAnsi="Arial"/>
+          <w:sz w:val="24"/>
+          <w:szCs w:val="20"/>
+          <w:lang w:eastAsia="fr-FR"/>
+        </w:rPr>
+        <w:t xml:space="preserve">, un site web permettant la gestion de projet en ligne, </w:t>
+      </w:r>
+      <w:r>
+        <w:rPr>
+          <w:rFonts w:ascii="Arial" w:hAnsi="Arial"/>
+          <w:sz w:val="24"/>
+          <w:szCs w:val="20"/>
+          <w:lang w:eastAsia="fr-FR"/>
+        </w:rPr>
+        <w:t>comme planification détaillée, en utilisant une méthode de travail en sprint, comme discuté avec mon chef de projet.</w:t>
+      </w:r>
+    </w:p>
+    <w:p>
+      <w:pPr>
+        <w:pStyle w:val="Retraitnormal1"/>
+        <w:numPr>
+          <w:ilvl w:val="0"/>
+          <w:numId w:val="0"/>
+        </w:numPr>
+        <w:rPr>
+          <w:rFonts w:ascii="Arial" w:hAnsi="Arial"/>
+          <w:b/>
+          <w:sz w:val="24"/>
+          <w:szCs w:val="20"/>
+          <w:lang w:eastAsia="fr-FR"/>
+        </w:rPr>
+      </w:pPr>
+      <w:r>
+        <w:rPr>
+          <w:rFonts w:ascii="Arial" w:hAnsi="Arial"/>
+          <w:sz w:val="24"/>
+          <w:szCs w:val="20"/>
+          <w:lang w:eastAsia="fr-FR"/>
+        </w:rPr>
+        <w:t>Mon tableau T</w:t>
+      </w:r>
+      <w:r>
+        <w:rPr>
+          <w:rFonts w:ascii="Arial" w:hAnsi="Arial"/>
+          <w:sz w:val="24"/>
+          <w:szCs w:val="20"/>
+          <w:lang w:eastAsia="fr-FR"/>
+        </w:rPr>
+        <w:t>rello est disponible en ligne</w:t>
+      </w:r>
+      <w:r>
+        <w:rPr>
+          <w:rFonts w:ascii="Arial" w:hAnsi="Arial"/>
+          <w:sz w:val="24"/>
+          <w:szCs w:val="20"/>
+          <w:lang w:eastAsia="fr-FR"/>
+        </w:rPr>
+        <w:t xml:space="preserve"> en</w:t>
+      </w:r>
+      <w:r>
+        <w:rPr>
+          <w:rFonts w:ascii="Arial" w:hAnsi="Arial"/>
+          <w:sz w:val="24"/>
+          <w:szCs w:val="20"/>
+          <w:lang w:eastAsia="fr-FR"/>
+        </w:rPr>
+        <w:t xml:space="preserve"> </w:t>
+      </w:r>
+      <w:hyperlink r:id="rId26" w:history="1">
+        <w:r>
+          <w:rPr>
+            <w:rStyle w:val="Lienhypertexte"/>
+            <w:rFonts w:ascii="Arial" w:hAnsi="Arial"/>
+            <w:b/>
+            <w:sz w:val="24"/>
+            <w:szCs w:val="20"/>
+            <w:lang w:eastAsia="fr-FR"/>
+          </w:rPr>
+          <w:t>cliquant ici</w:t>
+        </w:r>
+      </w:hyperlink>
+    </w:p>
+    <w:p>
+      <w:pPr>
+        <w:pStyle w:val="Retraitnormal1"/>
+        <w:numPr>
+          <w:ilvl w:val="0"/>
+          <w:numId w:val="0"/>
+        </w:numPr>
+        <w:rPr>
+          <w:rFonts w:ascii="Arial" w:hAnsi="Arial"/>
+          <w:b/>
+          <w:sz w:val="24"/>
+          <w:szCs w:val="20"/>
+          <w:lang w:eastAsia="fr-FR"/>
+        </w:rPr>
+      </w:pPr>
+    </w:p>
+    <w:p>
+      <w:pPr>
+        <w:pStyle w:val="Retraitnormal1"/>
+        <w:numPr>
+          <w:ilvl w:val="0"/>
+          <w:numId w:val="0"/>
+        </w:numPr>
+        <w:rPr>
+          <w:rFonts w:ascii="Arial" w:hAnsi="Arial"/>
+          <w:sz w:val="24"/>
+          <w:szCs w:val="20"/>
+          <w:lang w:eastAsia="fr-FR"/>
+        </w:rPr>
+      </w:pPr>
+      <w:r>
+        <w:rPr>
+          <w:rFonts w:ascii="Arial" w:hAnsi="Arial"/>
+          <w:sz w:val="24"/>
+          <w:szCs w:val="20"/>
+          <w:lang w:eastAsia="fr-FR"/>
+        </w:rPr>
+        <w:t>(</w:t>
+      </w:r>
+      <w:hyperlink r:id="rId27" w:history="1">
+        <w:r>
+          <w:rPr>
+            <w:rStyle w:val="Lienhypertexte"/>
+            <w:rFonts w:ascii="Arial" w:hAnsi="Arial"/>
+            <w:sz w:val="24"/>
+            <w:szCs w:val="20"/>
+            <w:lang w:eastAsia="fr-FR"/>
+          </w:rPr>
+          <w:t>https://trello.com/invite/b/O0EBgruw/77069c6db0b533f4f3898967980ab79c/tpi-niels</w:t>
+        </w:r>
+      </w:hyperlink>
+      <w:r>
+        <w:rPr>
+          <w:rFonts w:ascii="Arial" w:hAnsi="Arial"/>
+          <w:sz w:val="24"/>
+          <w:szCs w:val="20"/>
+          <w:lang w:eastAsia="fr-FR"/>
+        </w:rPr>
+        <w:t>)</w:t>
+      </w:r>
+    </w:p>
+    <w:p>
+      <w:pPr>
+        <w:pStyle w:val="Retraitnormal1"/>
+        <w:numPr>
+          <w:ilvl w:val="0"/>
+          <w:numId w:val="0"/>
+        </w:numPr>
         <w:rPr>
           <w:rFonts w:ascii="Arial" w:hAnsi="Arial"/>
           <w:i/>
@@ -4566,7 +5097,23 @@
     </w:p>
     <w:p>
       <w:pPr>
+        <w:rPr>
+          <w:iCs/>
+          <w:szCs w:val="14"/>
+        </w:rPr>
+      </w:pPr>
+      <w:r>
+        <w:rPr>
+          <w:iCs/>
+          <w:szCs w:val="14"/>
+        </w:rPr>
+        <w:br w:type="page"/>
+      </w:r>
+    </w:p>
+    <w:p>
+      <w:pPr>
         <w:pStyle w:val="Titre2"/>
+        <w:ind w:left="0" w:firstLine="0"/>
         <w:rPr>
           <w:i w:val="0"/>
           <w:iCs/>
@@ -4574,18 +5121,789 @@
       </w:pPr>
       <w:bookmarkStart w:id="14" w:name="_Toc25553314"/>
       <w:bookmarkStart w:id="15" w:name="_Toc71691019"/>
-      <w:bookmarkStart w:id="16" w:name="_Toc8306377"/>
+      <w:bookmarkStart w:id="16" w:name="_Toc8392182"/>
       <w:r>
         <w:rPr>
           <w:i w:val="0"/>
           <w:iCs/>
         </w:rPr>
+        <w:lastRenderedPageBreak/>
         <w:t>Dossier de conception</w:t>
       </w:r>
       <w:bookmarkEnd w:id="14"/>
       <w:bookmarkEnd w:id="15"/>
       <w:bookmarkEnd w:id="16"/>
     </w:p>
+    <w:p/>
+    <w:p>
+      <w:r>
+        <w:t xml:space="preserve">Pour mener ce projet à bien, je vais utiliser un ordinateur Dell </w:t>
+      </w:r>
+      <w:proofErr w:type="spellStart"/>
+      <w:r>
+        <w:t>OptiPlex</w:t>
+      </w:r>
+      <w:proofErr w:type="spellEnd"/>
+      <w:r>
+        <w:t xml:space="preserve"> 7050, qui appartient au CPNV</w:t>
+      </w:r>
+      <w:r>
+        <w:t xml:space="preserve"> et qui tournera sur Windows 10 </w:t>
+      </w:r>
+      <w:proofErr w:type="spellStart"/>
+      <w:r>
+        <w:t>Edu</w:t>
+      </w:r>
+      <w:proofErr w:type="spellEnd"/>
+      <w:r>
+        <w:t xml:space="preserve"> x64 v1709 (16299.1087)</w:t>
+      </w:r>
+    </w:p>
+    <w:p/>
+    <w:tbl>
+      <w:tblPr>
+        <w:tblStyle w:val="Grilledutableau"/>
+        <w:tblW w:w="0" w:type="auto"/>
+        <w:tblInd w:w="360" w:type="dxa"/>
+        <w:tblLook w:val="04A0" w:firstRow="1" w:lastRow="0" w:firstColumn="1" w:lastColumn="0" w:noHBand="0" w:noVBand="1"/>
+      </w:tblPr>
+      <w:tblGrid>
+        <w:gridCol w:w="4347"/>
+        <w:gridCol w:w="4353"/>
+      </w:tblGrid>
+      <w:tr>
+        <w:tc>
+          <w:tcPr>
+            <w:tcW w:w="4530" w:type="dxa"/>
+          </w:tcPr>
+          <w:p>
+            <w:pPr>
+              <w:pStyle w:val="Retraitnormal1"/>
+              <w:numPr>
+                <w:ilvl w:val="0"/>
+                <w:numId w:val="0"/>
+              </w:numPr>
+              <w:rPr>
+                <w:rFonts w:ascii="Arial" w:hAnsi="Arial" w:cs="Arial"/>
+                <w:b/>
+                <w:bCs/>
+                <w:sz w:val="24"/>
+              </w:rPr>
+            </w:pPr>
+            <w:r>
+              <w:rPr>
+                <w:rFonts w:ascii="Arial" w:hAnsi="Arial" w:cs="Arial"/>
+                <w:b/>
+                <w:bCs/>
+                <w:sz w:val="24"/>
+              </w:rPr>
+              <w:t>Logiciel</w:t>
+            </w:r>
+          </w:p>
+        </w:tc>
+        <w:tc>
+          <w:tcPr>
+            <w:tcW w:w="4530" w:type="dxa"/>
+          </w:tcPr>
+          <w:p>
+            <w:pPr>
+              <w:pStyle w:val="Retraitnormal1"/>
+              <w:numPr>
+                <w:ilvl w:val="0"/>
+                <w:numId w:val="0"/>
+              </w:numPr>
+              <w:rPr>
+                <w:rFonts w:ascii="Arial" w:hAnsi="Arial" w:cs="Arial"/>
+                <w:b/>
+                <w:bCs/>
+                <w:sz w:val="24"/>
+              </w:rPr>
+            </w:pPr>
+            <w:r>
+              <w:rPr>
+                <w:rFonts w:ascii="Arial" w:hAnsi="Arial" w:cs="Arial"/>
+                <w:b/>
+                <w:bCs/>
+                <w:sz w:val="24"/>
+              </w:rPr>
+              <w:t>Version</w:t>
+            </w:r>
+          </w:p>
+        </w:tc>
+      </w:tr>
+      <w:tr>
+        <w:tc>
+          <w:tcPr>
+            <w:tcW w:w="4530" w:type="dxa"/>
+          </w:tcPr>
+          <w:p>
+            <w:pPr>
+              <w:pStyle w:val="Retraitnormal1"/>
+              <w:numPr>
+                <w:ilvl w:val="0"/>
+                <w:numId w:val="0"/>
+              </w:numPr>
+              <w:rPr>
+                <w:rFonts w:ascii="Arial" w:hAnsi="Arial" w:cs="Arial"/>
+                <w:bCs/>
+                <w:sz w:val="24"/>
+              </w:rPr>
+            </w:pPr>
+            <w:r>
+              <w:rPr>
+                <w:rFonts w:ascii="Arial" w:hAnsi="Arial" w:cs="Arial"/>
+                <w:bCs/>
+                <w:sz w:val="24"/>
+              </w:rPr>
+              <w:t>PHPStorm (IDE)</w:t>
+            </w:r>
+          </w:p>
+        </w:tc>
+        <w:tc>
+          <w:tcPr>
+            <w:tcW w:w="4530" w:type="dxa"/>
+          </w:tcPr>
+          <w:p>
+            <w:pPr>
+              <w:pStyle w:val="Retraitnormal1"/>
+              <w:numPr>
+                <w:ilvl w:val="0"/>
+                <w:numId w:val="0"/>
+              </w:numPr>
+              <w:rPr>
+                <w:rFonts w:ascii="Arial" w:hAnsi="Arial" w:cs="Arial"/>
+                <w:bCs/>
+                <w:sz w:val="24"/>
+              </w:rPr>
+            </w:pPr>
+            <w:r>
+              <w:rPr>
+                <w:rFonts w:ascii="Arial" w:hAnsi="Arial" w:cs="Arial"/>
+                <w:bCs/>
+                <w:sz w:val="24"/>
+              </w:rPr>
+              <w:t>183.5153.36</w:t>
+            </w:r>
+          </w:p>
+        </w:tc>
+      </w:tr>
+      <w:tr>
+        <w:tc>
+          <w:tcPr>
+            <w:tcW w:w="4530" w:type="dxa"/>
+          </w:tcPr>
+          <w:p>
+            <w:pPr>
+              <w:pStyle w:val="Retraitnormal1"/>
+              <w:numPr>
+                <w:ilvl w:val="0"/>
+                <w:numId w:val="0"/>
+              </w:numPr>
+              <w:rPr>
+                <w:rFonts w:ascii="Arial" w:hAnsi="Arial" w:cs="Arial"/>
+                <w:bCs/>
+                <w:sz w:val="24"/>
+              </w:rPr>
+            </w:pPr>
+            <w:r>
+              <w:rPr>
+                <w:rFonts w:ascii="Arial" w:hAnsi="Arial" w:cs="Arial"/>
+                <w:bCs/>
+                <w:sz w:val="24"/>
+              </w:rPr>
+              <w:t>Vagrant</w:t>
+            </w:r>
+          </w:p>
+        </w:tc>
+        <w:tc>
+          <w:tcPr>
+            <w:tcW w:w="4530" w:type="dxa"/>
+          </w:tcPr>
+          <w:p>
+            <w:pPr>
+              <w:pStyle w:val="Retraitnormal1"/>
+              <w:numPr>
+                <w:ilvl w:val="0"/>
+                <w:numId w:val="0"/>
+              </w:numPr>
+              <w:rPr>
+                <w:rFonts w:ascii="Arial" w:hAnsi="Arial" w:cs="Arial"/>
+                <w:bCs/>
+                <w:sz w:val="24"/>
+              </w:rPr>
+            </w:pPr>
+            <w:r>
+              <w:rPr>
+                <w:rFonts w:ascii="Arial" w:hAnsi="Arial" w:cs="Arial"/>
+                <w:bCs/>
+                <w:sz w:val="24"/>
+              </w:rPr>
+              <w:t>2.2.4</w:t>
+            </w:r>
+          </w:p>
+        </w:tc>
+      </w:tr>
+      <w:tr>
+        <w:tc>
+          <w:tcPr>
+            <w:tcW w:w="4530" w:type="dxa"/>
+          </w:tcPr>
+          <w:p>
+            <w:pPr>
+              <w:pStyle w:val="Retraitnormal1"/>
+              <w:numPr>
+                <w:ilvl w:val="0"/>
+                <w:numId w:val="0"/>
+              </w:numPr>
+              <w:rPr>
+                <w:rFonts w:ascii="Arial" w:hAnsi="Arial" w:cs="Arial"/>
+                <w:bCs/>
+                <w:sz w:val="24"/>
+              </w:rPr>
+            </w:pPr>
+            <w:r>
+              <w:rPr>
+                <w:rFonts w:ascii="Arial" w:hAnsi="Arial" w:cs="Arial"/>
+                <w:bCs/>
+                <w:sz w:val="24"/>
+              </w:rPr>
+              <w:t>VirtualBox</w:t>
+            </w:r>
+          </w:p>
+        </w:tc>
+        <w:tc>
+          <w:tcPr>
+            <w:tcW w:w="4530" w:type="dxa"/>
+          </w:tcPr>
+          <w:p>
+            <w:pPr>
+              <w:pStyle w:val="Retraitnormal1"/>
+              <w:numPr>
+                <w:ilvl w:val="0"/>
+                <w:numId w:val="0"/>
+              </w:numPr>
+              <w:rPr>
+                <w:rFonts w:ascii="Arial" w:hAnsi="Arial" w:cs="Arial"/>
+                <w:bCs/>
+                <w:sz w:val="24"/>
+              </w:rPr>
+            </w:pPr>
+            <w:r>
+              <w:rPr>
+                <w:rFonts w:ascii="Arial" w:hAnsi="Arial" w:cs="Arial"/>
+                <w:bCs/>
+                <w:sz w:val="24"/>
+              </w:rPr>
+              <w:t>6.0.6</w:t>
+            </w:r>
+          </w:p>
+        </w:tc>
+      </w:tr>
+      <w:tr>
+        <w:tc>
+          <w:tcPr>
+            <w:tcW w:w="4530" w:type="dxa"/>
+          </w:tcPr>
+          <w:p>
+            <w:pPr>
+              <w:pStyle w:val="Retraitnormal1"/>
+              <w:numPr>
+                <w:ilvl w:val="0"/>
+                <w:numId w:val="0"/>
+              </w:numPr>
+              <w:rPr>
+                <w:rFonts w:ascii="Arial" w:hAnsi="Arial" w:cs="Arial"/>
+                <w:bCs/>
+                <w:sz w:val="24"/>
+              </w:rPr>
+            </w:pPr>
+            <w:r>
+              <w:rPr>
+                <w:rFonts w:ascii="Arial" w:hAnsi="Arial" w:cs="Arial"/>
+                <w:bCs/>
+                <w:sz w:val="24"/>
+              </w:rPr>
+              <w:t>Laravel Homestead</w:t>
+            </w:r>
+          </w:p>
+        </w:tc>
+        <w:tc>
+          <w:tcPr>
+            <w:tcW w:w="4530" w:type="dxa"/>
+          </w:tcPr>
+          <w:p>
+            <w:pPr>
+              <w:pStyle w:val="Retraitnormal1"/>
+              <w:numPr>
+                <w:ilvl w:val="0"/>
+                <w:numId w:val="0"/>
+              </w:numPr>
+              <w:rPr>
+                <w:rFonts w:ascii="Arial" w:hAnsi="Arial" w:cs="Arial"/>
+                <w:bCs/>
+                <w:sz w:val="24"/>
+              </w:rPr>
+            </w:pPr>
+            <w:r>
+              <w:rPr>
+                <w:rFonts w:ascii="Arial" w:hAnsi="Arial" w:cs="Arial"/>
+                <w:bCs/>
+                <w:sz w:val="24"/>
+              </w:rPr>
+              <w:t>7.2.1</w:t>
+            </w:r>
+          </w:p>
+        </w:tc>
+      </w:tr>
+      <w:tr>
+        <w:tc>
+          <w:tcPr>
+            <w:tcW w:w="4530" w:type="dxa"/>
+          </w:tcPr>
+          <w:p>
+            <w:pPr>
+              <w:pStyle w:val="Retraitnormal1"/>
+              <w:numPr>
+                <w:ilvl w:val="0"/>
+                <w:numId w:val="0"/>
+              </w:numPr>
+              <w:rPr>
+                <w:rFonts w:ascii="Arial" w:hAnsi="Arial" w:cs="Arial"/>
+                <w:bCs/>
+                <w:sz w:val="24"/>
+              </w:rPr>
+            </w:pPr>
+            <w:r>
+              <w:rPr>
+                <w:rFonts w:ascii="Arial" w:hAnsi="Arial" w:cs="Arial"/>
+                <w:bCs/>
+                <w:sz w:val="24"/>
+              </w:rPr>
+              <w:t>Git</w:t>
+            </w:r>
+          </w:p>
+        </w:tc>
+        <w:tc>
+          <w:tcPr>
+            <w:tcW w:w="4530" w:type="dxa"/>
+          </w:tcPr>
+          <w:p>
+            <w:pPr>
+              <w:pStyle w:val="Retraitnormal1"/>
+              <w:numPr>
+                <w:ilvl w:val="0"/>
+                <w:numId w:val="0"/>
+              </w:numPr>
+              <w:rPr>
+                <w:rFonts w:ascii="Arial" w:hAnsi="Arial" w:cs="Arial"/>
+                <w:bCs/>
+                <w:sz w:val="24"/>
+              </w:rPr>
+            </w:pPr>
+            <w:r>
+              <w:rPr>
+                <w:rFonts w:ascii="Arial" w:hAnsi="Arial" w:cs="Arial"/>
+                <w:bCs/>
+                <w:sz w:val="24"/>
+              </w:rPr>
+              <w:t>2.18</w:t>
+            </w:r>
+          </w:p>
+        </w:tc>
+      </w:tr>
+      <w:tr>
+        <w:tc>
+          <w:tcPr>
+            <w:tcW w:w="4530" w:type="dxa"/>
+          </w:tcPr>
+          <w:p>
+            <w:pPr>
+              <w:pStyle w:val="Retraitnormal1"/>
+              <w:numPr>
+                <w:ilvl w:val="0"/>
+                <w:numId w:val="0"/>
+              </w:numPr>
+              <w:rPr>
+                <w:rFonts w:ascii="Arial" w:hAnsi="Arial" w:cs="Arial"/>
+                <w:bCs/>
+                <w:sz w:val="24"/>
+              </w:rPr>
+            </w:pPr>
+            <w:r>
+              <w:rPr>
+                <w:rFonts w:ascii="Arial" w:hAnsi="Arial" w:cs="Arial"/>
+                <w:bCs/>
+                <w:sz w:val="24"/>
+              </w:rPr>
+              <w:t>Firefox</w:t>
+            </w:r>
+          </w:p>
+        </w:tc>
+        <w:tc>
+          <w:tcPr>
+            <w:tcW w:w="4530" w:type="dxa"/>
+          </w:tcPr>
+          <w:p>
+            <w:pPr>
+              <w:pStyle w:val="Retraitnormal1"/>
+              <w:numPr>
+                <w:ilvl w:val="0"/>
+                <w:numId w:val="0"/>
+              </w:numPr>
+              <w:rPr>
+                <w:rFonts w:ascii="Arial" w:hAnsi="Arial" w:cs="Arial"/>
+                <w:bCs/>
+                <w:sz w:val="24"/>
+              </w:rPr>
+            </w:pPr>
+            <w:r>
+              <w:rPr>
+                <w:rFonts w:ascii="Arial" w:hAnsi="Arial" w:cs="Arial"/>
+                <w:bCs/>
+                <w:sz w:val="24"/>
+              </w:rPr>
+              <w:t>66.0.5 x64</w:t>
+            </w:r>
+          </w:p>
+        </w:tc>
+      </w:tr>
+      <w:tr>
+        <w:tc>
+          <w:tcPr>
+            <w:tcW w:w="4530" w:type="dxa"/>
+          </w:tcPr>
+          <w:p>
+            <w:pPr>
+              <w:pStyle w:val="Retraitnormal1"/>
+              <w:numPr>
+                <w:ilvl w:val="0"/>
+                <w:numId w:val="0"/>
+              </w:numPr>
+              <w:rPr>
+                <w:rFonts w:ascii="Arial" w:hAnsi="Arial" w:cs="Arial"/>
+                <w:bCs/>
+                <w:sz w:val="24"/>
+              </w:rPr>
+            </w:pPr>
+            <w:r>
+              <w:rPr>
+                <w:rFonts w:ascii="Arial" w:hAnsi="Arial" w:cs="Arial"/>
+                <w:bCs/>
+                <w:sz w:val="24"/>
+              </w:rPr>
+              <w:t>Pencil</w:t>
+            </w:r>
+          </w:p>
+        </w:tc>
+        <w:tc>
+          <w:tcPr>
+            <w:tcW w:w="4530" w:type="dxa"/>
+          </w:tcPr>
+          <w:p>
+            <w:pPr>
+              <w:pStyle w:val="Retraitnormal1"/>
+              <w:numPr>
+                <w:ilvl w:val="0"/>
+                <w:numId w:val="0"/>
+              </w:numPr>
+              <w:rPr>
+                <w:rFonts w:ascii="Arial" w:hAnsi="Arial" w:cs="Arial"/>
+                <w:bCs/>
+                <w:sz w:val="24"/>
+              </w:rPr>
+            </w:pPr>
+            <w:r>
+              <w:rPr>
+                <w:rFonts w:ascii="Arial" w:hAnsi="Arial" w:cs="Arial"/>
+                <w:bCs/>
+                <w:sz w:val="24"/>
+              </w:rPr>
+              <w:t>3.0.4</w:t>
+            </w:r>
+          </w:p>
+        </w:tc>
+      </w:tr>
+      <w:tr>
+        <w:tc>
+          <w:tcPr>
+            <w:tcW w:w="4530" w:type="dxa"/>
+          </w:tcPr>
+          <w:p>
+            <w:pPr>
+              <w:pStyle w:val="Retraitnormal1"/>
+              <w:numPr>
+                <w:ilvl w:val="0"/>
+                <w:numId w:val="0"/>
+              </w:numPr>
+              <w:rPr>
+                <w:rFonts w:ascii="Arial" w:hAnsi="Arial" w:cs="Arial"/>
+                <w:bCs/>
+                <w:sz w:val="24"/>
+              </w:rPr>
+            </w:pPr>
+            <w:r>
+              <w:rPr>
+                <w:rFonts w:ascii="Arial" w:hAnsi="Arial" w:cs="Arial"/>
+                <w:bCs/>
+                <w:sz w:val="24"/>
+              </w:rPr>
+              <w:t>MySQL Workbench</w:t>
+            </w:r>
+          </w:p>
+        </w:tc>
+        <w:tc>
+          <w:tcPr>
+            <w:tcW w:w="4530" w:type="dxa"/>
+          </w:tcPr>
+          <w:p>
+            <w:pPr>
+              <w:pStyle w:val="Retraitnormal1"/>
+              <w:numPr>
+                <w:ilvl w:val="0"/>
+                <w:numId w:val="0"/>
+              </w:numPr>
+              <w:rPr>
+                <w:rFonts w:ascii="Arial" w:hAnsi="Arial" w:cs="Arial"/>
+                <w:bCs/>
+                <w:sz w:val="24"/>
+              </w:rPr>
+            </w:pPr>
+            <w:r>
+              <w:rPr>
+                <w:rFonts w:ascii="Arial" w:hAnsi="Arial" w:cs="Arial"/>
+                <w:bCs/>
+                <w:sz w:val="24"/>
+              </w:rPr>
+              <w:t>8.0.15</w:t>
+            </w:r>
+          </w:p>
+        </w:tc>
+      </w:tr>
+      <w:tr>
+        <w:tc>
+          <w:tcPr>
+            <w:tcW w:w="4530" w:type="dxa"/>
+          </w:tcPr>
+          <w:p>
+            <w:pPr>
+              <w:pStyle w:val="Retraitnormal1"/>
+              <w:numPr>
+                <w:ilvl w:val="0"/>
+                <w:numId w:val="0"/>
+              </w:numPr>
+              <w:rPr>
+                <w:rFonts w:ascii="Arial" w:hAnsi="Arial" w:cs="Arial"/>
+                <w:bCs/>
+                <w:sz w:val="24"/>
+              </w:rPr>
+            </w:pPr>
+            <w:r>
+              <w:rPr>
+                <w:rFonts w:ascii="Arial" w:hAnsi="Arial" w:cs="Arial"/>
+                <w:bCs/>
+                <w:sz w:val="24"/>
+              </w:rPr>
+              <w:t>MS Office - Word</w:t>
+            </w:r>
+          </w:p>
+        </w:tc>
+        <w:tc>
+          <w:tcPr>
+            <w:tcW w:w="4530" w:type="dxa"/>
+          </w:tcPr>
+          <w:p>
+            <w:pPr>
+              <w:pStyle w:val="Retraitnormal1"/>
+              <w:numPr>
+                <w:ilvl w:val="0"/>
+                <w:numId w:val="0"/>
+              </w:numPr>
+              <w:rPr>
+                <w:rFonts w:ascii="Arial" w:hAnsi="Arial" w:cs="Arial"/>
+                <w:bCs/>
+                <w:sz w:val="24"/>
+              </w:rPr>
+            </w:pPr>
+            <w:r>
+              <w:rPr>
+                <w:rFonts w:ascii="Arial" w:hAnsi="Arial" w:cs="Arial"/>
+                <w:bCs/>
+                <w:sz w:val="24"/>
+              </w:rPr>
+              <w:t>2016</w:t>
+            </w:r>
+          </w:p>
+        </w:tc>
+      </w:tr>
+      <w:tr>
+        <w:tc>
+          <w:tcPr>
+            <w:tcW w:w="4530" w:type="dxa"/>
+          </w:tcPr>
+          <w:p>
+            <w:pPr>
+              <w:pStyle w:val="Retraitnormal1"/>
+              <w:numPr>
+                <w:ilvl w:val="0"/>
+                <w:numId w:val="0"/>
+              </w:numPr>
+              <w:rPr>
+                <w:rFonts w:ascii="Arial" w:hAnsi="Arial" w:cs="Arial"/>
+                <w:bCs/>
+                <w:sz w:val="24"/>
+              </w:rPr>
+            </w:pPr>
+            <w:r>
+              <w:rPr>
+                <w:rFonts w:ascii="Arial" w:hAnsi="Arial" w:cs="Arial"/>
+                <w:bCs/>
+                <w:sz w:val="24"/>
+              </w:rPr>
+              <w:t>MS Office – Excel</w:t>
+            </w:r>
+          </w:p>
+        </w:tc>
+        <w:tc>
+          <w:tcPr>
+            <w:tcW w:w="4530" w:type="dxa"/>
+          </w:tcPr>
+          <w:p>
+            <w:pPr>
+              <w:pStyle w:val="Retraitnormal1"/>
+              <w:numPr>
+                <w:ilvl w:val="0"/>
+                <w:numId w:val="0"/>
+              </w:numPr>
+              <w:rPr>
+                <w:rFonts w:ascii="Arial" w:hAnsi="Arial" w:cs="Arial"/>
+                <w:bCs/>
+                <w:sz w:val="24"/>
+              </w:rPr>
+            </w:pPr>
+            <w:r>
+              <w:rPr>
+                <w:rFonts w:ascii="Arial" w:hAnsi="Arial" w:cs="Arial"/>
+                <w:bCs/>
+                <w:sz w:val="24"/>
+              </w:rPr>
+              <w:t>2016</w:t>
+            </w:r>
+          </w:p>
+        </w:tc>
+      </w:tr>
+      <w:tr>
+        <w:tc>
+          <w:tcPr>
+            <w:tcW w:w="4530" w:type="dxa"/>
+          </w:tcPr>
+          <w:p>
+            <w:pPr>
+              <w:pStyle w:val="Retraitnormal1"/>
+              <w:numPr>
+                <w:ilvl w:val="0"/>
+                <w:numId w:val="0"/>
+              </w:numPr>
+              <w:rPr>
+                <w:rFonts w:ascii="Arial" w:hAnsi="Arial" w:cs="Arial"/>
+                <w:bCs/>
+                <w:sz w:val="24"/>
+              </w:rPr>
+            </w:pPr>
+            <w:r>
+              <w:rPr>
+                <w:rFonts w:ascii="Arial" w:hAnsi="Arial" w:cs="Arial"/>
+                <w:bCs/>
+                <w:sz w:val="24"/>
+              </w:rPr>
+              <w:t>MS Office - Project</w:t>
+            </w:r>
+          </w:p>
+        </w:tc>
+        <w:tc>
+          <w:tcPr>
+            <w:tcW w:w="4530" w:type="dxa"/>
+          </w:tcPr>
+          <w:p>
+            <w:pPr>
+              <w:pStyle w:val="Retraitnormal1"/>
+              <w:numPr>
+                <w:ilvl w:val="0"/>
+                <w:numId w:val="0"/>
+              </w:numPr>
+              <w:rPr>
+                <w:rFonts w:ascii="Arial" w:hAnsi="Arial" w:cs="Arial"/>
+                <w:bCs/>
+                <w:sz w:val="24"/>
+              </w:rPr>
+            </w:pPr>
+            <w:r>
+              <w:rPr>
+                <w:rFonts w:ascii="Arial" w:hAnsi="Arial" w:cs="Arial"/>
+                <w:bCs/>
+                <w:sz w:val="24"/>
+              </w:rPr>
+              <w:t>2016</w:t>
+            </w:r>
+          </w:p>
+        </w:tc>
+      </w:tr>
+      <w:tr>
+        <w:tc>
+          <w:tcPr>
+            <w:tcW w:w="4530" w:type="dxa"/>
+          </w:tcPr>
+          <w:p>
+            <w:pPr>
+              <w:pStyle w:val="Retraitnormal1"/>
+              <w:numPr>
+                <w:ilvl w:val="0"/>
+                <w:numId w:val="0"/>
+              </w:numPr>
+              <w:rPr>
+                <w:rFonts w:ascii="Arial" w:hAnsi="Arial" w:cs="Arial"/>
+                <w:bCs/>
+                <w:sz w:val="24"/>
+              </w:rPr>
+            </w:pPr>
+            <w:r>
+              <w:rPr>
+                <w:rFonts w:ascii="Arial" w:hAnsi="Arial" w:cs="Arial"/>
+                <w:bCs/>
+                <w:sz w:val="24"/>
+              </w:rPr>
+              <w:t>PHP</w:t>
+            </w:r>
+          </w:p>
+        </w:tc>
+        <w:tc>
+          <w:tcPr>
+            <w:tcW w:w="4530" w:type="dxa"/>
+          </w:tcPr>
+          <w:p>
+            <w:pPr>
+              <w:pStyle w:val="Retraitnormal1"/>
+              <w:numPr>
+                <w:ilvl w:val="0"/>
+                <w:numId w:val="0"/>
+              </w:numPr>
+              <w:rPr>
+                <w:rFonts w:ascii="Arial" w:hAnsi="Arial" w:cs="Arial"/>
+                <w:bCs/>
+                <w:sz w:val="24"/>
+              </w:rPr>
+            </w:pPr>
+            <w:r>
+              <w:rPr>
+                <w:rFonts w:ascii="Arial" w:hAnsi="Arial" w:cs="Arial"/>
+                <w:bCs/>
+                <w:sz w:val="24"/>
+              </w:rPr>
+              <w:t>7.3</w:t>
+            </w:r>
+          </w:p>
+        </w:tc>
+      </w:tr>
+    </w:tbl>
     <w:p>
       <w:pPr>
         <w:pStyle w:val="Retraitnormal1"/>
@@ -4593,9 +5911,9 @@
           <w:ilvl w:val="0"/>
           <w:numId w:val="0"/>
         </w:numPr>
-        <w:ind w:left="360"/>
-        <w:rPr>
-          <w:i/>
+        <w:rPr>
+          <w:rFonts w:ascii="Arial" w:hAnsi="Arial" w:cs="Arial"/>
+          <w:bCs/>
           <w:sz w:val="24"/>
         </w:rPr>
       </w:pPr>
@@ -4607,29 +5925,998 @@
           <w:ilvl w:val="0"/>
           <w:numId w:val="0"/>
         </w:numPr>
-        <w:ind w:left="360"/>
         <w:rPr>
           <w:rFonts w:ascii="Arial" w:hAnsi="Arial" w:cs="Arial"/>
+          <w:bCs/>
+          <w:sz w:val="24"/>
+        </w:rPr>
+      </w:pPr>
+      <w:r>
+        <w:rPr>
+          <w:rFonts w:ascii="Arial" w:hAnsi="Arial" w:cs="Arial"/>
+          <w:bCs/>
+          <w:sz w:val="24"/>
+        </w:rPr>
+        <w:t>Laravel Homestead est une « box » pour Vagrant</w:t>
+      </w:r>
+      <w:r>
+        <w:rPr>
+          <w:rFonts w:ascii="Arial" w:hAnsi="Arial" w:cs="Arial"/>
+          <w:bCs/>
+          <w:sz w:val="24"/>
+        </w:rPr>
+        <w:t xml:space="preserve"> (template)</w:t>
+      </w:r>
+      <w:r>
+        <w:rPr>
+          <w:rFonts w:ascii="Arial" w:hAnsi="Arial" w:cs="Arial"/>
+          <w:bCs/>
+          <w:sz w:val="24"/>
+        </w:rPr>
+        <w:t xml:space="preserve">. Celui-ci permet de créer et </w:t>
+      </w:r>
+      <w:r>
+        <w:rPr>
+          <w:rFonts w:ascii="Arial" w:hAnsi="Arial" w:cs="Arial"/>
+          <w:bCs/>
+          <w:sz w:val="24"/>
+        </w:rPr>
+        <w:t>c</w:t>
+      </w:r>
+      <w:r>
+        <w:rPr>
+          <w:rFonts w:ascii="Arial" w:hAnsi="Arial" w:cs="Arial"/>
+          <w:bCs/>
+          <w:sz w:val="24"/>
+        </w:rPr>
+        <w:t>onfigurer des environnements de développement virtue</w:t>
+      </w:r>
+      <w:r>
+        <w:rPr>
+          <w:rFonts w:ascii="Arial" w:hAnsi="Arial" w:cs="Arial"/>
+          <w:bCs/>
+          <w:sz w:val="24"/>
+        </w:rPr>
+        <w:t>l.</w:t>
+      </w:r>
+    </w:p>
+    <w:p>
+      <w:pPr>
+        <w:pStyle w:val="Retraitnormal1"/>
+        <w:numPr>
+          <w:ilvl w:val="0"/>
+          <w:numId w:val="0"/>
+        </w:numPr>
+        <w:rPr>
+          <w:rFonts w:ascii="Arial" w:hAnsi="Arial" w:cs="Arial"/>
+          <w:bCs/>
+          <w:sz w:val="24"/>
+        </w:rPr>
+      </w:pPr>
+      <w:r>
+        <w:rPr>
+          <w:rFonts w:ascii="Arial" w:hAnsi="Arial" w:cs="Arial"/>
+          <w:bCs/>
+          <w:sz w:val="24"/>
+        </w:rPr>
+        <w:t>En pratique, Laravel Homestead tourne sur une machine virtuel Ubuntu 18.04, sans interface graphique.</w:t>
+      </w:r>
+      <w:r>
+        <w:rPr>
+          <w:rFonts w:ascii="Arial" w:hAnsi="Arial" w:cs="Arial"/>
+          <w:bCs/>
+          <w:sz w:val="24"/>
+        </w:rPr>
+        <w:t xml:space="preserve"> Grâce à Homestead, je n’ai pas à installer PHP, un serveur web, une base de données, et d’autres logiciels intégrés. Le serveur web intégré est </w:t>
+      </w:r>
+      <w:proofErr w:type="spellStart"/>
+      <w:r>
+        <w:rPr>
+          <w:rFonts w:ascii="Arial" w:hAnsi="Arial" w:cs="Arial"/>
+          <w:bCs/>
+          <w:sz w:val="24"/>
+        </w:rPr>
+        <w:t>Nginx</w:t>
+      </w:r>
+      <w:proofErr w:type="spellEnd"/>
+      <w:r>
+        <w:rPr>
+          <w:rFonts w:ascii="Arial" w:hAnsi="Arial" w:cs="Arial"/>
+          <w:bCs/>
+          <w:sz w:val="24"/>
+        </w:rPr>
+        <w:t>.</w:t>
+      </w:r>
+      <w:r>
+        <w:rPr>
+          <w:rFonts w:ascii="Arial" w:hAnsi="Arial" w:cs="Arial"/>
+          <w:bCs/>
+          <w:sz w:val="24"/>
+        </w:rPr>
+        <w:t xml:space="preserve"> J’utiliserai éga</w:t>
+      </w:r>
+      <w:r>
+        <w:rPr>
+          <w:rFonts w:ascii="Arial" w:hAnsi="Arial" w:cs="Arial"/>
+          <w:bCs/>
+          <w:sz w:val="24"/>
+        </w:rPr>
+        <w:t>lement le serveur MySQL intégré</w:t>
+      </w:r>
+    </w:p>
+    <w:p>
+      <w:pPr>
+        <w:pStyle w:val="Retraitnormal1"/>
+        <w:numPr>
+          <w:ilvl w:val="0"/>
+          <w:numId w:val="0"/>
+        </w:numPr>
+        <w:rPr>
+          <w:rFonts w:ascii="Arial" w:hAnsi="Arial" w:cs="Arial"/>
+          <w:bCs/>
+          <w:sz w:val="24"/>
+        </w:rPr>
+      </w:pPr>
+      <w:r>
+        <w:rPr>
+          <w:rFonts w:ascii="Arial" w:hAnsi="Arial" w:cs="Arial"/>
+          <w:bCs/>
+          <w:sz w:val="24"/>
+        </w:rPr>
+        <w:t xml:space="preserve">(Liste des logiciels inclus : </w:t>
+      </w:r>
+      <w:hyperlink r:id="rId28" w:history="1">
+        <w:r>
+          <w:rPr>
+            <w:rStyle w:val="Lienhypertexte"/>
+            <w:rFonts w:ascii="Arial" w:hAnsi="Arial" w:cs="Arial"/>
+            <w:bCs/>
+            <w:sz w:val="24"/>
+          </w:rPr>
+          <w:t>https://laravel.com/docs/5.8/homestead#introduction</w:t>
+        </w:r>
+      </w:hyperlink>
+      <w:r>
+        <w:rPr>
+          <w:rFonts w:ascii="Arial" w:hAnsi="Arial" w:cs="Arial"/>
+          <w:bCs/>
+          <w:sz w:val="24"/>
+        </w:rPr>
+        <w:t>)</w:t>
+      </w:r>
+    </w:p>
+    <w:p>
+      <w:pPr>
+        <w:pStyle w:val="Retraitnormal1"/>
+        <w:numPr>
+          <w:ilvl w:val="0"/>
+          <w:numId w:val="0"/>
+        </w:numPr>
+        <w:rPr>
+          <w:rFonts w:ascii="Arial" w:hAnsi="Arial" w:cs="Arial"/>
+          <w:bCs/>
+          <w:sz w:val="24"/>
+        </w:rPr>
+      </w:pPr>
+    </w:p>
+    <w:p>
+      <w:pPr>
+        <w:pStyle w:val="Titre3"/>
+        <w:ind w:left="0" w:firstLine="0"/>
+      </w:pPr>
+      <w:bookmarkStart w:id="17" w:name="_Toc8392183"/>
+      <w:r>
+        <w:t>Scénarios</w:t>
+      </w:r>
+      <w:bookmarkEnd w:id="17"/>
+    </w:p>
+    <w:p/>
+    <w:p/>
+    <w:p>
+      <w:pPr>
+        <w:pStyle w:val="Titre3"/>
+      </w:pPr>
+      <w:bookmarkStart w:id="18" w:name="_Toc8392184"/>
+      <w:r>
+        <w:t>Maquettes</w:t>
+      </w:r>
+      <w:bookmarkEnd w:id="18"/>
+    </w:p>
+    <w:p/>
+    <w:p>
+      <w:r>
+        <w:t xml:space="preserve">Mes maquettes sont toutes disponibles au point </w:t>
+      </w:r>
+      <w:r>
+        <w:rPr>
           <w:b/>
-          <w:bCs/>
-          <w:i/>
-          <w:sz w:val="24"/>
-        </w:rPr>
-      </w:pPr>
-    </w:p>
+        </w:rPr>
+        <w:t>2.1</w:t>
+      </w:r>
+      <w:r>
+        <w:t>.</w:t>
+      </w:r>
+    </w:p>
+    <w:p/>
+    <w:p/>
+    <w:p/>
+    <w:p/>
+    <w:p/>
+    <w:p/>
+    <w:p/>
+    <w:p/>
+    <w:p/>
+    <w:p/>
+    <w:p/>
+    <w:p/>
+    <w:p/>
+    <w:p/>
     <w:p>
       <w:pPr>
         <w:pStyle w:val="Titre3"/>
       </w:pPr>
-      <w:bookmarkStart w:id="17" w:name="_Toc8306378"/>
-      <w:r>
-        <w:t xml:space="preserve">Maquettes / </w:t>
-      </w:r>
-      <w:r>
-        <w:t>Use cases / Scénarios</w:t>
-      </w:r>
-      <w:bookmarkEnd w:id="17"/>
-    </w:p>
+      <w:bookmarkStart w:id="19" w:name="_Toc8392185"/>
+      <w:r>
+        <w:lastRenderedPageBreak/>
+        <w:t>Use Cases</w:t>
+      </w:r>
+      <w:bookmarkEnd w:id="19"/>
+    </w:p>
+    <w:p/>
+    <w:p>
+      <w:pPr>
+        <w:rPr>
+          <w:szCs w:val="14"/>
+        </w:rPr>
+      </w:pPr>
+      <w:r>
+        <w:rPr>
+          <w:b/>
+          <w:szCs w:val="14"/>
+        </w:rPr>
+        <w:t>Fonctionnalité 2</w:t>
+      </w:r>
+      <w:r>
+        <w:rPr>
+          <w:szCs w:val="14"/>
+        </w:rPr>
+        <w:t> : Page d’historique de tournois par sport</w:t>
+      </w:r>
+      <w:r>
+        <w:rPr>
+          <w:szCs w:val="14"/>
+        </w:rPr>
+        <w:t xml:space="preserve"> – vue participant/visiteur</w:t>
+      </w:r>
+    </w:p>
+    <w:p>
+      <w:pPr>
+        <w:rPr>
+          <w:szCs w:val="14"/>
+        </w:rPr>
+      </w:pPr>
+    </w:p>
+    <w:p>
+      <w:pPr>
+        <w:rPr>
+          <w:szCs w:val="14"/>
+        </w:rPr>
+      </w:pPr>
+    </w:p>
+    <w:tbl>
+      <w:tblPr>
+        <w:tblStyle w:val="Grilledutableau"/>
+        <w:tblW w:w="0" w:type="auto"/>
+        <w:tblLook w:val="04A0" w:firstRow="1" w:lastRow="0" w:firstColumn="1" w:lastColumn="0" w:noHBand="0" w:noVBand="1"/>
+      </w:tblPr>
+      <w:tblGrid>
+        <w:gridCol w:w="4530"/>
+        <w:gridCol w:w="4530"/>
+      </w:tblGrid>
+      <w:tr>
+        <w:tc>
+          <w:tcPr>
+            <w:tcW w:w="4530" w:type="dxa"/>
+          </w:tcPr>
+          <w:p>
+            <w:pPr>
+              <w:rPr>
+                <w:b/>
+              </w:rPr>
+            </w:pPr>
+            <w:r>
+              <w:rPr>
+                <w:b/>
+              </w:rPr>
+              <w:t>Action utilisateur</w:t>
+            </w:r>
+          </w:p>
+        </w:tc>
+        <w:tc>
+          <w:tcPr>
+            <w:tcW w:w="4530" w:type="dxa"/>
+          </w:tcPr>
+          <w:p>
+            <w:pPr>
+              <w:rPr>
+                <w:b/>
+              </w:rPr>
+            </w:pPr>
+            <w:r>
+              <w:rPr>
+                <w:b/>
+              </w:rPr>
+              <w:t>Réponse du site</w:t>
+            </w:r>
+          </w:p>
+        </w:tc>
+      </w:tr>
+      <w:tr>
+        <w:tc>
+          <w:tcPr>
+            <w:tcW w:w="4530" w:type="dxa"/>
+          </w:tcPr>
+          <w:p>
+            <w:r>
+              <w:t>L’utilisateur est connecté. Il clique sur le bouton « Tournois par sport » dans le menu latéral</w:t>
+            </w:r>
+            <w:r>
+              <w:t xml:space="preserve"> à gauche</w:t>
+            </w:r>
+            <w:r>
+              <w:t>.</w:t>
+            </w:r>
+          </w:p>
+        </w:tc>
+        <w:tc>
+          <w:tcPr>
+            <w:tcW w:w="4530" w:type="dxa"/>
+          </w:tcPr>
+          <w:p>
+            <w:r>
+              <w:t>Il est redirigé sur la page d’historique de tournois par sport</w:t>
+            </w:r>
+          </w:p>
+        </w:tc>
+      </w:tr>
+      <w:tr>
+        <w:tc>
+          <w:tcPr>
+            <w:tcW w:w="4530" w:type="dxa"/>
+          </w:tcPr>
+          <w:p>
+            <w:r>
+              <w:t>Il choisis un sport, badminton, dans la liste déroulante et appuie sur valider</w:t>
+            </w:r>
+          </w:p>
+        </w:tc>
+        <w:tc>
+          <w:tcPr>
+            <w:tcW w:w="4530" w:type="dxa"/>
+          </w:tcPr>
+          <w:p>
+            <w:r>
+              <w:t>La liste des tournois</w:t>
+            </w:r>
+            <w:r>
+              <w:t xml:space="preserve"> de badminton</w:t>
+            </w:r>
+            <w:r>
+              <w:t xml:space="preserve"> </w:t>
+            </w:r>
+            <w:r>
+              <w:t>s’affiche</w:t>
+            </w:r>
+            <w:r>
+              <w:t xml:space="preserve"> en dessous, triés par année.</w:t>
+            </w:r>
+          </w:p>
+          <w:p/>
+          <w:p>
+            <w:r>
+              <w:t>(Il peut accéder à la fonctionnalité 1, le classement général, en cliquant sur un tournoi)</w:t>
+            </w:r>
+          </w:p>
+        </w:tc>
+      </w:tr>
+    </w:tbl>
+    <w:p/>
+    <w:p/>
+    <w:p>
+      <w:r>
+        <w:rPr>
+          <w:b/>
+        </w:rPr>
+        <w:t>Fonctionnalité 2</w:t>
+      </w:r>
+      <w:r>
+        <w:t> : Page d’historique de tournois par sport – vue admin</w:t>
+      </w:r>
+      <w:r>
+        <w:t xml:space="preserve"> (duplication)</w:t>
+      </w:r>
+    </w:p>
+    <w:tbl>
+      <w:tblPr>
+        <w:tblStyle w:val="Grilledutableau"/>
+        <w:tblW w:w="0" w:type="auto"/>
+        <w:tblLook w:val="04A0" w:firstRow="1" w:lastRow="0" w:firstColumn="1" w:lastColumn="0" w:noHBand="0" w:noVBand="1"/>
+      </w:tblPr>
+      <w:tblGrid>
+        <w:gridCol w:w="4530"/>
+        <w:gridCol w:w="4530"/>
+      </w:tblGrid>
+      <w:tr>
+        <w:tc>
+          <w:tcPr>
+            <w:tcW w:w="4530" w:type="dxa"/>
+          </w:tcPr>
+          <w:p>
+            <w:pPr>
+              <w:rPr>
+                <w:b/>
+              </w:rPr>
+            </w:pPr>
+            <w:r>
+              <w:rPr>
+                <w:b/>
+              </w:rPr>
+              <w:t>Action utilisateur</w:t>
+            </w:r>
+          </w:p>
+        </w:tc>
+        <w:tc>
+          <w:tcPr>
+            <w:tcW w:w="4530" w:type="dxa"/>
+          </w:tcPr>
+          <w:p>
+            <w:pPr>
+              <w:rPr>
+                <w:b/>
+              </w:rPr>
+            </w:pPr>
+            <w:r>
+              <w:rPr>
+                <w:b/>
+              </w:rPr>
+              <w:t>Réponse du site</w:t>
+            </w:r>
+          </w:p>
+        </w:tc>
+      </w:tr>
+      <w:tr>
+        <w:tc>
+          <w:tcPr>
+            <w:tcW w:w="4530" w:type="dxa"/>
+          </w:tcPr>
+          <w:p>
+            <w:r>
+              <w:t>L’utilisateur est connecté. Il clique sur le bouton « Tournois par sport » dans le menu latéral.</w:t>
+            </w:r>
+          </w:p>
+        </w:tc>
+        <w:tc>
+          <w:tcPr>
+            <w:tcW w:w="4530" w:type="dxa"/>
+          </w:tcPr>
+          <w:p>
+            <w:r>
+              <w:t>Il est redirigé sur la page d’historique de tournois par sport</w:t>
+            </w:r>
+          </w:p>
+        </w:tc>
+      </w:tr>
+      <w:tr>
+        <w:tc>
+          <w:tcPr>
+            <w:tcW w:w="4530" w:type="dxa"/>
+          </w:tcPr>
+          <w:p>
+            <w:r>
+              <w:t>Il choisis un sport, badminton, dans la liste déroulante et appuie sur valider</w:t>
+            </w:r>
+          </w:p>
+        </w:tc>
+        <w:tc>
+          <w:tcPr>
+            <w:tcW w:w="4530" w:type="dxa"/>
+          </w:tcPr>
+          <w:p>
+            <w:r>
+              <w:t>La liste des tournois de badminton s’affiche en dessous, triés par année.</w:t>
+            </w:r>
+          </w:p>
+        </w:tc>
+      </w:tr>
+      <w:tr>
+        <w:tc>
+          <w:tcPr>
+            <w:tcW w:w="4530" w:type="dxa"/>
+          </w:tcPr>
+          <w:p>
+            <w:r>
+              <w:t>Il clique sur le bouton de duplication, à droite d’un des tournois. Le premier tournoi de badminton</w:t>
+            </w:r>
+          </w:p>
+        </w:tc>
+        <w:tc>
+          <w:tcPr>
+            <w:tcW w:w="4530" w:type="dxa"/>
+          </w:tcPr>
+          <w:p>
+            <w:r>
+              <w:t>Un liste déroulante et un bouton s’affiche, à droite du bouton de duplication</w:t>
+            </w:r>
+          </w:p>
+        </w:tc>
+      </w:tr>
+      <w:tr>
+        <w:tc>
+          <w:tcPr>
+            <w:tcW w:w="4530" w:type="dxa"/>
+          </w:tcPr>
+          <w:p>
+            <w:r>
+              <w:t>Il choisit un tournoi dans la liste déroulante. Un tournoi récemment créer, qui n’a pas eu lieu. Un tournoi de badminton. Il appuie sur le bouton de validation</w:t>
+            </w:r>
+          </w:p>
+        </w:tc>
+        <w:tc>
+          <w:tcPr>
+            <w:tcW w:w="4530" w:type="dxa"/>
+          </w:tcPr>
+          <w:p>
+            <w:r>
+              <w:t xml:space="preserve">Une notification l’avertit que les paramètres de ce tournoi </w:t>
+            </w:r>
+            <w:proofErr w:type="spellStart"/>
+            <w:r>
+              <w:t>on</w:t>
+            </w:r>
+            <w:proofErr w:type="spellEnd"/>
+            <w:r>
+              <w:t xml:space="preserve"> été dupliqué dans celui </w:t>
+            </w:r>
+            <w:proofErr w:type="spellStart"/>
+            <w:r>
+              <w:t>selectionné</w:t>
+            </w:r>
+            <w:proofErr w:type="spellEnd"/>
+            <w:r>
+              <w:t xml:space="preserve"> dans la liste déroulante.</w:t>
+            </w:r>
+          </w:p>
+        </w:tc>
+      </w:tr>
+    </w:tbl>
+    <w:p/>
+    <w:p/>
+    <w:p>
+      <w:r>
+        <w:t>Fonctionnalité 1 : Classement général d’un tournoi</w:t>
+      </w:r>
+    </w:p>
+    <w:tbl>
+      <w:tblPr>
+        <w:tblStyle w:val="Grilledutableau"/>
+        <w:tblW w:w="0" w:type="auto"/>
+        <w:tblLook w:val="04A0" w:firstRow="1" w:lastRow="0" w:firstColumn="1" w:lastColumn="0" w:noHBand="0" w:noVBand="1"/>
+      </w:tblPr>
+      <w:tblGrid>
+        <w:gridCol w:w="4530"/>
+        <w:gridCol w:w="4530"/>
+      </w:tblGrid>
+      <w:tr>
+        <w:tc>
+          <w:tcPr>
+            <w:tcW w:w="4530" w:type="dxa"/>
+          </w:tcPr>
+          <w:p>
+            <w:pPr>
+              <w:rPr>
+                <w:b/>
+              </w:rPr>
+            </w:pPr>
+            <w:r>
+              <w:rPr>
+                <w:b/>
+              </w:rPr>
+              <w:t>Action utilisateur</w:t>
+            </w:r>
+          </w:p>
+        </w:tc>
+        <w:tc>
+          <w:tcPr>
+            <w:tcW w:w="4530" w:type="dxa"/>
+          </w:tcPr>
+          <w:p>
+            <w:pPr>
+              <w:rPr>
+                <w:b/>
+              </w:rPr>
+            </w:pPr>
+            <w:r>
+              <w:rPr>
+                <w:b/>
+              </w:rPr>
+              <w:t>Réponse du site</w:t>
+            </w:r>
+          </w:p>
+        </w:tc>
+      </w:tr>
+      <w:tr>
+        <w:tc>
+          <w:tcPr>
+            <w:tcW w:w="4530" w:type="dxa"/>
+          </w:tcPr>
+          <w:p>
+            <w:r>
+              <w:t>L’utilisateur est connecté. Il clique sur le bouton « Tournois par sport » dans le menu latéral.</w:t>
+            </w:r>
+          </w:p>
+        </w:tc>
+        <w:tc>
+          <w:tcPr>
+            <w:tcW w:w="4530" w:type="dxa"/>
+          </w:tcPr>
+          <w:p>
+            <w:r>
+              <w:t>Il est redirigé sur la page d’historique de tournois par sport</w:t>
+            </w:r>
+          </w:p>
+        </w:tc>
+      </w:tr>
+      <w:tr>
+        <w:tc>
+          <w:tcPr>
+            <w:tcW w:w="4530" w:type="dxa"/>
+          </w:tcPr>
+          <w:p>
+            <w:r>
+              <w:t>Il choisis un sport, badminton, dans la liste déroulante et appuie sur valider</w:t>
+            </w:r>
+          </w:p>
+        </w:tc>
+        <w:tc>
+          <w:tcPr>
+            <w:tcW w:w="4530" w:type="dxa"/>
+          </w:tcPr>
+          <w:p>
+            <w:r>
+              <w:t>La liste des tournois de badminton s’affichent en dessous, triés par année.</w:t>
+            </w:r>
+          </w:p>
+        </w:tc>
+      </w:tr>
+      <w:tr>
+        <w:tc>
+          <w:tcPr>
+            <w:tcW w:w="4530" w:type="dxa"/>
+          </w:tcPr>
+          <w:p>
+            <w:r>
+              <w:t>Il clique sur un tournoi, badminton</w:t>
+            </w:r>
+          </w:p>
+        </w:tc>
+        <w:tc>
+          <w:tcPr>
+            <w:tcW w:w="4530" w:type="dxa"/>
+          </w:tcPr>
+          <w:p>
+            <w:r>
+              <w:t>Il est redirigé vers la page du classement général</w:t>
+            </w:r>
+          </w:p>
+        </w:tc>
+      </w:tr>
+      <w:tr>
+        <w:tc>
+          <w:tcPr>
+            <w:tcW w:w="4530" w:type="dxa"/>
+          </w:tcPr>
+          <w:p>
+            <w:r>
+              <w:t>Il lit le tableau, et appuie sur « matchs gagnés »</w:t>
+            </w:r>
+          </w:p>
+        </w:tc>
+        <w:tc>
+          <w:tcPr>
+            <w:tcW w:w="4530" w:type="dxa"/>
+          </w:tcPr>
+          <w:p>
+            <w:r>
+              <w:t>Le site lui trie le tableau par matchs gagnés</w:t>
+            </w:r>
+          </w:p>
+        </w:tc>
+      </w:tr>
+    </w:tbl>
+    <w:p/>
+    <w:p>
+      <w:r>
+        <w:br w:type="page"/>
+      </w:r>
+    </w:p>
+    <w:p>
+      <w:r>
+        <w:rPr>
+          <w:b/>
+        </w:rPr>
+        <w:lastRenderedPageBreak/>
+        <w:t>Fonctionnalité 3 :</w:t>
+      </w:r>
+      <w:r>
+        <w:rPr>
+          <w:b/>
+        </w:rPr>
+        <w:t xml:space="preserve"> </w:t>
+      </w:r>
+      <w:r>
+        <w:t>Page de palmarès individuel</w:t>
+      </w:r>
+      <w:r>
+        <w:t xml:space="preserve"> du tournoi</w:t>
+      </w:r>
+      <w:r>
+        <w:t xml:space="preserve"> – vue participant connecté</w:t>
+      </w:r>
+    </w:p>
+    <w:p/>
+    <w:tbl>
+      <w:tblPr>
+        <w:tblStyle w:val="Grilledutableau"/>
+        <w:tblW w:w="0" w:type="auto"/>
+        <w:tblLook w:val="04A0" w:firstRow="1" w:lastRow="0" w:firstColumn="1" w:lastColumn="0" w:noHBand="0" w:noVBand="1"/>
+      </w:tblPr>
+      <w:tblGrid>
+        <w:gridCol w:w="4530"/>
+        <w:gridCol w:w="4530"/>
+      </w:tblGrid>
+      <w:tr>
+        <w:tc>
+          <w:tcPr>
+            <w:tcW w:w="4530" w:type="dxa"/>
+          </w:tcPr>
+          <w:p>
+            <w:pPr>
+              <w:rPr>
+                <w:b/>
+              </w:rPr>
+            </w:pPr>
+            <w:r>
+              <w:rPr>
+                <w:b/>
+              </w:rPr>
+              <w:t>Action utilisateur</w:t>
+            </w:r>
+          </w:p>
+        </w:tc>
+        <w:tc>
+          <w:tcPr>
+            <w:tcW w:w="4530" w:type="dxa"/>
+          </w:tcPr>
+          <w:p>
+            <w:pPr>
+              <w:rPr>
+                <w:b/>
+              </w:rPr>
+            </w:pPr>
+            <w:r>
+              <w:rPr>
+                <w:b/>
+              </w:rPr>
+              <w:t>Réponse du site</w:t>
+            </w:r>
+          </w:p>
+        </w:tc>
+      </w:tr>
+      <w:tr>
+        <w:tc>
+          <w:tcPr>
+            <w:tcW w:w="4530" w:type="dxa"/>
+          </w:tcPr>
+          <w:p>
+            <w:r>
+              <w:t>L’utilisateur est connecté. Il clique sur le bouton « Palmarès individuel » dans le menu latéral.</w:t>
+            </w:r>
+          </w:p>
+        </w:tc>
+        <w:tc>
+          <w:tcPr>
+            <w:tcW w:w="4530" w:type="dxa"/>
+          </w:tcPr>
+          <w:p>
+            <w:r>
+              <w:t>Il est redirigé sur son palmarès</w:t>
+            </w:r>
+            <w:r>
+              <w:t xml:space="preserve"> individuel. Un tableau avec les points marqués par les équipes dans lequel il a participé.</w:t>
+            </w:r>
+          </w:p>
+        </w:tc>
+      </w:tr>
+      <w:tr>
+        <w:tc>
+          <w:tcPr>
+            <w:tcW w:w="4530" w:type="dxa"/>
+          </w:tcPr>
+          <w:p/>
+        </w:tc>
+        <w:tc>
+          <w:tcPr>
+            <w:tcW w:w="4530" w:type="dxa"/>
+          </w:tcPr>
+          <w:p/>
+        </w:tc>
+      </w:tr>
+    </w:tbl>
+    <w:p/>
+    <w:p/>
+    <w:p>
+      <w:r>
+        <w:rPr>
+          <w:b/>
+        </w:rPr>
+        <w:t>Fonctionnalité 3 :</w:t>
+      </w:r>
+      <w:r>
+        <w:rPr>
+          <w:b/>
+        </w:rPr>
+        <w:t xml:space="preserve"> </w:t>
+      </w:r>
+      <w:r>
+        <w:t>Page des matchs de son équipe</w:t>
+      </w:r>
+      <w:r>
+        <w:t xml:space="preserve"> dans ce tournoi</w:t>
+      </w:r>
+      <w:r>
+        <w:t xml:space="preserve"> </w:t>
+      </w:r>
+      <w:r>
+        <w:t>– vue participant conne</w:t>
+      </w:r>
+      <w:r>
+        <w:t>cté</w:t>
+      </w:r>
+    </w:p>
+    <w:p/>
+    <w:tbl>
+      <w:tblPr>
+        <w:tblStyle w:val="Grilledutableau"/>
+        <w:tblW w:w="0" w:type="auto"/>
+        <w:tblLook w:val="04A0" w:firstRow="1" w:lastRow="0" w:firstColumn="1" w:lastColumn="0" w:noHBand="0" w:noVBand="1"/>
+      </w:tblPr>
+      <w:tblGrid>
+        <w:gridCol w:w="4530"/>
+        <w:gridCol w:w="4530"/>
+      </w:tblGrid>
+      <w:tr>
+        <w:tc>
+          <w:tcPr>
+            <w:tcW w:w="4530" w:type="dxa"/>
+          </w:tcPr>
+          <w:p>
+            <w:pPr>
+              <w:rPr>
+                <w:b/>
+              </w:rPr>
+            </w:pPr>
+            <w:r>
+              <w:rPr>
+                <w:b/>
+              </w:rPr>
+              <w:t>Action utilisateur</w:t>
+            </w:r>
+          </w:p>
+        </w:tc>
+        <w:tc>
+          <w:tcPr>
+            <w:tcW w:w="4530" w:type="dxa"/>
+          </w:tcPr>
+          <w:p>
+            <w:pPr>
+              <w:rPr>
+                <w:b/>
+              </w:rPr>
+            </w:pPr>
+            <w:r>
+              <w:rPr>
+                <w:b/>
+              </w:rPr>
+              <w:t>Réponse du site</w:t>
+            </w:r>
+          </w:p>
+        </w:tc>
+      </w:tr>
+      <w:tr>
+        <w:tc>
+          <w:tcPr>
+            <w:tcW w:w="4530" w:type="dxa"/>
+          </w:tcPr>
+          <w:p/>
+        </w:tc>
+        <w:tc>
+          <w:tcPr>
+            <w:tcW w:w="4530" w:type="dxa"/>
+          </w:tcPr>
+          <w:p/>
+        </w:tc>
+      </w:tr>
+      <w:tr>
+        <w:tc>
+          <w:tcPr>
+            <w:tcW w:w="4530" w:type="dxa"/>
+          </w:tcPr>
+          <w:p/>
+        </w:tc>
+        <w:tc>
+          <w:tcPr>
+            <w:tcW w:w="4530" w:type="dxa"/>
+          </w:tcPr>
+          <w:p/>
+        </w:tc>
+      </w:tr>
+      <w:tr>
+        <w:tc>
+          <w:tcPr>
+            <w:tcW w:w="4530" w:type="dxa"/>
+          </w:tcPr>
+          <w:p/>
+        </w:tc>
+        <w:tc>
+          <w:tcPr>
+            <w:tcW w:w="4530" w:type="dxa"/>
+          </w:tcPr>
+          <w:p/>
+        </w:tc>
+      </w:tr>
+      <w:tr>
+        <w:tc>
+          <w:tcPr>
+            <w:tcW w:w="4530" w:type="dxa"/>
+          </w:tcPr>
+          <w:p/>
+        </w:tc>
+        <w:tc>
+          <w:tcPr>
+            <w:tcW w:w="4530" w:type="dxa"/>
+          </w:tcPr>
+          <w:p/>
+        </w:tc>
+      </w:tr>
+      <w:tr>
+        <w:tc>
+          <w:tcPr>
+            <w:tcW w:w="4530" w:type="dxa"/>
+          </w:tcPr>
+          <w:p/>
+        </w:tc>
+        <w:tc>
+          <w:tcPr>
+            <w:tcW w:w="4530" w:type="dxa"/>
+          </w:tcPr>
+          <w:p/>
+        </w:tc>
+      </w:tr>
+      <w:tr>
+        <w:tc>
+          <w:tcPr>
+            <w:tcW w:w="4530" w:type="dxa"/>
+          </w:tcPr>
+          <w:p/>
+        </w:tc>
+        <w:tc>
+          <w:tcPr>
+            <w:tcW w:w="4530" w:type="dxa"/>
+          </w:tcPr>
+          <w:p/>
+        </w:tc>
+      </w:tr>
+    </w:tbl>
     <w:p/>
     <w:p/>
     <w:p/>
@@ -4658,28 +6945,23 @@
     <w:p/>
     <w:p/>
     <w:p/>
+    <w:p>
+      <w:pPr>
+        <w:pStyle w:val="Titre3"/>
+        <w:ind w:left="0" w:firstLine="0"/>
+      </w:pPr>
+      <w:bookmarkStart w:id="20" w:name="_Toc8392186"/>
+      <w:r>
+        <w:t>Base de données</w:t>
+      </w:r>
+      <w:bookmarkEnd w:id="20"/>
+    </w:p>
     <w:p/>
-    <w:p/>
-    <w:p/>
-    <w:p/>
-    <w:p/>
-    <w:p>
-      <w:pPr>
-        <w:pStyle w:val="Titre3"/>
-      </w:pPr>
-      <w:bookmarkStart w:id="18" w:name="_Toc8306379"/>
-      <w:r>
-        <w:lastRenderedPageBreak/>
-        <w:t>Base de données</w:t>
-      </w:r>
-      <w:bookmarkEnd w:id="18"/>
-    </w:p>
-    <w:p/>
     <w:p>
       <w:r>
         <w:pict w14:anchorId="76550FE9">
-          <v:shape id="_x0000_i1080" type="#_x0000_t75" style="width:355.5pt;height:419.25pt">
-            <v:imagedata r:id="rId26" o:title="mld"/>
+          <v:shape id="_x0000_i1025" type="#_x0000_t75" style="width:355.5pt;height:419.25pt">
+            <v:imagedata r:id="rId29" o:title="mld"/>
           </v:shape>
         </w:pict>
       </w:r>
@@ -4791,29 +7073,30 @@
           <w:ilvl w:val="0"/>
           <w:numId w:val="0"/>
         </w:numPr>
-        <w:ind w:left="720"/>
-      </w:pPr>
-      <w:bookmarkStart w:id="19" w:name="_Toc71703259"/>
+      </w:pPr>
+      <w:bookmarkStart w:id="21" w:name="_Toc71703259"/>
     </w:p>
     <w:p>
       <w:pPr>
         <w:pStyle w:val="Titre3"/>
-      </w:pPr>
-      <w:bookmarkStart w:id="20" w:name="_Toc8306380"/>
+        <w:ind w:left="0" w:firstLine="0"/>
+      </w:pPr>
+      <w:bookmarkStart w:id="22" w:name="_Toc8392187"/>
       <w:r>
         <w:t>(Particularité 1)</w:t>
       </w:r>
       <w:r>
         <w:t xml:space="preserve"> Routes</w:t>
       </w:r>
-      <w:bookmarkEnd w:id="20"/>
+      <w:bookmarkEnd w:id="22"/>
     </w:p>
     <w:p/>
     <w:p>
       <w:pPr>
         <w:pStyle w:val="Titre3"/>
-      </w:pPr>
-      <w:bookmarkStart w:id="21" w:name="_Toc8306381"/>
+        <w:ind w:left="0" w:firstLine="0"/>
+      </w:pPr>
+      <w:bookmarkStart w:id="23" w:name="_Toc8392188"/>
       <w:r>
         <w:t>(Particularité 2)</w:t>
       </w:r>
@@ -4829,7 +7112,7 @@
       <w:r>
         <w:t xml:space="preserve"> utilisateurs avec SAML</w:t>
       </w:r>
-      <w:bookmarkEnd w:id="21"/>
+      <w:bookmarkEnd w:id="23"/>
     </w:p>
     <w:p/>
     <w:p/>
@@ -4839,28 +7122,30 @@
         <w:tabs>
           <w:tab w:val="num" w:pos="360"/>
         </w:tabs>
-      </w:pPr>
-      <w:bookmarkStart w:id="22" w:name="_Toc8306382"/>
+        <w:ind w:left="0" w:firstLine="0"/>
+      </w:pPr>
+      <w:bookmarkStart w:id="24" w:name="_Toc8392189"/>
       <w:r>
         <w:t>R</w:t>
       </w:r>
-      <w:bookmarkEnd w:id="19"/>
+      <w:bookmarkEnd w:id="21"/>
       <w:r>
         <w:t>éalisation</w:t>
       </w:r>
-      <w:bookmarkEnd w:id="22"/>
+      <w:bookmarkEnd w:id="24"/>
     </w:p>
     <w:p>
       <w:pPr>
         <w:pStyle w:val="Titre2"/>
+        <w:ind w:left="0" w:firstLine="0"/>
         <w:rPr>
           <w:i w:val="0"/>
           <w:iCs/>
         </w:rPr>
       </w:pPr>
-      <w:bookmarkStart w:id="23" w:name="_Toc25553317"/>
-      <w:bookmarkStart w:id="24" w:name="_Toc71691022"/>
-      <w:bookmarkStart w:id="25" w:name="_Toc8306383"/>
+      <w:bookmarkStart w:id="25" w:name="_Toc25553317"/>
+      <w:bookmarkStart w:id="26" w:name="_Toc71691022"/>
+      <w:bookmarkStart w:id="27" w:name="_Toc8392190"/>
       <w:r>
         <w:rPr>
           <w:i w:val="0"/>
@@ -4868,15 +7153,14 @@
         </w:rPr>
         <w:t>Dossier de réalisation</w:t>
       </w:r>
-      <w:bookmarkStart w:id="26" w:name="_Toc25553318"/>
-      <w:bookmarkEnd w:id="23"/>
-      <w:bookmarkEnd w:id="24"/>
+      <w:bookmarkStart w:id="28" w:name="_Toc25553318"/>
       <w:bookmarkEnd w:id="25"/>
-    </w:p>
-    <w:bookmarkEnd w:id="26"/>
-    <w:p>
-      <w:pPr>
-        <w:ind w:firstLine="360"/>
+      <w:bookmarkEnd w:id="26"/>
+      <w:bookmarkEnd w:id="27"/>
+    </w:p>
+    <w:bookmarkEnd w:id="28"/>
+    <w:p>
+      <w:pPr>
         <w:rPr>
           <w:i/>
           <w:iCs/>
@@ -4886,14 +7170,15 @@
     <w:p>
       <w:pPr>
         <w:pStyle w:val="Titre2"/>
+        <w:ind w:left="0" w:firstLine="0"/>
         <w:rPr>
           <w:i w:val="0"/>
           <w:iCs/>
         </w:rPr>
       </w:pPr>
-      <w:bookmarkStart w:id="27" w:name="_Toc25553321"/>
-      <w:bookmarkStart w:id="28" w:name="_Toc71691025"/>
-      <w:bookmarkStart w:id="29" w:name="_Toc8306384"/>
+      <w:bookmarkStart w:id="29" w:name="_Toc25553321"/>
+      <w:bookmarkStart w:id="30" w:name="_Toc71691025"/>
+      <w:bookmarkStart w:id="31" w:name="_Toc8392191"/>
       <w:r>
         <w:rPr>
           <w:i w:val="0"/>
@@ -4901,7 +7186,7 @@
         </w:rPr>
         <w:t>Description des test</w:t>
       </w:r>
-      <w:bookmarkEnd w:id="27"/>
+      <w:bookmarkEnd w:id="29"/>
       <w:r>
         <w:rPr>
           <w:i w:val="0"/>
@@ -4909,31 +7194,31 @@
         </w:rPr>
         <w:t>s effectués</w:t>
       </w:r>
-      <w:bookmarkEnd w:id="28"/>
-      <w:bookmarkEnd w:id="29"/>
+      <w:bookmarkEnd w:id="30"/>
+      <w:bookmarkEnd w:id="31"/>
     </w:p>
     <w:p>
       <w:pPr>
         <w:pStyle w:val="En-tte"/>
-        <w:ind w:left="357"/>
         <w:rPr>
           <w:i/>
         </w:rPr>
       </w:pPr>
     </w:p>
     <w:p>
-      <w:bookmarkStart w:id="30" w:name="_Toc25553322"/>
-      <w:bookmarkStart w:id="31" w:name="_Toc71691026"/>
+      <w:bookmarkStart w:id="32" w:name="_Toc25553322"/>
+      <w:bookmarkStart w:id="33" w:name="_Toc71691026"/>
     </w:p>
     <w:p>
       <w:pPr>
         <w:pStyle w:val="Titre2"/>
+        <w:ind w:left="0" w:firstLine="0"/>
         <w:rPr>
           <w:i w:val="0"/>
           <w:iCs/>
         </w:rPr>
       </w:pPr>
-      <w:bookmarkStart w:id="32" w:name="_Toc8306385"/>
+      <w:bookmarkStart w:id="34" w:name="_Toc8392192"/>
       <w:r>
         <w:rPr>
           <w:i w:val="0"/>
@@ -4941,7 +7226,7 @@
         </w:rPr>
         <w:t xml:space="preserve">Erreurs </w:t>
       </w:r>
-      <w:bookmarkEnd w:id="30"/>
+      <w:bookmarkEnd w:id="32"/>
       <w:r>
         <w:rPr>
           <w:i w:val="0"/>
@@ -4949,8 +7234,8 @@
         </w:rPr>
         <w:t>restantes</w:t>
       </w:r>
-      <w:bookmarkEnd w:id="31"/>
-      <w:bookmarkEnd w:id="32"/>
+      <w:bookmarkEnd w:id="33"/>
+      <w:bookmarkEnd w:id="34"/>
       <w:r>
         <w:rPr>
           <w:i w:val="0"/>
@@ -4961,14 +7246,13 @@
     </w:p>
     <w:p>
       <w:pPr>
-        <w:ind w:left="426"/>
         <w:rPr>
           <w:i/>
         </w:rPr>
       </w:pPr>
-      <w:bookmarkStart w:id="33" w:name="_Toc25553323"/>
-    </w:p>
-    <w:bookmarkEnd w:id="33"/>
+      <w:bookmarkStart w:id="35" w:name="_Toc25553323"/>
+    </w:p>
+    <w:bookmarkEnd w:id="35"/>
     <w:p>
       <w:pPr>
         <w:pStyle w:val="En-tte"/>
@@ -4981,14 +7265,15 @@
     <w:p>
       <w:pPr>
         <w:pStyle w:val="Titre2"/>
+        <w:ind w:left="0" w:firstLine="0"/>
         <w:rPr>
           <w:i w:val="0"/>
           <w:iCs/>
         </w:rPr>
       </w:pPr>
-      <w:bookmarkStart w:id="34" w:name="_Toc25553326"/>
-      <w:bookmarkStart w:id="35" w:name="_Toc71691029"/>
-      <w:bookmarkStart w:id="36" w:name="_Toc8306386"/>
+      <w:bookmarkStart w:id="36" w:name="_Toc25553326"/>
+      <w:bookmarkStart w:id="37" w:name="_Toc71691029"/>
+      <w:bookmarkStart w:id="38" w:name="_Toc8392193"/>
       <w:r>
         <w:rPr>
           <w:i w:val="0"/>
@@ -4996,7 +7281,7 @@
         </w:rPr>
         <w:t>Liste des documents</w:t>
       </w:r>
-      <w:bookmarkEnd w:id="34"/>
+      <w:bookmarkEnd w:id="36"/>
       <w:r>
         <w:rPr>
           <w:i w:val="0"/>
@@ -5004,12 +7289,11 @@
         </w:rPr>
         <w:t xml:space="preserve"> fournis</w:t>
       </w:r>
-      <w:bookmarkEnd w:id="35"/>
-      <w:bookmarkEnd w:id="36"/>
-    </w:p>
-    <w:p>
-      <w:pPr>
-        <w:ind w:left="426"/>
+      <w:bookmarkEnd w:id="37"/>
+      <w:bookmarkEnd w:id="38"/>
+    </w:p>
+    <w:p>
+      <w:pPr>
         <w:rPr>
           <w:rFonts w:cs="Arial"/>
           <w:iCs/>
@@ -5029,19 +7313,20 @@
         <w:tabs>
           <w:tab w:val="num" w:pos="360"/>
         </w:tabs>
-      </w:pPr>
-      <w:bookmarkStart w:id="37" w:name="_Toc25553328"/>
-      <w:bookmarkStart w:id="38" w:name="_Toc71703263"/>
-      <w:bookmarkStart w:id="39" w:name="_Toc8306387"/>
+        <w:ind w:left="0" w:firstLine="0"/>
+      </w:pPr>
+      <w:bookmarkStart w:id="39" w:name="_Toc25553328"/>
+      <w:bookmarkStart w:id="40" w:name="_Toc71703263"/>
+      <w:bookmarkStart w:id="41" w:name="_Toc8392194"/>
       <w:r>
         <w:t>C</w:t>
       </w:r>
-      <w:bookmarkEnd w:id="37"/>
-      <w:bookmarkEnd w:id="38"/>
+      <w:bookmarkEnd w:id="39"/>
+      <w:bookmarkEnd w:id="40"/>
       <w:r>
         <w:t>onclusions</w:t>
       </w:r>
-      <w:bookmarkEnd w:id="39"/>
+      <w:bookmarkEnd w:id="41"/>
     </w:p>
     <w:p>
       <w:pPr>
@@ -5056,28 +7341,30 @@
         <w:tabs>
           <w:tab w:val="num" w:pos="360"/>
         </w:tabs>
-      </w:pPr>
-      <w:bookmarkStart w:id="40" w:name="_Toc71703264"/>
-      <w:bookmarkStart w:id="41" w:name="_Toc8306388"/>
+        <w:ind w:left="0" w:firstLine="0"/>
+      </w:pPr>
+      <w:bookmarkStart w:id="42" w:name="_Toc71703264"/>
+      <w:bookmarkStart w:id="43" w:name="_Toc8392195"/>
       <w:r>
         <w:t>A</w:t>
       </w:r>
-      <w:bookmarkEnd w:id="40"/>
+      <w:bookmarkEnd w:id="42"/>
       <w:r>
         <w:t>nnexes</w:t>
       </w:r>
-      <w:bookmarkEnd w:id="41"/>
+      <w:bookmarkEnd w:id="43"/>
     </w:p>
     <w:p/>
     <w:p>
       <w:pPr>
         <w:pStyle w:val="Titre2"/>
+        <w:ind w:left="0" w:firstLine="0"/>
         <w:rPr>
           <w:i w:val="0"/>
           <w:iCs/>
         </w:rPr>
       </w:pPr>
-      <w:bookmarkStart w:id="42" w:name="_Toc8306389"/>
+      <w:bookmarkStart w:id="44" w:name="_Toc8392196"/>
       <w:r>
         <w:rPr>
           <w:i w:val="0"/>
@@ -5085,19 +7372,20 @@
         </w:rPr>
         <w:t>Résumé du rapport du TPI / version succincte de la documentation</w:t>
       </w:r>
-      <w:bookmarkEnd w:id="42"/>
+      <w:bookmarkEnd w:id="44"/>
     </w:p>
     <w:p/>
     <w:p>
       <w:pPr>
         <w:pStyle w:val="Titre2"/>
+        <w:ind w:left="0" w:firstLine="0"/>
         <w:rPr>
           <w:i w:val="0"/>
           <w:iCs/>
         </w:rPr>
       </w:pPr>
-      <w:bookmarkStart w:id="43" w:name="_Toc71703265"/>
-      <w:bookmarkStart w:id="44" w:name="_Toc8306390"/>
+      <w:bookmarkStart w:id="45" w:name="_Toc71703265"/>
+      <w:bookmarkStart w:id="46" w:name="_Toc8392197"/>
       <w:r>
         <w:rPr>
           <w:i w:val="0"/>
@@ -5105,20 +7393,21 @@
         </w:rPr>
         <w:t>Sources – Bibliographie</w:t>
       </w:r>
-      <w:bookmarkEnd w:id="43"/>
-      <w:bookmarkEnd w:id="44"/>
+      <w:bookmarkEnd w:id="45"/>
+      <w:bookmarkEnd w:id="46"/>
     </w:p>
     <w:p>
       <w:pPr>
         <w:pStyle w:val="Titre2"/>
+        <w:ind w:left="0" w:firstLine="0"/>
         <w:rPr>
           <w:i w:val="0"/>
           <w:iCs/>
         </w:rPr>
       </w:pPr>
-      <w:bookmarkStart w:id="45" w:name="_Toc25553330"/>
-      <w:bookmarkStart w:id="46" w:name="_Toc71703266"/>
-      <w:bookmarkStart w:id="47" w:name="_Toc8306391"/>
+      <w:bookmarkStart w:id="47" w:name="_Toc25553330"/>
+      <w:bookmarkStart w:id="48" w:name="_Toc71703266"/>
+      <w:bookmarkStart w:id="49" w:name="_Toc8392198"/>
       <w:r>
         <w:rPr>
           <w:i w:val="0"/>
@@ -5126,8 +7415,8 @@
         </w:rPr>
         <w:t xml:space="preserve">Journal de </w:t>
       </w:r>
-      <w:bookmarkEnd w:id="45"/>
-      <w:bookmarkEnd w:id="46"/>
+      <w:bookmarkEnd w:id="47"/>
+      <w:bookmarkEnd w:id="48"/>
       <w:r>
         <w:rPr>
           <w:i w:val="0"/>
@@ -5135,7 +7424,7 @@
         </w:rPr>
         <w:t>bord</w:t>
       </w:r>
-      <w:bookmarkEnd w:id="47"/>
+      <w:bookmarkEnd w:id="49"/>
     </w:p>
     <w:p>
       <w:pPr>
@@ -5143,18 +7432,19 @@
           <w:i/>
         </w:rPr>
       </w:pPr>
-      <w:bookmarkStart w:id="48" w:name="_Toc25553331"/>
+      <w:bookmarkStart w:id="50" w:name="_Toc25553331"/>
     </w:p>
     <w:p>
       <w:pPr>
         <w:pStyle w:val="Titre2"/>
+        <w:ind w:left="0" w:firstLine="0"/>
         <w:rPr>
           <w:i w:val="0"/>
           <w:iCs/>
         </w:rPr>
       </w:pPr>
-      <w:bookmarkStart w:id="49" w:name="_Toc71703267"/>
-      <w:bookmarkStart w:id="50" w:name="_Toc8306392"/>
+      <w:bookmarkStart w:id="51" w:name="_Toc71703267"/>
+      <w:bookmarkStart w:id="52" w:name="_Toc8392199"/>
       <w:r>
         <w:rPr>
           <w:i w:val="0"/>
@@ -5162,22 +7452,23 @@
         </w:rPr>
         <w:t>Manuel d'Installation</w:t>
       </w:r>
-      <w:bookmarkEnd w:id="48"/>
-      <w:bookmarkEnd w:id="49"/>
       <w:bookmarkEnd w:id="50"/>
+      <w:bookmarkEnd w:id="51"/>
+      <w:bookmarkEnd w:id="52"/>
     </w:p>
     <w:p/>
     <w:p>
       <w:pPr>
         <w:pStyle w:val="Titre2"/>
+        <w:ind w:left="0" w:firstLine="0"/>
         <w:rPr>
           <w:i w:val="0"/>
           <w:iCs/>
         </w:rPr>
       </w:pPr>
-      <w:bookmarkStart w:id="51" w:name="_Toc25553332"/>
-      <w:bookmarkStart w:id="52" w:name="_Toc71703268"/>
-      <w:bookmarkStart w:id="53" w:name="_Toc8306393"/>
+      <w:bookmarkStart w:id="53" w:name="_Toc25553332"/>
+      <w:bookmarkStart w:id="54" w:name="_Toc71703268"/>
+      <w:bookmarkStart w:id="55" w:name="_Toc8392200"/>
       <w:r>
         <w:rPr>
           <w:i w:val="0"/>
@@ -5185,22 +7476,23 @@
         </w:rPr>
         <w:t>Manuel d'Utilisation</w:t>
       </w:r>
-      <w:bookmarkEnd w:id="51"/>
-      <w:bookmarkEnd w:id="52"/>
       <w:bookmarkEnd w:id="53"/>
+      <w:bookmarkEnd w:id="54"/>
+      <w:bookmarkEnd w:id="55"/>
     </w:p>
     <w:p/>
     <w:p>
       <w:pPr>
         <w:pStyle w:val="Titre2"/>
+        <w:ind w:left="0" w:firstLine="0"/>
         <w:rPr>
           <w:i w:val="0"/>
           <w:iCs/>
         </w:rPr>
       </w:pPr>
-      <w:bookmarkStart w:id="54" w:name="_Toc71703270"/>
-      <w:bookmarkStart w:id="55" w:name="_Toc25553334"/>
-      <w:bookmarkStart w:id="56" w:name="_Toc8306394"/>
+      <w:bookmarkStart w:id="56" w:name="_Toc71703270"/>
+      <w:bookmarkStart w:id="57" w:name="_Toc25553334"/>
+      <w:bookmarkStart w:id="58" w:name="_Toc8392201"/>
       <w:r>
         <w:rPr>
           <w:i w:val="0"/>
@@ -5215,8 +7507,8 @@
         </w:rPr>
         <w:t>rchives du projet</w:t>
       </w:r>
-      <w:bookmarkEnd w:id="54"/>
       <w:bookmarkEnd w:id="56"/>
+      <w:bookmarkEnd w:id="58"/>
       <w:r>
         <w:rPr>
           <w:i w:val="0"/>
@@ -5224,7 +7516,7 @@
         </w:rPr>
         <w:t xml:space="preserve"> </w:t>
       </w:r>
-      <w:bookmarkEnd w:id="55"/>
+      <w:bookmarkEnd w:id="57"/>
     </w:p>
     <w:p/>
     <w:sectPr>
@@ -5321,7 +7613,7 @@
         <w:sz w:val="16"/>
         <w:szCs w:val="16"/>
       </w:rPr>
-      <w:t>17</w:t>
+      <w:t>6</w:t>
     </w:r>
     <w:r>
       <w:rPr>
@@ -5366,7 +7658,14 @@
         <w:sz w:val="16"/>
         <w:szCs w:val="16"/>
       </w:rPr>
-      <w:t>07.05.2019</w:t>
+      <w:t>10</w:t>
+    </w:r>
+    <w:r>
+      <w:rPr>
+        <w:sz w:val="16"/>
+        <w:szCs w:val="16"/>
+      </w:rPr>
+      <w:t>.05.2019</w:t>
     </w:r>
     <w:r>
       <w:rPr>
@@ -7493,6 +9792,7 @@
   <w:style w:type="paragraph" w:default="1" w:styleId="Normal">
     <w:name w:val="Normal"/>
     <w:qFormat/>
+    <w:rsid w:val="00236269"/>
     <w:rPr>
       <w:rFonts w:ascii="Arial" w:hAnsi="Arial"/>
       <w:sz w:val="24"/>
@@ -8325,7 +10625,7 @@
 </file>
 
 <file path=customXml/itemProps1.xml><?xml version="1.0" encoding="utf-8"?>
-<ds:datastoreItem xmlns:ds="http://schemas.openxmlformats.org/officeDocument/2006/customXml" ds:itemID="{F95E9E50-0A2E-40B3-9F1C-5E621E6F4A1E}">
+<ds:datastoreItem xmlns:ds="http://schemas.openxmlformats.org/officeDocument/2006/customXml" ds:itemID="{C6730116-BFC3-4861-89BC-7704F00D9A60}">
   <ds:schemaRefs>
     <ds:schemaRef ds:uri="http://schemas.openxmlformats.org/officeDocument/2006/bibliography"/>
   </ds:schemaRefs>

</xml_diff>

<commit_message>
Doc : Particularité 1 et 2 rédigée. Use Cases et Scénario finis
code : Nouvelle page pour fonctionnalité 2 créée
Vue fonctionnalité 2 en cours.
</commit_message>
<xml_diff>
--- a/docs/2019 - TPI Niels/Niels Germann TPI - Application Joutes v0.2.docx
+++ b/docs/2019 - TPI Niels/Niels Germann TPI - Application Joutes v0.2.docx
@@ -2888,15 +2888,13 @@
       <w:r>
         <w:br w:type="page"/>
       </w:r>
-      <w:bookmarkStart w:id="0" w:name="_GoBack"/>
-      <w:bookmarkEnd w:id="0"/>
     </w:p>
     <w:p>
       <w:pPr>
         <w:pStyle w:val="Titre1"/>
         <w:ind w:left="0" w:firstLine="0"/>
       </w:pPr>
-      <w:bookmarkStart w:id="1" w:name="_Toc8392172"/>
+      <w:bookmarkStart w:id="0" w:name="_Toc8392172"/>
       <w:r>
         <w:lastRenderedPageBreak/>
         <w:t>Analyse prél</w:t>
@@ -2907,7 +2905,7 @@
       <w:r>
         <w:t>minaire</w:t>
       </w:r>
-      <w:bookmarkEnd w:id="1"/>
+      <w:bookmarkEnd w:id="0"/>
     </w:p>
     <w:p>
       <w:pPr>
@@ -2918,7 +2916,7 @@
           <w:iCs/>
         </w:rPr>
       </w:pPr>
-      <w:bookmarkStart w:id="2" w:name="_Toc8392173"/>
+      <w:bookmarkStart w:id="1" w:name="_Toc8392173"/>
       <w:r>
         <w:rPr>
           <w:i w:val="0"/>
@@ -2926,7 +2924,7 @@
         </w:rPr>
         <w:t>Introduction</w:t>
       </w:r>
-      <w:bookmarkEnd w:id="2"/>
+      <w:bookmarkEnd w:id="1"/>
       <w:r>
         <w:rPr>
           <w:i w:val="0"/>
@@ -3130,14 +3128,14 @@
           <w:i w:val="0"/>
         </w:rPr>
       </w:pPr>
-      <w:bookmarkStart w:id="3" w:name="_Toc8392174"/>
+      <w:bookmarkStart w:id="2" w:name="_Toc8392174"/>
       <w:r>
         <w:rPr>
           <w:i w:val="0"/>
         </w:rPr>
         <w:t>Organisation</w:t>
       </w:r>
-      <w:bookmarkEnd w:id="3"/>
+      <w:bookmarkEnd w:id="2"/>
     </w:p>
     <w:tbl>
       <w:tblPr>
@@ -3491,7 +3489,7 @@
           <w:iCs/>
         </w:rPr>
       </w:pPr>
-      <w:bookmarkStart w:id="4" w:name="_Toc8392175"/>
+      <w:bookmarkStart w:id="3" w:name="_Toc8392175"/>
       <w:r>
         <w:rPr>
           <w:i w:val="0"/>
@@ -3499,7 +3497,7 @@
         </w:rPr>
         <w:t>Objectifs</w:t>
       </w:r>
-      <w:bookmarkEnd w:id="4"/>
+      <w:bookmarkEnd w:id="3"/>
     </w:p>
     <w:p>
       <w:pPr>
@@ -3757,7 +3755,7 @@
           <w:iCs/>
         </w:rPr>
       </w:pPr>
-      <w:bookmarkStart w:id="5" w:name="_Toc8392176"/>
+      <w:bookmarkStart w:id="4" w:name="_Toc8392176"/>
       <w:r>
         <w:rPr>
           <w:i w:val="0"/>
@@ -3772,7 +3770,7 @@
         </w:rPr>
         <w:t xml:space="preserve"> initiale</w:t>
       </w:r>
-      <w:bookmarkEnd w:id="5"/>
+      <w:bookmarkEnd w:id="4"/>
     </w:p>
     <w:p>
       <w:pPr>
@@ -3904,7 +3902,7 @@
         <w:pStyle w:val="Titre1"/>
         <w:ind w:left="0" w:firstLine="0"/>
       </w:pPr>
-      <w:bookmarkStart w:id="6" w:name="_Toc8392177"/>
+      <w:bookmarkStart w:id="5" w:name="_Toc8392177"/>
       <w:r>
         <w:lastRenderedPageBreak/>
         <w:t>Analyse</w:t>
@@ -3912,7 +3910,7 @@
       <w:r>
         <w:t xml:space="preserve"> / Conception</w:t>
       </w:r>
-      <w:bookmarkEnd w:id="6"/>
+      <w:bookmarkEnd w:id="5"/>
     </w:p>
     <w:p>
       <w:pPr>
@@ -3923,7 +3921,7 @@
           <w:iCs/>
         </w:rPr>
       </w:pPr>
-      <w:bookmarkStart w:id="7" w:name="_Toc8392178"/>
+      <w:bookmarkStart w:id="6" w:name="_Toc8392178"/>
       <w:r>
         <w:rPr>
           <w:i w:val="0"/>
@@ -3931,7 +3929,7 @@
         </w:rPr>
         <w:t>Concept</w:t>
       </w:r>
-      <w:bookmarkEnd w:id="7"/>
+      <w:bookmarkEnd w:id="6"/>
     </w:p>
     <w:p>
       <w:pPr>
@@ -4590,8 +4588,8 @@
           <w:iCs/>
         </w:rPr>
       </w:pPr>
-      <w:bookmarkStart w:id="8" w:name="_Toc71691012"/>
-      <w:bookmarkStart w:id="9" w:name="_Toc8392179"/>
+      <w:bookmarkStart w:id="7" w:name="_Toc71691012"/>
+      <w:bookmarkStart w:id="8" w:name="_Toc8392179"/>
       <w:r>
         <w:rPr>
           <w:i w:val="0"/>
@@ -4600,8 +4598,8 @@
         <w:lastRenderedPageBreak/>
         <w:t>Stratégie de test</w:t>
       </w:r>
+      <w:bookmarkEnd w:id="7"/>
       <w:bookmarkEnd w:id="8"/>
-      <w:bookmarkEnd w:id="9"/>
     </w:p>
     <w:p/>
     <w:p>
@@ -4644,9 +4642,9 @@
           <w:iCs/>
         </w:rPr>
       </w:pPr>
-      <w:bookmarkStart w:id="10" w:name="_Toc25553310"/>
-      <w:bookmarkStart w:id="11" w:name="_Toc71691015"/>
-      <w:bookmarkStart w:id="12" w:name="_Toc8392180"/>
+      <w:bookmarkStart w:id="9" w:name="_Toc25553310"/>
+      <w:bookmarkStart w:id="10" w:name="_Toc71691015"/>
+      <w:bookmarkStart w:id="11" w:name="_Toc8392180"/>
       <w:r>
         <w:rPr>
           <w:rFonts w:cs="Arial"/>
@@ -4654,9 +4652,9 @@
         </w:rPr>
         <w:t>Risques techniques</w:t>
       </w:r>
+      <w:bookmarkEnd w:id="9"/>
       <w:bookmarkEnd w:id="10"/>
       <w:bookmarkEnd w:id="11"/>
-      <w:bookmarkEnd w:id="12"/>
     </w:p>
     <w:p>
       <w:pPr>
@@ -4900,7 +4898,7 @@
           <w:iCs/>
         </w:rPr>
       </w:pPr>
-      <w:bookmarkStart w:id="13" w:name="_Toc8392181"/>
+      <w:bookmarkStart w:id="12" w:name="_Toc8392181"/>
       <w:r>
         <w:rPr>
           <w:i w:val="0"/>
@@ -4908,7 +4906,7 @@
         </w:rPr>
         <w:t>Planification</w:t>
       </w:r>
-      <w:bookmarkEnd w:id="13"/>
+      <w:bookmarkEnd w:id="12"/>
     </w:p>
     <w:p>
       <w:pPr>
@@ -5119,9 +5117,9 @@
           <w:iCs/>
         </w:rPr>
       </w:pPr>
-      <w:bookmarkStart w:id="14" w:name="_Toc25553314"/>
-      <w:bookmarkStart w:id="15" w:name="_Toc71691019"/>
-      <w:bookmarkStart w:id="16" w:name="_Toc8392182"/>
+      <w:bookmarkStart w:id="13" w:name="_Toc25553314"/>
+      <w:bookmarkStart w:id="14" w:name="_Toc71691019"/>
+      <w:bookmarkStart w:id="15" w:name="_Toc8392182"/>
       <w:r>
         <w:rPr>
           <w:i w:val="0"/>
@@ -5130,9 +5128,9 @@
         <w:lastRenderedPageBreak/>
         <w:t>Dossier de conception</w:t>
       </w:r>
+      <w:bookmarkEnd w:id="13"/>
       <w:bookmarkEnd w:id="14"/>
       <w:bookmarkEnd w:id="15"/>
-      <w:bookmarkEnd w:id="16"/>
     </w:p>
     <w:p/>
     <w:p>
@@ -6065,7 +6063,7 @@
         </w:rPr>
         <w:t xml:space="preserve">(Liste des logiciels inclus : </w:t>
       </w:r>
-      <w:hyperlink r:id="rId28" w:history="1">
+      <w:hyperlink r:id="rId28" w:anchor="introduction" w:history="1">
         <w:r>
           <w:rPr>
             <w:rStyle w:val="Lienhypertexte"/>
@@ -6102,13 +6100,11 @@
     <w:p>
       <w:pPr>
         <w:pStyle w:val="Titre3"/>
-        <w:ind w:left="0" w:firstLine="0"/>
-      </w:pPr>
-      <w:bookmarkStart w:id="17" w:name="_Toc8392183"/>
-      <w:r>
-        <w:t>Scénarios</w:t>
-      </w:r>
-      <w:bookmarkEnd w:id="17"/>
+        <w:numPr>
+          <w:ilvl w:val="0"/>
+          <w:numId w:val="0"/>
+        </w:numPr>
+      </w:pPr>
     </w:p>
     <w:p/>
     <w:p/>
@@ -6116,11 +6112,11 @@
       <w:pPr>
         <w:pStyle w:val="Titre3"/>
       </w:pPr>
-      <w:bookmarkStart w:id="18" w:name="_Toc8392184"/>
+      <w:bookmarkStart w:id="16" w:name="_Toc8392184"/>
       <w:r>
         <w:t>Maquettes</w:t>
       </w:r>
-      <w:bookmarkEnd w:id="18"/>
+      <w:bookmarkEnd w:id="16"/>
     </w:p>
     <w:p/>
     <w:p>
@@ -6151,17 +6147,104 @@
     <w:p/>
     <w:p/>
     <w:p/>
+    <w:p/>
+    <w:p/>
     <w:p>
       <w:pPr>
         <w:pStyle w:val="Titre3"/>
       </w:pPr>
-      <w:bookmarkStart w:id="19" w:name="_Toc8392185"/>
-      <w:r>
-        <w:lastRenderedPageBreak/>
+      <w:bookmarkStart w:id="17" w:name="_Toc8392185"/>
+      <w:r>
         <w:t>Use Cases</w:t>
       </w:r>
-      <w:bookmarkEnd w:id="19"/>
-    </w:p>
+      <w:bookmarkEnd w:id="17"/>
+      <w:r>
+        <w:t xml:space="preserve"> &amp; Scénarios</w:t>
+      </w:r>
+    </w:p>
+    <w:p/>
+    <w:p>
+      <w:pPr>
+        <w:rPr>
+          <w:b/>
+        </w:rPr>
+      </w:pPr>
+      <w:r>
+        <w:rPr>
+          <w:b/>
+        </w:rPr>
+        <w:t xml:space="preserve">Use Case </w:t>
+      </w:r>
+      <w:r>
+        <w:rPr>
+          <w:b/>
+        </w:rPr>
+        <w:t>f</w:t>
+      </w:r>
+      <w:r>
+        <w:rPr>
+          <w:b/>
+        </w:rPr>
+        <w:t>onctionnalité 2</w:t>
+      </w:r>
+    </w:p>
+    <w:tbl>
+      <w:tblPr>
+        <w:tblStyle w:val="Grilledutableau"/>
+        <w:tblW w:w="0" w:type="auto"/>
+        <w:tblLook w:val="04A0" w:firstRow="1" w:lastRow="0" w:firstColumn="1" w:lastColumn="0" w:noHBand="0" w:noVBand="1"/>
+      </w:tblPr>
+      <w:tblGrid>
+        <w:gridCol w:w="3020"/>
+        <w:gridCol w:w="3020"/>
+        <w:gridCol w:w="3020"/>
+      </w:tblGrid>
+      <w:tr>
+        <w:tc>
+          <w:tcPr>
+            <w:tcW w:w="3020" w:type="dxa"/>
+          </w:tcPr>
+          <w:p>
+            <w:r>
+              <w:t>En tant que visiteur/</w:t>
+            </w:r>
+            <w:r>
+              <w:t>participant</w:t>
+            </w:r>
+          </w:p>
+        </w:tc>
+        <w:tc>
+          <w:tcPr>
+            <w:tcW w:w="3020" w:type="dxa"/>
+          </w:tcPr>
+          <w:p>
+            <w:r>
+              <w:t xml:space="preserve">Je veux </w:t>
+            </w:r>
+            <w:r>
+              <w:t>m’informer sur les tournois ayant eu</w:t>
+            </w:r>
+            <w:r>
+              <w:t xml:space="preserve"> lieu</w:t>
+            </w:r>
+            <w:r>
+              <w:t>.</w:t>
+            </w:r>
+          </w:p>
+        </w:tc>
+        <w:tc>
+          <w:tcPr>
+            <w:tcW w:w="3020" w:type="dxa"/>
+          </w:tcPr>
+          <w:p>
+            <w:r>
+              <w:t>Afin d’être au courant des tournois qui ont eu lieu chaque année pour ce sport</w:t>
+            </w:r>
+          </w:p>
+        </w:tc>
+      </w:tr>
+    </w:tbl>
+    <w:p/>
     <w:p/>
     <w:p>
       <w:pPr>
@@ -6174,34 +6257,21 @@
           <w:b/>
           <w:szCs w:val="14"/>
         </w:rPr>
-        <w:t>Fonctionnalité 2</w:t>
-      </w:r>
-      <w:r>
-        <w:rPr>
+        <w:t>Scénario f</w:t>
+      </w:r>
+      <w:r>
+        <w:rPr>
+          <w:b/>
           <w:szCs w:val="14"/>
         </w:rPr>
+        <w:t>onctionnalité 2</w:t>
+      </w:r>
+      <w:r>
+        <w:rPr>
+          <w:szCs w:val="14"/>
+        </w:rPr>
         <w:t> : Page d’historique de tournois par sport</w:t>
       </w:r>
-      <w:r>
-        <w:rPr>
-          <w:szCs w:val="14"/>
-        </w:rPr>
-        <w:t xml:space="preserve"> – vue participant/visiteur</w:t>
-      </w:r>
-    </w:p>
-    <w:p>
-      <w:pPr>
-        <w:rPr>
-          <w:szCs w:val="14"/>
-        </w:rPr>
-      </w:pPr>
-    </w:p>
-    <w:p>
-      <w:pPr>
-        <w:rPr>
-          <w:szCs w:val="14"/>
-        </w:rPr>
-      </w:pPr>
     </w:p>
     <w:tbl>
       <w:tblPr>
@@ -6323,17 +6393,43 @@
     <w:p/>
     <w:p/>
     <w:p>
-      <w:r>
+      <w:pPr>
         <w:rPr>
           <w:b/>
         </w:rPr>
-        <w:t>Fonctionnalité 2</w:t>
-      </w:r>
-      <w:r>
-        <w:t> : Page d’historique de tournois par sport – vue admin</w:t>
-      </w:r>
-      <w:r>
-        <w:t xml:space="preserve"> (duplication)</w:t>
+      </w:pPr>
+      <w:r>
+        <w:rPr>
+          <w:b/>
+        </w:rPr>
+        <w:t xml:space="preserve">Scénario </w:t>
+      </w:r>
+      <w:r>
+        <w:rPr>
+          <w:b/>
+        </w:rPr>
+        <w:t>fonctionnalité</w:t>
+      </w:r>
+      <w:r>
+        <w:rPr>
+          <w:b/>
+        </w:rPr>
+        <w:t xml:space="preserve"> 2</w:t>
+      </w:r>
+      <w:r>
+        <w:t xml:space="preserve"> : Page d’historique de tournois par sport – </w:t>
+      </w:r>
+      <w:r>
+        <w:t>(</w:t>
+      </w:r>
+      <w:r>
+        <w:rPr>
+          <w:b/>
+        </w:rPr>
+        <w:t>duplication</w:t>
+      </w:r>
+      <w:r>
+        <w:t>)</w:t>
       </w:r>
     </w:p>
     <w:tbl>
@@ -6469,19 +6565,15 @@
             <w:r>
               <w:t xml:space="preserve">Une notification l’avertit que les paramètres de ce tournoi </w:t>
             </w:r>
-            <w:proofErr w:type="spellStart"/>
-            <w:r>
-              <w:t>on</w:t>
-            </w:r>
-            <w:proofErr w:type="spellEnd"/>
+            <w:r>
+              <w:t>ont</w:t>
+            </w:r>
             <w:r>
               <w:t xml:space="preserve"> été dupliqué dans celui </w:t>
             </w:r>
-            <w:proofErr w:type="spellStart"/>
-            <w:r>
-              <w:t>selectionné</w:t>
-            </w:r>
-            <w:proofErr w:type="spellEnd"/>
+            <w:r>
+              <w:t>sélectionné</w:t>
+            </w:r>
             <w:r>
               <w:t xml:space="preserve"> dans la liste déroulante.</w:t>
             </w:r>
@@ -6491,9 +6583,111 @@
     </w:tbl>
     <w:p/>
     <w:p/>
-    <w:p>
-      <w:r>
-        <w:t>Fonctionnalité 1 : Classement général d’un tournoi</w:t>
+    <w:p/>
+    <w:p/>
+    <w:p/>
+    <w:p/>
+    <w:p/>
+    <w:p/>
+    <w:p/>
+    <w:p/>
+    <w:p>
+      <w:pPr>
+        <w:rPr>
+          <w:b/>
+        </w:rPr>
+      </w:pPr>
+      <w:bookmarkStart w:id="18" w:name="_GoBack"/>
+      <w:bookmarkEnd w:id="18"/>
+    </w:p>
+    <w:p>
+      <w:pPr>
+        <w:rPr>
+          <w:b/>
+        </w:rPr>
+      </w:pPr>
+      <w:r>
+        <w:rPr>
+          <w:b/>
+        </w:rPr>
+        <w:t>Use Case fonctionnalité 1</w:t>
+      </w:r>
+    </w:p>
+    <w:tbl>
+      <w:tblPr>
+        <w:tblStyle w:val="Grilledutableau"/>
+        <w:tblW w:w="0" w:type="auto"/>
+        <w:tblLook w:val="04A0" w:firstRow="1" w:lastRow="0" w:firstColumn="1" w:lastColumn="0" w:noHBand="0" w:noVBand="1"/>
+      </w:tblPr>
+      <w:tblGrid>
+        <w:gridCol w:w="3020"/>
+        <w:gridCol w:w="3020"/>
+        <w:gridCol w:w="3020"/>
+      </w:tblGrid>
+      <w:tr>
+        <w:tc>
+          <w:tcPr>
+            <w:tcW w:w="3020" w:type="dxa"/>
+          </w:tcPr>
+          <w:p>
+            <w:r>
+              <w:t>En tant que visiteur/</w:t>
+            </w:r>
+            <w:r>
+              <w:t>participant</w:t>
+            </w:r>
+          </w:p>
+        </w:tc>
+        <w:tc>
+          <w:tcPr>
+            <w:tcW w:w="3020" w:type="dxa"/>
+          </w:tcPr>
+          <w:p>
+            <w:r>
+              <w:t xml:space="preserve">Je veux </w:t>
+            </w:r>
+            <w:r>
+              <w:t>visualiser</w:t>
+            </w:r>
+            <w:r>
+              <w:t xml:space="preserve"> les résultats de chaque</w:t>
+            </w:r>
+            <w:r>
+              <w:t xml:space="preserve"> tournoi</w:t>
+            </w:r>
+          </w:p>
+        </w:tc>
+        <w:tc>
+          <w:tcPr>
+            <w:tcW w:w="3020" w:type="dxa"/>
+          </w:tcPr>
+          <w:p>
+            <w:r>
+              <w:t>Afin de m’informer sur le score de chaque participant</w:t>
+            </w:r>
+            <w:r>
+              <w:t xml:space="preserve"> à ce tournoi</w:t>
+            </w:r>
+          </w:p>
+        </w:tc>
+      </w:tr>
+    </w:tbl>
+    <w:p/>
+    <w:p>
+      <w:r>
+        <w:rPr>
+          <w:b/>
+        </w:rPr>
+        <w:t>Scénario f</w:t>
+      </w:r>
+      <w:r>
+        <w:rPr>
+          <w:b/>
+        </w:rPr>
+        <w:t>onctionnalité 1</w:t>
+      </w:r>
+      <w:r>
+        <w:t> : Classement général d’un tournoi</w:t>
       </w:r>
     </w:p>
     <w:tbl>
@@ -6634,17 +6828,77 @@
       </w:tr>
     </w:tbl>
     <w:p/>
-    <w:p>
-      <w:r>
-        <w:br w:type="page"/>
-      </w:r>
-    </w:p>
-    <w:p>
-      <w:r>
+    <w:p/>
+    <w:p/>
+    <w:p>
+      <w:pPr>
         <w:rPr>
           <w:b/>
         </w:rPr>
-        <w:lastRenderedPageBreak/>
+      </w:pPr>
+      <w:r>
+        <w:rPr>
+          <w:b/>
+        </w:rPr>
+        <w:t>Use Case fonctionnalité 3</w:t>
+      </w:r>
+    </w:p>
+    <w:tbl>
+      <w:tblPr>
+        <w:tblStyle w:val="Grilledutableau"/>
+        <w:tblW w:w="0" w:type="auto"/>
+        <w:tblLook w:val="04A0" w:firstRow="1" w:lastRow="0" w:firstColumn="1" w:lastColumn="0" w:noHBand="0" w:noVBand="1"/>
+      </w:tblPr>
+      <w:tblGrid>
+        <w:gridCol w:w="3020"/>
+        <w:gridCol w:w="3020"/>
+        <w:gridCol w:w="3020"/>
+      </w:tblGrid>
+      <w:tr>
+        <w:tc>
+          <w:tcPr>
+            <w:tcW w:w="3020" w:type="dxa"/>
+          </w:tcPr>
+          <w:p>
+            <w:r>
+              <w:t>En tant que participant</w:t>
+            </w:r>
+          </w:p>
+        </w:tc>
+        <w:tc>
+          <w:tcPr>
+            <w:tcW w:w="3020" w:type="dxa"/>
+          </w:tcPr>
+          <w:p>
+            <w:r>
+              <w:t xml:space="preserve">Je veux </w:t>
+            </w:r>
+            <w:r>
+              <w:t>accéder à</w:t>
+            </w:r>
+            <w:r>
+              <w:t xml:space="preserve"> mon palmarès</w:t>
+            </w:r>
+          </w:p>
+        </w:tc>
+        <w:tc>
+          <w:tcPr>
+            <w:tcW w:w="3020" w:type="dxa"/>
+          </w:tcPr>
+          <w:p>
+            <w:r>
+              <w:t xml:space="preserve">Afin de pouvoir visualiser mes scores pour chaque tournoi que j’ai effectué </w:t>
+            </w:r>
+          </w:p>
+        </w:tc>
+      </w:tr>
+    </w:tbl>
+    <w:p/>
+    <w:p>
+      <w:r>
+        <w:rPr>
+          <w:b/>
+        </w:rPr>
         <w:t>Fonctionnalité 3 :</w:t>
       </w:r>
       <w:r>
@@ -6655,12 +6909,6 @@
       </w:r>
       <w:r>
         <w:t>Page de palmarès individuel</w:t>
-      </w:r>
-      <w:r>
-        <w:t xml:space="preserve"> du tournoi</w:t>
-      </w:r>
-      <w:r>
-        <w:t xml:space="preserve"> – vue participant connecté</w:t>
       </w:r>
     </w:p>
     <w:p/>
@@ -6732,28 +6980,22 @@
               <w:t>Il est redirigé sur son palmarès</w:t>
             </w:r>
             <w:r>
-              <w:t xml:space="preserve"> individuel. Un tableau avec les points marqués par les équipes dans lequel il a participé.</w:t>
+              <w:t xml:space="preserve"> individuel. Un tableau avec les points marqués par les éq</w:t>
+            </w:r>
+            <w:r>
+              <w:t>uipes dans lequel il a été inscrit (et les tournois auxquels il a participé)</w:t>
+            </w:r>
+            <w:r>
+              <w:t xml:space="preserve"> s’affiche</w:t>
+            </w:r>
+            <w:r>
+              <w:t>.</w:t>
             </w:r>
           </w:p>
-        </w:tc>
-      </w:tr>
-      <w:tr>
-        <w:tc>
-          <w:tcPr>
-            <w:tcW w:w="4530" w:type="dxa"/>
-          </w:tcPr>
-          <w:p/>
-        </w:tc>
-        <w:tc>
-          <w:tcPr>
-            <w:tcW w:w="4530" w:type="dxa"/>
-          </w:tcPr>
-          <w:p/>
         </w:tc>
       </w:tr>
     </w:tbl>
     <w:p/>
-    <w:p/>
     <w:p>
       <w:r>
         <w:rPr>
@@ -6772,15 +7014,6 @@
       </w:r>
       <w:r>
         <w:t xml:space="preserve"> dans ce tournoi</w:t>
-      </w:r>
-      <w:r>
-        <w:t xml:space="preserve"> </w:t>
-      </w:r>
-      <w:r>
-        <w:t>– vue participant conne</w:t>
-      </w:r>
-      <w:r>
-        <w:t>cté</w:t>
       </w:r>
     </w:p>
     <w:p/>
@@ -6837,13 +7070,21 @@
           <w:tcPr>
             <w:tcW w:w="4530" w:type="dxa"/>
           </w:tcPr>
-          <w:p/>
+          <w:p>
+            <w:r>
+              <w:t>L’utilisateur est connecté. Il clique sur le bouton « Palmarès individuel » dans le menu latéral.</w:t>
+            </w:r>
+          </w:p>
         </w:tc>
         <w:tc>
           <w:tcPr>
             <w:tcW w:w="4530" w:type="dxa"/>
           </w:tcPr>
-          <w:p/>
+          <w:p>
+            <w:r>
+              <w:t>Il est redirigé sur son palmarès individuel. Un tableau avec les points marqués par les équipes dans lequel il a été inscrit (et les tournois auxquels il a participé) s’affiche.</w:t>
+            </w:r>
+          </w:p>
         </w:tc>
       </w:tr>
       <w:tr>
@@ -6851,116 +7092,47 @@
           <w:tcPr>
             <w:tcW w:w="4530" w:type="dxa"/>
           </w:tcPr>
-          <w:p/>
+          <w:p>
+            <w:r>
+              <w:t>Il clique sur la première ligne du tableau, sur la première équipe</w:t>
+            </w:r>
+          </w:p>
         </w:tc>
         <w:tc>
           <w:tcPr>
             <w:tcW w:w="4530" w:type="dxa"/>
           </w:tcPr>
-          <w:p/>
-        </w:tc>
-      </w:tr>
-      <w:tr>
-        <w:tc>
-          <w:tcPr>
-            <w:tcW w:w="4530" w:type="dxa"/>
-          </w:tcPr>
-          <w:p/>
-        </w:tc>
-        <w:tc>
-          <w:tcPr>
-            <w:tcW w:w="4530" w:type="dxa"/>
-          </w:tcPr>
-          <w:p/>
-        </w:tc>
-      </w:tr>
-      <w:tr>
-        <w:tc>
-          <w:tcPr>
-            <w:tcW w:w="4530" w:type="dxa"/>
-          </w:tcPr>
-          <w:p/>
-        </w:tc>
-        <w:tc>
-          <w:tcPr>
-            <w:tcW w:w="4530" w:type="dxa"/>
-          </w:tcPr>
-          <w:p/>
-        </w:tc>
-      </w:tr>
-      <w:tr>
-        <w:tc>
-          <w:tcPr>
-            <w:tcW w:w="4530" w:type="dxa"/>
-          </w:tcPr>
-          <w:p/>
-        </w:tc>
-        <w:tc>
-          <w:tcPr>
-            <w:tcW w:w="4530" w:type="dxa"/>
-          </w:tcPr>
-          <w:p/>
-        </w:tc>
-      </w:tr>
-      <w:tr>
-        <w:tc>
-          <w:tcPr>
-            <w:tcW w:w="4530" w:type="dxa"/>
-          </w:tcPr>
-          <w:p/>
-        </w:tc>
-        <w:tc>
-          <w:tcPr>
-            <w:tcW w:w="4530" w:type="dxa"/>
-          </w:tcPr>
-          <w:p/>
+          <w:p>
+            <w:r>
+              <w:t>Il est redirigé sur la page des matchs de son équipe.</w:t>
+            </w:r>
+          </w:p>
+          <w:p>
+            <w:r>
+              <w:t xml:space="preserve">Un tableau affiche la liste des matchs effectués par son équipe, avec équipe adverse et les points. </w:t>
+            </w:r>
+          </w:p>
         </w:tc>
       </w:tr>
     </w:tbl>
     <w:p/>
-    <w:p/>
-    <w:p/>
-    <w:p/>
-    <w:p/>
-    <w:p/>
-    <w:p/>
-    <w:p/>
-    <w:p/>
-    <w:p/>
-    <w:p/>
-    <w:p/>
-    <w:p/>
-    <w:p/>
-    <w:p/>
-    <w:p/>
-    <w:p/>
-    <w:p/>
-    <w:p/>
-    <w:p/>
-    <w:p/>
-    <w:p/>
-    <w:p/>
-    <w:p/>
-    <w:p/>
-    <w:p/>
-    <w:p/>
-    <w:p/>
     <w:p>
       <w:pPr>
         <w:pStyle w:val="Titre3"/>
         <w:ind w:left="0" w:firstLine="0"/>
       </w:pPr>
-      <w:bookmarkStart w:id="20" w:name="_Toc8392186"/>
-      <w:r>
+      <w:bookmarkStart w:id="19" w:name="_Toc8392186"/>
+      <w:r>
+        <w:lastRenderedPageBreak/>
         <w:t>Base de données</w:t>
       </w:r>
-      <w:bookmarkEnd w:id="20"/>
+      <w:bookmarkEnd w:id="19"/>
     </w:p>
     <w:p/>
     <w:p>
       <w:r>
         <w:pict w14:anchorId="76550FE9">
-          <v:shape id="_x0000_i1025" type="#_x0000_t75" style="width:355.5pt;height:419.25pt">
+          <v:shape id="_x0000_i1025" type="#_x0000_t75" style="width:355.3pt;height:419.85pt">
             <v:imagedata r:id="rId29" o:title="mld"/>
           </v:shape>
         </w:pict>
@@ -7074,21 +7246,100 @@
           <w:numId w:val="0"/>
         </w:numPr>
       </w:pPr>
-      <w:bookmarkStart w:id="21" w:name="_Toc71703259"/>
+      <w:bookmarkStart w:id="20" w:name="_Toc71703259"/>
     </w:p>
     <w:p>
       <w:pPr>
         <w:pStyle w:val="Titre3"/>
         <w:ind w:left="0" w:firstLine="0"/>
       </w:pPr>
-      <w:bookmarkStart w:id="22" w:name="_Toc8392187"/>
+      <w:bookmarkStart w:id="21" w:name="_Toc8392187"/>
       <w:r>
         <w:t>(Particularité 1)</w:t>
       </w:r>
       <w:r>
         <w:t xml:space="preserve"> Routes</w:t>
       </w:r>
-      <w:bookmarkEnd w:id="22"/>
+      <w:bookmarkEnd w:id="21"/>
+    </w:p>
+    <w:p/>
+    <w:p>
+      <w:r>
+        <w:t xml:space="preserve">Une des particularités de Laravel sont les routes. </w:t>
+      </w:r>
+      <w:r>
+        <w:t>Elles permettent</w:t>
+      </w:r>
+      <w:r>
+        <w:t xml:space="preserve"> de spécifier</w:t>
+      </w:r>
+      <w:r>
+        <w:t xml:space="preserve"> pour chaque chemin (url) qui peut y</w:t>
+      </w:r>
+      <w:r>
+        <w:t xml:space="preserve"> accéder</w:t>
+      </w:r>
+      <w:r>
+        <w:t xml:space="preserve"> (v</w:t>
+      </w:r>
+      <w:r>
+        <w:t>ia des groupes/middlewares)</w:t>
+      </w:r>
+      <w:r>
+        <w:t>, avec quell</w:t>
+      </w:r>
+      <w:r>
+        <w:t xml:space="preserve">e méthode </w:t>
+      </w:r>
+      <w:r>
+        <w:t>(</w:t>
+      </w:r>
+      <w:r>
+        <w:t>POST, GET</w:t>
+      </w:r>
+      <w:r>
+        <w:t>, …), sur quelle vue (index, update, show, …)</w:t>
+      </w:r>
+      <w:r>
+        <w:t xml:space="preserve"> (optionnelle)</w:t>
+      </w:r>
+      <w:r>
+        <w:t xml:space="preserve"> et en appelant une fonction en particulier d’un </w:t>
+      </w:r>
+      <w:r>
+        <w:t>contrôleur</w:t>
+      </w:r>
+      <w:r>
+        <w:t>.</w:t>
+      </w:r>
+    </w:p>
+    <w:p>
+      <w:r>
+        <w:t>Grâce à ces routes, par défaut, il est impossible de « poster » des données sur les pages où cela n’est pas spécifié</w:t>
+      </w:r>
+      <w:r>
+        <w:t xml:space="preserve">. Cela permet de bloquer certaines attaques, augmente la sécurité, et empêche le serveur de traiter des données qui ne devrait pas </w:t>
+      </w:r>
+      <w:r>
+        <w:t>être envoyé.</w:t>
+      </w:r>
+    </w:p>
+    <w:p>
+      <w:r>
+        <w:t xml:space="preserve">Il est également possible d’ajouter un préfixe (ex. admin) à l’url. Il est possible de le spécifier dans un groupe, de sorte à ce que toutes les pages accessibles de ce groupe </w:t>
+      </w:r>
+      <w:r>
+        <w:t>aient</w:t>
+      </w:r>
+      <w:r>
+        <w:t xml:space="preserve"> ce </w:t>
+      </w:r>
+      <w:r>
+        <w:t>préfixe</w:t>
+      </w:r>
+      <w:r>
+        <w:t>.</w:t>
+      </w:r>
     </w:p>
     <w:p/>
     <w:p>
@@ -7096,7 +7347,7 @@
         <w:pStyle w:val="Titre3"/>
         <w:ind w:left="0" w:firstLine="0"/>
       </w:pPr>
-      <w:bookmarkStart w:id="23" w:name="_Toc8392188"/>
+      <w:bookmarkStart w:id="22" w:name="_Toc8392188"/>
       <w:r>
         <w:t>(Particularité 2)</w:t>
       </w:r>
@@ -7112,27 +7363,58 @@
       <w:r>
         <w:t xml:space="preserve"> utilisateurs avec SAML</w:t>
       </w:r>
+      <w:bookmarkEnd w:id="22"/>
+    </w:p>
+    <w:p>
+      <w:r>
+        <w:t>Pour ce qui est de la connexion des utilisateurs, il existe 2 types de comptes. Les comptes locaux, stockés dans la table « </w:t>
+      </w:r>
+      <w:proofErr w:type="spellStart"/>
+      <w:r>
+        <w:t>users</w:t>
+      </w:r>
+      <w:proofErr w:type="spellEnd"/>
+      <w:r>
+        <w:t xml:space="preserve"> », sont les comptes des administrateurs, </w:t>
+      </w:r>
+      <w:proofErr w:type="spellStart"/>
+      <w:r>
+        <w:t>writer</w:t>
+      </w:r>
+      <w:proofErr w:type="spellEnd"/>
+      <w:r>
+        <w:t>, et autres rôles de gestion. L’autre type de compte est les participants, stockés dans la table « participants ». Lorsqu’un participant veut se connecter depuis le site des Joutes, il est redirigé sur une interface spéciale de l’intranet du CPNV. Il se connecte avec son e-mail et son mot de passe du CPNV, et est redirigé sur le site des joutes, connecté en tant que participant.</w:t>
+      </w:r>
+    </w:p>
+    <w:p>
+      <w:r>
+        <w:t>La machine sur laquelle tourne le site des joutes doit être autorisée dans les métadonnées de SAML de l’intranet.</w:t>
+      </w:r>
+      <w:r>
+        <w:t xml:space="preserve"> (Mon ordinateur SC-C315-PC06 lors du développement)</w:t>
+      </w:r>
+      <w:r>
+        <w:t>.</w:t>
+      </w:r>
+    </w:p>
+    <w:p/>
+    <w:p>
+      <w:pPr>
+        <w:pStyle w:val="Titre1"/>
+        <w:tabs>
+          <w:tab w:val="num" w:pos="360"/>
+        </w:tabs>
+        <w:ind w:left="0" w:firstLine="0"/>
+      </w:pPr>
+      <w:bookmarkStart w:id="23" w:name="_Toc8392189"/>
+      <w:r>
+        <w:t>R</w:t>
+      </w:r>
+      <w:bookmarkEnd w:id="20"/>
+      <w:r>
+        <w:t>éalisation</w:t>
+      </w:r>
       <w:bookmarkEnd w:id="23"/>
-    </w:p>
-    <w:p/>
-    <w:p/>
-    <w:p>
-      <w:pPr>
-        <w:pStyle w:val="Titre1"/>
-        <w:tabs>
-          <w:tab w:val="num" w:pos="360"/>
-        </w:tabs>
-        <w:ind w:left="0" w:firstLine="0"/>
-      </w:pPr>
-      <w:bookmarkStart w:id="24" w:name="_Toc8392189"/>
-      <w:r>
-        <w:t>R</w:t>
-      </w:r>
-      <w:bookmarkEnd w:id="21"/>
-      <w:r>
-        <w:t>éalisation</w:t>
-      </w:r>
-      <w:bookmarkEnd w:id="24"/>
     </w:p>
     <w:p>
       <w:pPr>
@@ -7143,9 +7425,9 @@
           <w:iCs/>
         </w:rPr>
       </w:pPr>
-      <w:bookmarkStart w:id="25" w:name="_Toc25553317"/>
-      <w:bookmarkStart w:id="26" w:name="_Toc71691022"/>
-      <w:bookmarkStart w:id="27" w:name="_Toc8392190"/>
+      <w:bookmarkStart w:id="24" w:name="_Toc25553317"/>
+      <w:bookmarkStart w:id="25" w:name="_Toc71691022"/>
+      <w:bookmarkStart w:id="26" w:name="_Toc8392190"/>
       <w:r>
         <w:rPr>
           <w:i w:val="0"/>
@@ -7153,12 +7435,12 @@
         </w:rPr>
         <w:t>Dossier de réalisation</w:t>
       </w:r>
-      <w:bookmarkStart w:id="28" w:name="_Toc25553318"/>
+      <w:bookmarkStart w:id="27" w:name="_Toc25553318"/>
+      <w:bookmarkEnd w:id="24"/>
       <w:bookmarkEnd w:id="25"/>
       <w:bookmarkEnd w:id="26"/>
-      <w:bookmarkEnd w:id="27"/>
-    </w:p>
-    <w:bookmarkEnd w:id="28"/>
+    </w:p>
+    <w:bookmarkEnd w:id="27"/>
     <w:p>
       <w:pPr>
         <w:rPr>
@@ -7176,9 +7458,9 @@
           <w:iCs/>
         </w:rPr>
       </w:pPr>
-      <w:bookmarkStart w:id="29" w:name="_Toc25553321"/>
-      <w:bookmarkStart w:id="30" w:name="_Toc71691025"/>
-      <w:bookmarkStart w:id="31" w:name="_Toc8392191"/>
+      <w:bookmarkStart w:id="28" w:name="_Toc25553321"/>
+      <w:bookmarkStart w:id="29" w:name="_Toc71691025"/>
+      <w:bookmarkStart w:id="30" w:name="_Toc8392191"/>
       <w:r>
         <w:rPr>
           <w:i w:val="0"/>
@@ -7186,7 +7468,7 @@
         </w:rPr>
         <w:t>Description des test</w:t>
       </w:r>
-      <w:bookmarkEnd w:id="29"/>
+      <w:bookmarkEnd w:id="28"/>
       <w:r>
         <w:rPr>
           <w:i w:val="0"/>
@@ -7194,8 +7476,8 @@
         </w:rPr>
         <w:t>s effectués</w:t>
       </w:r>
+      <w:bookmarkEnd w:id="29"/>
       <w:bookmarkEnd w:id="30"/>
-      <w:bookmarkEnd w:id="31"/>
     </w:p>
     <w:p>
       <w:pPr>
@@ -7206,8 +7488,8 @@
       </w:pPr>
     </w:p>
     <w:p>
-      <w:bookmarkStart w:id="32" w:name="_Toc25553322"/>
-      <w:bookmarkStart w:id="33" w:name="_Toc71691026"/>
+      <w:bookmarkStart w:id="31" w:name="_Toc25553322"/>
+      <w:bookmarkStart w:id="32" w:name="_Toc71691026"/>
     </w:p>
     <w:p>
       <w:pPr>
@@ -7218,7 +7500,7 @@
           <w:iCs/>
         </w:rPr>
       </w:pPr>
-      <w:bookmarkStart w:id="34" w:name="_Toc8392192"/>
+      <w:bookmarkStart w:id="33" w:name="_Toc8392192"/>
       <w:r>
         <w:rPr>
           <w:i w:val="0"/>
@@ -7226,7 +7508,7 @@
         </w:rPr>
         <w:t xml:space="preserve">Erreurs </w:t>
       </w:r>
-      <w:bookmarkEnd w:id="32"/>
+      <w:bookmarkEnd w:id="31"/>
       <w:r>
         <w:rPr>
           <w:i w:val="0"/>
@@ -7234,8 +7516,8 @@
         </w:rPr>
         <w:t>restantes</w:t>
       </w:r>
+      <w:bookmarkEnd w:id="32"/>
       <w:bookmarkEnd w:id="33"/>
-      <w:bookmarkEnd w:id="34"/>
       <w:r>
         <w:rPr>
           <w:i w:val="0"/>
@@ -7250,9 +7532,9 @@
           <w:i/>
         </w:rPr>
       </w:pPr>
-      <w:bookmarkStart w:id="35" w:name="_Toc25553323"/>
-    </w:p>
-    <w:bookmarkEnd w:id="35"/>
+      <w:bookmarkStart w:id="34" w:name="_Toc25553323"/>
+    </w:p>
+    <w:bookmarkEnd w:id="34"/>
     <w:p>
       <w:pPr>
         <w:pStyle w:val="En-tte"/>
@@ -7271,9 +7553,9 @@
           <w:iCs/>
         </w:rPr>
       </w:pPr>
-      <w:bookmarkStart w:id="36" w:name="_Toc25553326"/>
-      <w:bookmarkStart w:id="37" w:name="_Toc71691029"/>
-      <w:bookmarkStart w:id="38" w:name="_Toc8392193"/>
+      <w:bookmarkStart w:id="35" w:name="_Toc25553326"/>
+      <w:bookmarkStart w:id="36" w:name="_Toc71691029"/>
+      <w:bookmarkStart w:id="37" w:name="_Toc8392193"/>
       <w:r>
         <w:rPr>
           <w:i w:val="0"/>
@@ -7281,7 +7563,7 @@
         </w:rPr>
         <w:t>Liste des documents</w:t>
       </w:r>
-      <w:bookmarkEnd w:id="36"/>
+      <w:bookmarkEnd w:id="35"/>
       <w:r>
         <w:rPr>
           <w:i w:val="0"/>
@@ -7289,8 +7571,8 @@
         </w:rPr>
         <w:t xml:space="preserve"> fournis</w:t>
       </w:r>
+      <w:bookmarkEnd w:id="36"/>
       <w:bookmarkEnd w:id="37"/>
-      <w:bookmarkEnd w:id="38"/>
     </w:p>
     <w:p>
       <w:pPr>
@@ -7315,44 +7597,45 @@
         </w:tabs>
         <w:ind w:left="0" w:firstLine="0"/>
       </w:pPr>
-      <w:bookmarkStart w:id="39" w:name="_Toc25553328"/>
-      <w:bookmarkStart w:id="40" w:name="_Toc71703263"/>
-      <w:bookmarkStart w:id="41" w:name="_Toc8392194"/>
+      <w:bookmarkStart w:id="38" w:name="_Toc25553328"/>
+      <w:bookmarkStart w:id="39" w:name="_Toc71703263"/>
+      <w:bookmarkStart w:id="40" w:name="_Toc8392194"/>
       <w:r>
         <w:t>C</w:t>
       </w:r>
+      <w:bookmarkEnd w:id="38"/>
       <w:bookmarkEnd w:id="39"/>
+      <w:r>
+        <w:t>onclusions</w:t>
+      </w:r>
       <w:bookmarkEnd w:id="40"/>
-      <w:r>
-        <w:t>onclusions</w:t>
+    </w:p>
+    <w:p>
+      <w:pPr>
+        <w:rPr>
+          <w:szCs w:val="14"/>
+        </w:rPr>
+      </w:pPr>
+    </w:p>
+    <w:p>
+      <w:pPr>
+        <w:pStyle w:val="Titre1"/>
+        <w:tabs>
+          <w:tab w:val="num" w:pos="360"/>
+        </w:tabs>
+        <w:ind w:left="0" w:firstLine="0"/>
+      </w:pPr>
+      <w:bookmarkStart w:id="41" w:name="_Toc71703264"/>
+      <w:bookmarkStart w:id="42" w:name="_Toc8392195"/>
+      <w:r>
+        <w:lastRenderedPageBreak/>
+        <w:t>A</w:t>
       </w:r>
       <w:bookmarkEnd w:id="41"/>
-    </w:p>
-    <w:p>
-      <w:pPr>
-        <w:rPr>
-          <w:szCs w:val="14"/>
-        </w:rPr>
-      </w:pPr>
-    </w:p>
-    <w:p>
-      <w:pPr>
-        <w:pStyle w:val="Titre1"/>
-        <w:tabs>
-          <w:tab w:val="num" w:pos="360"/>
-        </w:tabs>
-        <w:ind w:left="0" w:firstLine="0"/>
-      </w:pPr>
-      <w:bookmarkStart w:id="42" w:name="_Toc71703264"/>
-      <w:bookmarkStart w:id="43" w:name="_Toc8392195"/>
-      <w:r>
-        <w:t>A</w:t>
+      <w:r>
+        <w:t>nnexes</w:t>
       </w:r>
       <w:bookmarkEnd w:id="42"/>
-      <w:r>
-        <w:t>nnexes</w:t>
-      </w:r>
-      <w:bookmarkEnd w:id="43"/>
     </w:p>
     <w:p/>
     <w:p>
@@ -7364,7 +7647,7 @@
           <w:iCs/>
         </w:rPr>
       </w:pPr>
-      <w:bookmarkStart w:id="44" w:name="_Toc8392196"/>
+      <w:bookmarkStart w:id="43" w:name="_Toc8392196"/>
       <w:r>
         <w:rPr>
           <w:i w:val="0"/>
@@ -7372,7 +7655,7 @@
         </w:rPr>
         <w:t>Résumé du rapport du TPI / version succincte de la documentation</w:t>
       </w:r>
-      <w:bookmarkEnd w:id="44"/>
+      <w:bookmarkEnd w:id="43"/>
     </w:p>
     <w:p/>
     <w:p>
@@ -7384,8 +7667,8 @@
           <w:iCs/>
         </w:rPr>
       </w:pPr>
-      <w:bookmarkStart w:id="45" w:name="_Toc71703265"/>
-      <w:bookmarkStart w:id="46" w:name="_Toc8392197"/>
+      <w:bookmarkStart w:id="44" w:name="_Toc71703265"/>
+      <w:bookmarkStart w:id="45" w:name="_Toc8392197"/>
       <w:r>
         <w:rPr>
           <w:i w:val="0"/>
@@ -7393,8 +7676,8 @@
         </w:rPr>
         <w:t>Sources – Bibliographie</w:t>
       </w:r>
+      <w:bookmarkEnd w:id="44"/>
       <w:bookmarkEnd w:id="45"/>
-      <w:bookmarkEnd w:id="46"/>
     </w:p>
     <w:p>
       <w:pPr>
@@ -7405,9 +7688,9 @@
           <w:iCs/>
         </w:rPr>
       </w:pPr>
-      <w:bookmarkStart w:id="47" w:name="_Toc25553330"/>
-      <w:bookmarkStart w:id="48" w:name="_Toc71703266"/>
-      <w:bookmarkStart w:id="49" w:name="_Toc8392198"/>
+      <w:bookmarkStart w:id="46" w:name="_Toc25553330"/>
+      <w:bookmarkStart w:id="47" w:name="_Toc71703266"/>
+      <w:bookmarkStart w:id="48" w:name="_Toc8392198"/>
       <w:r>
         <w:rPr>
           <w:i w:val="0"/>
@@ -7415,8 +7698,8 @@
         </w:rPr>
         <w:t xml:space="preserve">Journal de </w:t>
       </w:r>
+      <w:bookmarkEnd w:id="46"/>
       <w:bookmarkEnd w:id="47"/>
-      <w:bookmarkEnd w:id="48"/>
       <w:r>
         <w:rPr>
           <w:i w:val="0"/>
@@ -7424,7 +7707,7 @@
         </w:rPr>
         <w:t>bord</w:t>
       </w:r>
-      <w:bookmarkEnd w:id="49"/>
+      <w:bookmarkEnd w:id="48"/>
     </w:p>
     <w:p>
       <w:pPr>
@@ -7432,7 +7715,7 @@
           <w:i/>
         </w:rPr>
       </w:pPr>
-      <w:bookmarkStart w:id="50" w:name="_Toc25553331"/>
+      <w:bookmarkStart w:id="49" w:name="_Toc25553331"/>
     </w:p>
     <w:p>
       <w:pPr>
@@ -7443,8 +7726,8 @@
           <w:iCs/>
         </w:rPr>
       </w:pPr>
-      <w:bookmarkStart w:id="51" w:name="_Toc71703267"/>
-      <w:bookmarkStart w:id="52" w:name="_Toc8392199"/>
+      <w:bookmarkStart w:id="50" w:name="_Toc71703267"/>
+      <w:bookmarkStart w:id="51" w:name="_Toc8392199"/>
       <w:r>
         <w:rPr>
           <w:i w:val="0"/>
@@ -7452,9 +7735,9 @@
         </w:rPr>
         <w:t>Manuel d'Installation</w:t>
       </w:r>
+      <w:bookmarkEnd w:id="49"/>
       <w:bookmarkEnd w:id="50"/>
       <w:bookmarkEnd w:id="51"/>
-      <w:bookmarkEnd w:id="52"/>
     </w:p>
     <w:p/>
     <w:p>
@@ -7466,9 +7749,9 @@
           <w:iCs/>
         </w:rPr>
       </w:pPr>
-      <w:bookmarkStart w:id="53" w:name="_Toc25553332"/>
-      <w:bookmarkStart w:id="54" w:name="_Toc71703268"/>
-      <w:bookmarkStart w:id="55" w:name="_Toc8392200"/>
+      <w:bookmarkStart w:id="52" w:name="_Toc25553332"/>
+      <w:bookmarkStart w:id="53" w:name="_Toc71703268"/>
+      <w:bookmarkStart w:id="54" w:name="_Toc8392200"/>
       <w:r>
         <w:rPr>
           <w:i w:val="0"/>
@@ -7476,9 +7759,9 @@
         </w:rPr>
         <w:t>Manuel d'Utilisation</w:t>
       </w:r>
+      <w:bookmarkEnd w:id="52"/>
       <w:bookmarkEnd w:id="53"/>
       <w:bookmarkEnd w:id="54"/>
-      <w:bookmarkEnd w:id="55"/>
     </w:p>
     <w:p/>
     <w:p>
@@ -7490,9 +7773,9 @@
           <w:iCs/>
         </w:rPr>
       </w:pPr>
-      <w:bookmarkStart w:id="56" w:name="_Toc71703270"/>
+      <w:bookmarkStart w:id="55" w:name="_Toc71703270"/>
+      <w:bookmarkStart w:id="56" w:name="_Toc8392201"/>
       <w:bookmarkStart w:id="57" w:name="_Toc25553334"/>
-      <w:bookmarkStart w:id="58" w:name="_Toc8392201"/>
       <w:r>
         <w:rPr>
           <w:i w:val="0"/>
@@ -7507,8 +7790,8 @@
         </w:rPr>
         <w:t>rchives du projet</w:t>
       </w:r>
+      <w:bookmarkEnd w:id="55"/>
       <w:bookmarkEnd w:id="56"/>
-      <w:bookmarkEnd w:id="58"/>
       <w:r>
         <w:rPr>
           <w:i w:val="0"/>
@@ -7613,7 +7896,7 @@
         <w:sz w:val="16"/>
         <w:szCs w:val="16"/>
       </w:rPr>
-      <w:t>6</w:t>
+      <w:t>20</w:t>
     </w:r>
     <w:r>
       <w:rPr>
@@ -10625,7 +10908,7 @@
 </file>
 
 <file path=customXml/itemProps1.xml><?xml version="1.0" encoding="utf-8"?>
-<ds:datastoreItem xmlns:ds="http://schemas.openxmlformats.org/officeDocument/2006/customXml" ds:itemID="{C6730116-BFC3-4861-89BC-7704F00D9A60}">
+<ds:datastoreItem xmlns:ds="http://schemas.openxmlformats.org/officeDocument/2006/customXml" ds:itemID="{F718FCB5-2F81-4291-8711-D99C945492AB}">
   <ds:schemaRefs>
     <ds:schemaRef ds:uri="http://schemas.openxmlformats.org/officeDocument/2006/bibliography"/>
   </ds:schemaRefs>

</xml_diff>